<commit_message>
massive update to OCNMS with new data, figures and manuscript files.
</commit_message>
<xml_diff>
--- a/Writing/Revision/Electronic Supplement 7-23-2018_ch.docx
+++ b/Writing/Revision/Electronic Supplement 7-23-2018_ch.docx
@@ -1,6 +1,6 @@
 
 <file path=word/document.xml><?xml version="1.0" encoding="utf-8"?>
-<w:document xmlns:wpc="http://schemas.microsoft.com/office/word/2010/wordprocessingCanvas" xmlns:cx="http://schemas.microsoft.com/office/drawing/2014/chartex" xmlns:cx1="http://schemas.microsoft.com/office/drawing/2015/9/8/chartex" xmlns:mc="http://schemas.openxmlformats.org/markup-compatibility/2006" xmlns:o="urn:schemas-microsoft-com:office:office" xmlns:r="http://schemas.openxmlformats.org/officeDocument/2006/relationships" xmlns:m="http://schemas.openxmlformats.org/officeDocument/2006/math" xmlns:v="urn:schemas-microsoft-com:vml" xmlns:wp14="http://schemas.microsoft.com/office/word/2010/wordprocessingDrawing" xmlns:wp="http://schemas.openxmlformats.org/drawingml/2006/wordprocessingDrawing" xmlns:w10="urn:schemas-microsoft-com:office:word" xmlns:w="http://schemas.openxmlformats.org/wordprocessingml/2006/main" xmlns:w14="http://schemas.microsoft.com/office/word/2010/wordml" xmlns:w15="http://schemas.microsoft.com/office/word/2012/wordml" xmlns:w16se="http://schemas.microsoft.com/office/word/2015/wordml/symex" xmlns:wpg="http://schemas.microsoft.com/office/word/2010/wordprocessingGroup" xmlns:wpi="http://schemas.microsoft.com/office/word/2010/wordprocessingInk" xmlns:wne="http://schemas.microsoft.com/office/word/2006/wordml" xmlns:wps="http://schemas.microsoft.com/office/word/2010/wordprocessingShape" mc:Ignorable="w14 w15 w16se wp14">
+<w:document xmlns:wpc="http://schemas.microsoft.com/office/word/2010/wordprocessingCanvas" xmlns:cx="http://schemas.microsoft.com/office/drawing/2014/chartex" xmlns:cx1="http://schemas.microsoft.com/office/drawing/2015/9/8/chartex" xmlns:cx2="http://schemas.microsoft.com/office/drawing/2015/10/21/chartex" xmlns:cx3="http://schemas.microsoft.com/office/drawing/2016/5/9/chartex" xmlns:cx4="http://schemas.microsoft.com/office/drawing/2016/5/10/chartex" xmlns:cx5="http://schemas.microsoft.com/office/drawing/2016/5/11/chartex" xmlns:cx6="http://schemas.microsoft.com/office/drawing/2016/5/12/chartex" xmlns:cx7="http://schemas.microsoft.com/office/drawing/2016/5/13/chartex" xmlns:cx8="http://schemas.microsoft.com/office/drawing/2016/5/14/chartex" xmlns:mc="http://schemas.openxmlformats.org/markup-compatibility/2006" xmlns:aink="http://schemas.microsoft.com/office/drawing/2016/ink" xmlns:am3d="http://schemas.microsoft.com/office/drawing/2017/model3d" xmlns:o="urn:schemas-microsoft-com:office:office" xmlns:r="http://schemas.openxmlformats.org/officeDocument/2006/relationships" xmlns:m="http://schemas.openxmlformats.org/officeDocument/2006/math" xmlns:v="urn:schemas-microsoft-com:vml" xmlns:wp14="http://schemas.microsoft.com/office/word/2010/wordprocessingDrawing" xmlns:wp="http://schemas.openxmlformats.org/drawingml/2006/wordprocessingDrawing" xmlns:w10="urn:schemas-microsoft-com:office:word" xmlns:w="http://schemas.openxmlformats.org/wordprocessingml/2006/main" xmlns:w14="http://schemas.microsoft.com/office/word/2010/wordml" xmlns:w15="http://schemas.microsoft.com/office/word/2012/wordml" xmlns:w16cid="http://schemas.microsoft.com/office/word/2016/wordml/cid" xmlns:w16se="http://schemas.microsoft.com/office/word/2015/wordml/symex" xmlns:wpg="http://schemas.microsoft.com/office/word/2010/wordprocessingGroup" xmlns:wpi="http://schemas.microsoft.com/office/word/2010/wordprocessingInk" xmlns:wne="http://schemas.microsoft.com/office/word/2006/wordml" xmlns:wps="http://schemas.microsoft.com/office/word/2010/wordprocessingShape" mc:Ignorable="w14 w15 w16se w16cid wp14">
   <w:body>
     <w:p>
       <w:pPr>
@@ -64,28 +64,6 @@
           <w:szCs w:val="24"/>
         </w:rPr>
       </w:pPr>
-      <w:ins w:id="0" w:author="Chris.Harvey" w:date="2018-07-18T05:44:00Z">
-        <w:r>
-          <w:rPr>
-            <w:rFonts w:ascii="Times" w:hAnsi="Times" w:cs="Times New Roman"/>
-            <w:color w:val="151518"/>
-            <w:sz w:val="24"/>
-            <w:szCs w:val="24"/>
-          </w:rPr>
-          <w:t>W</w:t>
-        </w:r>
-      </w:ins>
-      <w:del w:id="1" w:author="Chris.Harvey" w:date="2018-07-18T05:44:00Z">
-        <w:r>
-          <w:rPr>
-            <w:rFonts w:ascii="Times" w:hAnsi="Times" w:cs="Times New Roman"/>
-            <w:color w:val="151518"/>
-            <w:sz w:val="24"/>
-            <w:szCs w:val="24"/>
-          </w:rPr>
-          <w:delText>Finally, w</w:delText>
-        </w:r>
-      </w:del>
       <w:r>
         <w:rPr>
           <w:rFonts w:ascii="Times" w:hAnsi="Times" w:cs="Times New Roman"/>
@@ -93,19 +71,8 @@
           <w:sz w:val="24"/>
           <w:szCs w:val="24"/>
         </w:rPr>
-        <w:t>e calculated an exposure metric for each site, which was a composite of potential wind driven wave energy, to use as an explanatory variable in statistical models</w:t>
-      </w:r>
-      <w:del w:id="2" w:author="Chris.Harvey" w:date="2018-07-23T15:39:00Z">
-        <w:r>
-          <w:rPr>
-            <w:rFonts w:ascii="Times" w:hAnsi="Times" w:cs="Times New Roman"/>
-            <w:color w:val="151518"/>
-            <w:sz w:val="24"/>
-            <w:szCs w:val="24"/>
-          </w:rPr>
-          <w:delText xml:space="preserve"> (see wave supplement for specific details)</w:delText>
-        </w:r>
-      </w:del>
+        <w:t>W</w:t>
+      </w:r>
       <w:r>
         <w:rPr>
           <w:rFonts w:ascii="Times" w:hAnsi="Times" w:cs="Times New Roman"/>
@@ -113,7 +80,7 @@
           <w:sz w:val="24"/>
           <w:szCs w:val="24"/>
         </w:rPr>
-        <w:t>. We used the waves tool (</w:t>
+        <w:t>e calculated an exposure metric for each site, which was a composite of potential wind driven wave energy, to use as an explanatory variable in statistical models. We used the waves tool (</w:t>
       </w:r>
       <w:proofErr w:type="spellStart"/>
       <w:r>
@@ -141,7 +108,15 @@
           <w:sz w:val="24"/>
           <w:szCs w:val="24"/>
         </w:rPr>
-        <w:t>https://shoreline.noaa.gov/data/datasheets/cusp.html</w:t>
+        <w:t>https://shoreline.noaa.gov/data/datasheets/</w:t>
+      </w:r>
+      <w:r>
+        <w:rPr>
+          <w:rFonts w:ascii="Times" w:hAnsi="Times" w:cs="Times New Roman"/>
+          <w:sz w:val="24"/>
+          <w:szCs w:val="24"/>
+        </w:rPr>
+        <w:t>cusp.html</w:t>
       </w:r>
       <w:r>
         <w:rPr>
@@ -178,6 +153,1209 @@
         <w:spacing w:after="0" w:line="240" w:lineRule="auto"/>
         <w:rPr>
           <w:rFonts w:ascii="Times" w:hAnsi="Times" w:cs="Times New Roman"/>
+          <w:b/>
+          <w:sz w:val="24"/>
+          <w:szCs w:val="24"/>
+        </w:rPr>
+      </w:pPr>
+    </w:p>
+    <w:p>
+      <w:pPr>
+        <w:rPr>
+          <w:rFonts w:ascii="Times" w:hAnsi="Times" w:cs="Times New Roman"/>
+          <w:b/>
+          <w:sz w:val="24"/>
+          <w:szCs w:val="24"/>
+        </w:rPr>
+      </w:pPr>
+      <w:r>
+        <w:rPr>
+          <w:rFonts w:ascii="Times" w:hAnsi="Times" w:cs="Times New Roman"/>
+          <w:b/>
+          <w:sz w:val="24"/>
+          <w:szCs w:val="24"/>
+        </w:rPr>
+        <w:t>Listed</w:t>
+      </w:r>
+      <w:r>
+        <w:rPr>
+          <w:rFonts w:ascii="Times" w:hAnsi="Times" w:cs="Times New Roman"/>
+          <w:b/>
+          <w:sz w:val="24"/>
+          <w:szCs w:val="24"/>
+        </w:rPr>
+        <w:t xml:space="preserve"> of m</w:t>
+      </w:r>
+      <w:r>
+        <w:rPr>
+          <w:rFonts w:ascii="Times" w:hAnsi="Times" w:cs="Times New Roman"/>
+          <w:b/>
+          <w:sz w:val="24"/>
+          <w:szCs w:val="24"/>
+        </w:rPr>
+        <w:t xml:space="preserve">ethods for calculating wave exposure along </w:t>
+      </w:r>
+      <w:r>
+        <w:rPr>
+          <w:rFonts w:ascii="Times" w:hAnsi="Times" w:cs="Times New Roman"/>
+          <w:b/>
+          <w:sz w:val="24"/>
+          <w:szCs w:val="24"/>
+        </w:rPr>
+        <w:t>the Olympic National Marine Sanctuary</w:t>
+      </w:r>
+    </w:p>
+    <w:p>
+      <w:pPr>
+        <w:rPr>
+          <w:rFonts w:ascii="Times" w:hAnsi="Times" w:cs="Times New Roman"/>
+          <w:b/>
+          <w:sz w:val="24"/>
+          <w:szCs w:val="24"/>
+        </w:rPr>
+      </w:pPr>
+    </w:p>
+    <w:p>
+      <w:pPr>
+        <w:pStyle w:val="NormalWeb"/>
+        <w:spacing w:before="0" w:beforeAutospacing="0" w:after="0" w:afterAutospacing="0"/>
+        <w:rPr>
+          <w:rFonts w:ascii="Times" w:hAnsi="Times"/>
+        </w:rPr>
+      </w:pPr>
+      <w:r>
+        <w:rPr>
+          <w:rFonts w:ascii="Times" w:hAnsi="Times"/>
+          <w:color w:val="000000"/>
+        </w:rPr>
+        <w:t>Used Waves (</w:t>
+      </w:r>
+      <w:proofErr w:type="spellStart"/>
+      <w:r>
+        <w:rPr>
+          <w:rFonts w:ascii="Times" w:hAnsi="Times"/>
+          <w:color w:val="000000"/>
+        </w:rPr>
+        <w:t>Rohweder</w:t>
+      </w:r>
+      <w:proofErr w:type="spellEnd"/>
+      <w:r>
+        <w:rPr>
+          <w:rFonts w:ascii="Times" w:hAnsi="Times"/>
+          <w:color w:val="000000"/>
+        </w:rPr>
+        <w:t xml:space="preserve"> et al. 2012) Tool in ArcCatalog</w:t>
+      </w:r>
+    </w:p>
+    <w:p>
+      <w:pPr>
+        <w:pStyle w:val="NormalWeb"/>
+        <w:spacing w:before="0" w:beforeAutospacing="0" w:after="0" w:afterAutospacing="0"/>
+        <w:rPr>
+          <w:rFonts w:ascii="Times" w:hAnsi="Times"/>
+        </w:rPr>
+      </w:pPr>
+      <w:r>
+        <w:rPr>
+          <w:rFonts w:ascii="Times" w:hAnsi="Times"/>
+          <w:color w:val="000000"/>
+        </w:rPr>
+        <w:t>Used “Fetch Model” tool to calculate fetch distances for each of the 30m grid cells.</w:t>
+      </w:r>
+    </w:p>
+    <w:p>
+      <w:pPr>
+        <w:pStyle w:val="NormalWeb"/>
+        <w:numPr>
+          <w:ilvl w:val="0"/>
+          <w:numId w:val="1"/>
+        </w:numPr>
+        <w:spacing w:before="0" w:beforeAutospacing="0" w:after="0" w:afterAutospacing="0"/>
+        <w:textAlignment w:val="baseline"/>
+        <w:rPr>
+          <w:rFonts w:ascii="Times" w:hAnsi="Times"/>
+          <w:color w:val="000000"/>
+        </w:rPr>
+      </w:pPr>
+      <w:proofErr w:type="spellStart"/>
+      <w:r>
+        <w:rPr>
+          <w:rFonts w:ascii="Times" w:hAnsi="Times"/>
+          <w:color w:val="000000"/>
+        </w:rPr>
+        <w:t>ArcToolbox</w:t>
+      </w:r>
+      <w:proofErr w:type="spellEnd"/>
+      <w:r>
+        <w:rPr>
+          <w:rFonts w:ascii="Times" w:hAnsi="Times"/>
+          <w:color w:val="000000"/>
+        </w:rPr>
+        <w:t xml:space="preserve"> -&gt; Waves (2012) -&gt; Fetch Model</w:t>
+      </w:r>
+    </w:p>
+    <w:p>
+      <w:pPr>
+        <w:pStyle w:val="NormalWeb"/>
+        <w:numPr>
+          <w:ilvl w:val="0"/>
+          <w:numId w:val="1"/>
+        </w:numPr>
+        <w:spacing w:before="0" w:beforeAutospacing="0" w:after="0" w:afterAutospacing="0"/>
+        <w:textAlignment w:val="baseline"/>
+        <w:rPr>
+          <w:rFonts w:ascii="Times" w:hAnsi="Times"/>
+          <w:color w:val="000000"/>
+        </w:rPr>
+      </w:pPr>
+      <w:r>
+        <w:rPr>
+          <w:rFonts w:ascii="Times" w:hAnsi="Times"/>
+          <w:color w:val="000000"/>
+        </w:rPr>
+        <w:t>Land/Water Interface Polygons</w:t>
+      </w:r>
+    </w:p>
+    <w:p>
+      <w:pPr>
+        <w:pStyle w:val="NormalWeb"/>
+        <w:numPr>
+          <w:ilvl w:val="1"/>
+          <w:numId w:val="2"/>
+        </w:numPr>
+        <w:spacing w:before="0" w:beforeAutospacing="0" w:after="0" w:afterAutospacing="0"/>
+        <w:textAlignment w:val="baseline"/>
+        <w:rPr>
+          <w:rFonts w:ascii="Times" w:hAnsi="Times"/>
+          <w:color w:val="000000"/>
+        </w:rPr>
+      </w:pPr>
+      <w:r>
+        <w:rPr>
+          <w:rFonts w:ascii="Times" w:hAnsi="Times"/>
+          <w:color w:val="000000"/>
+        </w:rPr>
+        <w:t>Created custom Lambert Azimuthal Equal Area projection to conserve area</w:t>
+      </w:r>
+    </w:p>
+    <w:p>
+      <w:pPr>
+        <w:pStyle w:val="NormalWeb"/>
+        <w:numPr>
+          <w:ilvl w:val="1"/>
+          <w:numId w:val="2"/>
+        </w:numPr>
+        <w:spacing w:before="0" w:beforeAutospacing="0" w:after="0" w:afterAutospacing="0"/>
+        <w:textAlignment w:val="baseline"/>
+        <w:rPr>
+          <w:rFonts w:ascii="Times" w:hAnsi="Times"/>
+          <w:color w:val="000000"/>
+        </w:rPr>
+      </w:pPr>
+      <w:r>
+        <w:rPr>
+          <w:rFonts w:ascii="Times" w:hAnsi="Times"/>
+          <w:color w:val="000000"/>
+        </w:rPr>
+        <w:t>Don’t need detailed coastline for areas outside study regions, just need general coast for calculating fetch</w:t>
+      </w:r>
+    </w:p>
+    <w:p>
+      <w:pPr>
+        <w:pStyle w:val="NormalWeb"/>
+        <w:numPr>
+          <w:ilvl w:val="1"/>
+          <w:numId w:val="2"/>
+        </w:numPr>
+        <w:spacing w:before="0" w:beforeAutospacing="0" w:after="0" w:afterAutospacing="0"/>
+        <w:textAlignment w:val="baseline"/>
+        <w:rPr>
+          <w:rFonts w:ascii="Times" w:hAnsi="Times"/>
+          <w:color w:val="000000"/>
+        </w:rPr>
+      </w:pPr>
+      <w:r>
+        <w:rPr>
+          <w:rFonts w:ascii="Times" w:hAnsi="Times"/>
+          <w:color w:val="000000"/>
+        </w:rPr>
+        <w:t xml:space="preserve">Used CUSP shoreline starting </w:t>
+      </w:r>
+      <w:proofErr w:type="gramStart"/>
+      <w:r>
+        <w:rPr>
+          <w:rFonts w:ascii="Times" w:hAnsi="Times"/>
+          <w:color w:val="000000"/>
+        </w:rPr>
+        <w:t>at  44</w:t>
+      </w:r>
+      <w:proofErr w:type="gramEnd"/>
+      <w:r>
+        <w:rPr>
+          <w:rFonts w:ascii="Times" w:hAnsi="Times"/>
+          <w:color w:val="000000"/>
+        </w:rPr>
+        <w:t xml:space="preserve">.617822° N </w:t>
+      </w:r>
+      <w:proofErr w:type="spellStart"/>
+      <w:r>
+        <w:rPr>
+          <w:rFonts w:ascii="Times" w:hAnsi="Times"/>
+          <w:color w:val="000000"/>
+        </w:rPr>
+        <w:t>lat</w:t>
+      </w:r>
+      <w:proofErr w:type="spellEnd"/>
+      <w:r>
+        <w:rPr>
+          <w:rFonts w:ascii="Times" w:hAnsi="Times"/>
+          <w:color w:val="000000"/>
+        </w:rPr>
+        <w:t xml:space="preserve"> (Yaquina Bay), ending at -122.753876° W </w:t>
+      </w:r>
+      <w:proofErr w:type="spellStart"/>
+      <w:r>
+        <w:rPr>
+          <w:rFonts w:ascii="Times" w:hAnsi="Times"/>
+          <w:color w:val="000000"/>
+        </w:rPr>
+        <w:t>lon</w:t>
+      </w:r>
+      <w:proofErr w:type="spellEnd"/>
+      <w:r>
+        <w:rPr>
+          <w:rFonts w:ascii="Times" w:hAnsi="Times"/>
+          <w:color w:val="000000"/>
+        </w:rPr>
+        <w:t xml:space="preserve">/48.144213° N </w:t>
+      </w:r>
+      <w:proofErr w:type="spellStart"/>
+      <w:r>
+        <w:rPr>
+          <w:rFonts w:ascii="Times" w:hAnsi="Times"/>
+          <w:color w:val="000000"/>
+        </w:rPr>
+        <w:t>lat</w:t>
+      </w:r>
+      <w:proofErr w:type="spellEnd"/>
+      <w:r>
+        <w:rPr>
+          <w:rFonts w:ascii="Times" w:hAnsi="Times"/>
+          <w:color w:val="000000"/>
+        </w:rPr>
+        <w:t xml:space="preserve"> (Point Wilson)</w:t>
+      </w:r>
+    </w:p>
+    <w:p>
+      <w:pPr>
+        <w:pStyle w:val="NormalWeb"/>
+        <w:numPr>
+          <w:ilvl w:val="1"/>
+          <w:numId w:val="2"/>
+        </w:numPr>
+        <w:spacing w:before="0" w:beforeAutospacing="0" w:after="0" w:afterAutospacing="0"/>
+        <w:textAlignment w:val="baseline"/>
+        <w:rPr>
+          <w:rFonts w:ascii="Times" w:hAnsi="Times"/>
+          <w:color w:val="000000"/>
+        </w:rPr>
+      </w:pPr>
+      <w:r>
+        <w:rPr>
+          <w:rFonts w:ascii="Times" w:hAnsi="Times"/>
+          <w:color w:val="000000"/>
+        </w:rPr>
+        <w:lastRenderedPageBreak/>
+        <w:t>Used heavily modified GSHHS_h_l1 polygons for Puget Sound, BC, Vancouver Island and SE AK</w:t>
+      </w:r>
+    </w:p>
+    <w:p>
+      <w:pPr>
+        <w:pStyle w:val="NormalWeb"/>
+        <w:numPr>
+          <w:ilvl w:val="1"/>
+          <w:numId w:val="2"/>
+        </w:numPr>
+        <w:spacing w:before="0" w:beforeAutospacing="0" w:after="0" w:afterAutospacing="0"/>
+        <w:textAlignment w:val="baseline"/>
+        <w:rPr>
+          <w:rFonts w:ascii="Times" w:hAnsi="Times"/>
+          <w:color w:val="000000"/>
+        </w:rPr>
+      </w:pPr>
+      <w:r>
+        <w:rPr>
+          <w:rFonts w:ascii="Times" w:hAnsi="Times"/>
+          <w:color w:val="000000"/>
+        </w:rPr>
+        <w:t>Used GSHHS_i_l1 for coast south of Yaquina</w:t>
+      </w:r>
+    </w:p>
+    <w:p>
+      <w:pPr>
+        <w:pStyle w:val="NormalWeb"/>
+        <w:numPr>
+          <w:ilvl w:val="1"/>
+          <w:numId w:val="2"/>
+        </w:numPr>
+        <w:spacing w:before="0" w:beforeAutospacing="0" w:after="0" w:afterAutospacing="0"/>
+        <w:textAlignment w:val="baseline"/>
+        <w:rPr>
+          <w:rFonts w:ascii="Times" w:hAnsi="Times"/>
+          <w:color w:val="000000"/>
+        </w:rPr>
+      </w:pPr>
+      <w:r>
+        <w:rPr>
+          <w:rFonts w:ascii="Times" w:hAnsi="Times"/>
+          <w:color w:val="000000"/>
+        </w:rPr>
+        <w:t>Created 1000 km geodesic buffer using vertices from C:\aifiles\Ecosystem_Sci\Sea_otters\Distance_Matrix\CUSP_shoreline_sp_m.shp</w:t>
+      </w:r>
+    </w:p>
+    <w:p>
+      <w:pPr>
+        <w:pStyle w:val="NormalWeb"/>
+        <w:numPr>
+          <w:ilvl w:val="1"/>
+          <w:numId w:val="2"/>
+        </w:numPr>
+        <w:spacing w:before="0" w:beforeAutospacing="0" w:after="0" w:afterAutospacing="0"/>
+        <w:textAlignment w:val="baseline"/>
+        <w:rPr>
+          <w:rFonts w:ascii="Times" w:hAnsi="Times"/>
+          <w:color w:val="000000"/>
+        </w:rPr>
+      </w:pPr>
+      <w:r>
+        <w:rPr>
+          <w:rFonts w:ascii="Times" w:hAnsi="Times"/>
+          <w:color w:val="000000"/>
+        </w:rPr>
+        <w:t>NOTE: Do NOT use wave exposure predictions for shoreline not included in this stretch, which starts at -124.236978°/47.283499° (~Point Grenville) and ends at -123.962343°/48.164818° (~just west of West Twin River mouth), as it will not extend fetch distances to a maximum of 1000 km.</w:t>
+      </w:r>
+    </w:p>
+    <w:p>
+      <w:pPr>
+        <w:pStyle w:val="NormalWeb"/>
+        <w:numPr>
+          <w:ilvl w:val="1"/>
+          <w:numId w:val="2"/>
+        </w:numPr>
+        <w:spacing w:before="0" w:beforeAutospacing="0" w:after="0" w:afterAutospacing="0"/>
+        <w:textAlignment w:val="baseline"/>
+        <w:rPr>
+          <w:rFonts w:ascii="Times" w:hAnsi="Times"/>
+          <w:color w:val="000000"/>
+        </w:rPr>
+      </w:pPr>
+      <w:r>
+        <w:rPr>
+          <w:rFonts w:ascii="Times" w:hAnsi="Times"/>
+          <w:color w:val="000000"/>
+        </w:rPr>
+        <w:t>Did a union on 1000 km buffer of shoreline polygon with the composite land polygon shapefile and did extensive editing of features to create modeling surface for waves tool</w:t>
+      </w:r>
+    </w:p>
+    <w:p>
+      <w:pPr>
+        <w:pStyle w:val="NormalWeb"/>
+        <w:numPr>
+          <w:ilvl w:val="1"/>
+          <w:numId w:val="2"/>
+        </w:numPr>
+        <w:spacing w:before="0" w:beforeAutospacing="0" w:after="0" w:afterAutospacing="0"/>
+        <w:textAlignment w:val="baseline"/>
+        <w:rPr>
+          <w:rFonts w:ascii="Times" w:hAnsi="Times"/>
+          <w:color w:val="000000"/>
+        </w:rPr>
+      </w:pPr>
+      <w:r>
+        <w:rPr>
+          <w:rFonts w:ascii="Times" w:hAnsi="Times"/>
+          <w:color w:val="000000"/>
+        </w:rPr>
+        <w:t>Merged all island polygons ≤2 m2 with water polygon</w:t>
+      </w:r>
+    </w:p>
+    <w:p>
+      <w:pPr>
+        <w:pStyle w:val="NormalWeb"/>
+        <w:numPr>
+          <w:ilvl w:val="1"/>
+          <w:numId w:val="2"/>
+        </w:numPr>
+        <w:spacing w:before="0" w:beforeAutospacing="0" w:after="0" w:afterAutospacing="0"/>
+        <w:textAlignment w:val="baseline"/>
+        <w:rPr>
+          <w:rFonts w:ascii="Times" w:hAnsi="Times"/>
+          <w:color w:val="000000"/>
+        </w:rPr>
+      </w:pPr>
+      <w:r>
+        <w:rPr>
+          <w:rFonts w:ascii="Times" w:hAnsi="Times"/>
+          <w:color w:val="000000"/>
+        </w:rPr>
+        <w:t>Exported to ARC/INFO coverage to repair topological errors and created regular rectangle around area</w:t>
+      </w:r>
+    </w:p>
+    <w:p>
+      <w:pPr>
+        <w:pStyle w:val="NormalWeb"/>
+        <w:numPr>
+          <w:ilvl w:val="0"/>
+          <w:numId w:val="2"/>
+        </w:numPr>
+        <w:spacing w:before="0" w:beforeAutospacing="0" w:after="0" w:afterAutospacing="0"/>
+        <w:textAlignment w:val="baseline"/>
+        <w:rPr>
+          <w:rFonts w:ascii="Times" w:hAnsi="Times"/>
+          <w:color w:val="000000"/>
+        </w:rPr>
+      </w:pPr>
+      <w:r>
+        <w:rPr>
+          <w:rFonts w:ascii="Times" w:hAnsi="Times"/>
+          <w:color w:val="000000"/>
+        </w:rPr>
+        <w:t>Land/Water Raster = C:\aifiles\Ecosystem_Sci\Waves\hybrid_land (USGS DLG shoreline in USA and NASA shoreline for Canada)</w:t>
+      </w:r>
+    </w:p>
+    <w:p>
+      <w:pPr>
+        <w:pStyle w:val="NormalWeb"/>
+        <w:numPr>
+          <w:ilvl w:val="1"/>
+          <w:numId w:val="3"/>
+        </w:numPr>
+        <w:spacing w:before="0" w:beforeAutospacing="0" w:after="0" w:afterAutospacing="0"/>
+        <w:textAlignment w:val="baseline"/>
+        <w:rPr>
+          <w:rFonts w:ascii="Times" w:hAnsi="Times"/>
+          <w:color w:val="000000"/>
+        </w:rPr>
+      </w:pPr>
+      <w:r>
+        <w:rPr>
+          <w:rFonts w:ascii="Times" w:hAnsi="Times"/>
+          <w:color w:val="000000"/>
+        </w:rPr>
+        <w:t>Land = 10</w:t>
+      </w:r>
+    </w:p>
+    <w:p>
+      <w:pPr>
+        <w:pStyle w:val="NormalWeb"/>
+        <w:numPr>
+          <w:ilvl w:val="1"/>
+          <w:numId w:val="3"/>
+        </w:numPr>
+        <w:spacing w:before="0" w:beforeAutospacing="0" w:after="0" w:afterAutospacing="0"/>
+        <w:textAlignment w:val="baseline"/>
+        <w:rPr>
+          <w:rFonts w:ascii="Times" w:hAnsi="Times"/>
+          <w:color w:val="000000"/>
+        </w:rPr>
+      </w:pPr>
+      <w:r>
+        <w:rPr>
+          <w:rFonts w:ascii="Times" w:hAnsi="Times"/>
+          <w:color w:val="000000"/>
+        </w:rPr>
+        <w:t>Water = 0</w:t>
+      </w:r>
+    </w:p>
+    <w:p>
+      <w:pPr>
+        <w:pStyle w:val="NormalWeb"/>
+        <w:numPr>
+          <w:ilvl w:val="1"/>
+          <w:numId w:val="3"/>
+        </w:numPr>
+        <w:spacing w:before="0" w:beforeAutospacing="0" w:after="0" w:afterAutospacing="0"/>
+        <w:textAlignment w:val="baseline"/>
+        <w:rPr>
+          <w:rFonts w:ascii="Times" w:hAnsi="Times"/>
+          <w:color w:val="000000"/>
+        </w:rPr>
+      </w:pPr>
+      <w:r>
+        <w:rPr>
+          <w:rFonts w:ascii="Times" w:hAnsi="Times"/>
+          <w:color w:val="000000"/>
+        </w:rPr>
+        <w:t>Make sure water grid cells are always completely contained by land, i.e., when you get to the boundary of the grid, there have to be land grid cells there.</w:t>
+      </w:r>
+    </w:p>
+    <w:p>
+      <w:pPr>
+        <w:pStyle w:val="NormalWeb"/>
+        <w:numPr>
+          <w:ilvl w:val="0"/>
+          <w:numId w:val="3"/>
+        </w:numPr>
+        <w:spacing w:before="0" w:beforeAutospacing="0" w:after="0" w:afterAutospacing="0"/>
+        <w:textAlignment w:val="baseline"/>
+        <w:rPr>
+          <w:rFonts w:ascii="Times" w:hAnsi="Times"/>
+          <w:color w:val="000000"/>
+        </w:rPr>
+      </w:pPr>
+      <w:r>
+        <w:rPr>
+          <w:rFonts w:ascii="Times" w:hAnsi="Times"/>
+          <w:color w:val="000000"/>
+        </w:rPr>
+        <w:t>Calculation Method = SPM-Restricted</w:t>
+      </w:r>
+    </w:p>
+    <w:p>
+      <w:pPr>
+        <w:pStyle w:val="NormalWeb"/>
+        <w:numPr>
+          <w:ilvl w:val="0"/>
+          <w:numId w:val="3"/>
+        </w:numPr>
+        <w:spacing w:before="0" w:beforeAutospacing="0" w:after="0" w:afterAutospacing="0"/>
+        <w:textAlignment w:val="baseline"/>
+        <w:rPr>
+          <w:rFonts w:ascii="Times" w:hAnsi="Times"/>
+          <w:color w:val="000000"/>
+        </w:rPr>
+      </w:pPr>
+      <w:r>
+        <w:rPr>
+          <w:rFonts w:ascii="Times" w:hAnsi="Times"/>
+          <w:color w:val="000000"/>
+        </w:rPr>
+        <w:t>Output Workspace = C:\aifiles\Ecosystem_Sci\Waves\wave_runs_new</w:t>
+      </w:r>
+    </w:p>
+    <w:p>
+      <w:pPr>
+        <w:pStyle w:val="NormalWeb"/>
+        <w:numPr>
+          <w:ilvl w:val="0"/>
+          <w:numId w:val="3"/>
+        </w:numPr>
+        <w:spacing w:before="0" w:beforeAutospacing="0" w:after="0" w:afterAutospacing="0"/>
+        <w:textAlignment w:val="baseline"/>
+        <w:rPr>
+          <w:rFonts w:ascii="Times" w:hAnsi="Times"/>
+          <w:color w:val="000000"/>
+        </w:rPr>
+      </w:pPr>
+      <w:r>
+        <w:rPr>
+          <w:rFonts w:ascii="Times" w:hAnsi="Times"/>
+          <w:color w:val="000000"/>
+        </w:rPr>
+        <w:t>Calculate Weighted Fetch = Checked (yes). Used Quillayute_Wind_dir_probabilities.csv, which is based on “normal” hourly wind direction and velocity data for Quillayute State Airport, based on data from 1981-2010.</w:t>
+      </w:r>
+    </w:p>
+    <w:p>
+      <w:pPr>
+        <w:pStyle w:val="NormalWeb"/>
+        <w:numPr>
+          <w:ilvl w:val="1"/>
+          <w:numId w:val="4"/>
+        </w:numPr>
+        <w:spacing w:before="0" w:beforeAutospacing="0" w:after="0" w:afterAutospacing="0"/>
+        <w:textAlignment w:val="baseline"/>
+        <w:rPr>
+          <w:rFonts w:ascii="Times" w:hAnsi="Times"/>
+          <w:color w:val="000000"/>
+        </w:rPr>
+      </w:pPr>
+      <w:proofErr w:type="spellStart"/>
+      <w:r>
+        <w:rPr>
+          <w:rFonts w:ascii="Times" w:hAnsi="Times"/>
+          <w:color w:val="000000"/>
+        </w:rPr>
+        <w:t>Arguez</w:t>
+      </w:r>
+      <w:proofErr w:type="spellEnd"/>
+      <w:r>
+        <w:rPr>
+          <w:rFonts w:ascii="Times" w:hAnsi="Times"/>
+          <w:color w:val="000000"/>
+        </w:rPr>
+        <w:t xml:space="preserve">, A., I. </w:t>
+      </w:r>
+      <w:proofErr w:type="spellStart"/>
+      <w:r>
+        <w:rPr>
+          <w:rFonts w:ascii="Times" w:hAnsi="Times"/>
+          <w:color w:val="000000"/>
+        </w:rPr>
+        <w:t>Durre</w:t>
+      </w:r>
+      <w:proofErr w:type="spellEnd"/>
+      <w:r>
+        <w:rPr>
+          <w:rFonts w:ascii="Times" w:hAnsi="Times"/>
+          <w:color w:val="000000"/>
+        </w:rPr>
+        <w:t xml:space="preserve">, S. </w:t>
+      </w:r>
+      <w:proofErr w:type="spellStart"/>
+      <w:r>
+        <w:rPr>
+          <w:rFonts w:ascii="Times" w:hAnsi="Times"/>
+          <w:color w:val="000000"/>
+        </w:rPr>
+        <w:t>Applequist</w:t>
+      </w:r>
+      <w:proofErr w:type="spellEnd"/>
+      <w:r>
+        <w:rPr>
+          <w:rFonts w:ascii="Times" w:hAnsi="Times"/>
+          <w:color w:val="000000"/>
+        </w:rPr>
+        <w:t xml:space="preserve">, M. Squires, R. </w:t>
+      </w:r>
+      <w:proofErr w:type="spellStart"/>
+      <w:r>
+        <w:rPr>
+          <w:rFonts w:ascii="Times" w:hAnsi="Times"/>
+          <w:color w:val="000000"/>
+        </w:rPr>
+        <w:t>Vose</w:t>
+      </w:r>
+      <w:proofErr w:type="spellEnd"/>
+      <w:r>
+        <w:rPr>
+          <w:rFonts w:ascii="Times" w:hAnsi="Times"/>
+          <w:color w:val="000000"/>
+        </w:rPr>
+        <w:t xml:space="preserve">, X. Yin, and R. </w:t>
+      </w:r>
+      <w:proofErr w:type="spellStart"/>
+      <w:r>
+        <w:rPr>
+          <w:rFonts w:ascii="Times" w:hAnsi="Times"/>
+          <w:color w:val="000000"/>
+        </w:rPr>
+        <w:t>Bilotta</w:t>
+      </w:r>
+      <w:proofErr w:type="spellEnd"/>
+      <w:r>
+        <w:rPr>
+          <w:rFonts w:ascii="Times" w:hAnsi="Times"/>
+          <w:color w:val="000000"/>
+        </w:rPr>
+        <w:t xml:space="preserve">. 2010. NOAA's U.S. Hourly Climate </w:t>
+      </w:r>
+      <w:proofErr w:type="spellStart"/>
+      <w:r>
+        <w:rPr>
+          <w:rFonts w:ascii="Times" w:hAnsi="Times"/>
+          <w:color w:val="000000"/>
+        </w:rPr>
+        <w:t>Normals</w:t>
+      </w:r>
+      <w:proofErr w:type="spellEnd"/>
+      <w:r>
+        <w:rPr>
+          <w:rFonts w:ascii="Times" w:hAnsi="Times"/>
+          <w:color w:val="000000"/>
+        </w:rPr>
+        <w:t xml:space="preserve"> (1981-2010): Wind Speed and Direction. NOAA National Climatic Data Center.</w:t>
+      </w:r>
+    </w:p>
+    <w:p>
+      <w:pPr>
+        <w:pStyle w:val="NormalWeb"/>
+        <w:numPr>
+          <w:ilvl w:val="1"/>
+          <w:numId w:val="4"/>
+        </w:numPr>
+        <w:spacing w:before="0" w:beforeAutospacing="0" w:after="0" w:afterAutospacing="0"/>
+        <w:textAlignment w:val="baseline"/>
+        <w:rPr>
+          <w:rFonts w:ascii="Times" w:hAnsi="Times"/>
+          <w:color w:val="000000"/>
+        </w:rPr>
+      </w:pPr>
+      <w:r>
+        <w:rPr>
+          <w:rFonts w:ascii="Times" w:hAnsi="Times"/>
+        </w:rPr>
+        <w:t>https://www.ncdc.noaa.gov/cdo-web/datasets/NORMAL_HLY/stations/GHCND:USW00094240/detail</w:t>
+      </w:r>
+    </w:p>
+    <w:p>
+      <w:pPr>
+        <w:pStyle w:val="NormalWeb"/>
+        <w:numPr>
+          <w:ilvl w:val="1"/>
+          <w:numId w:val="4"/>
+        </w:numPr>
+        <w:spacing w:before="0" w:beforeAutospacing="0" w:after="0" w:afterAutospacing="0"/>
+        <w:textAlignment w:val="baseline"/>
+        <w:rPr>
+          <w:rFonts w:ascii="Times" w:hAnsi="Times"/>
+          <w:color w:val="000000"/>
+        </w:rPr>
+      </w:pPr>
+      <w:r>
+        <w:rPr>
+          <w:rFonts w:ascii="Times" w:hAnsi="Times"/>
+        </w:rPr>
+        <w:t>http://gis.ncdc.noaa.gov/map/viewer/</w:t>
+      </w:r>
+    </w:p>
+    <w:p>
+      <w:pPr>
+        <w:pStyle w:val="NormalWeb"/>
+        <w:numPr>
+          <w:ilvl w:val="1"/>
+          <w:numId w:val="4"/>
+        </w:numPr>
+        <w:spacing w:before="0" w:beforeAutospacing="0" w:after="0" w:afterAutospacing="0"/>
+        <w:textAlignment w:val="baseline"/>
+        <w:rPr>
+          <w:rFonts w:ascii="Times" w:hAnsi="Times"/>
+          <w:color w:val="000000"/>
+        </w:rPr>
+      </w:pPr>
+      <w:r>
+        <w:rPr>
+          <w:rFonts w:ascii="Times" w:hAnsi="Times"/>
+          <w:color w:val="000000"/>
+        </w:rPr>
+        <w:t>STATION = USW00094240 (QUILLAYUTE STATE AIRPORT)</w:t>
+      </w:r>
+    </w:p>
+    <w:p>
+      <w:pPr>
+        <w:pStyle w:val="NormalWeb"/>
+        <w:numPr>
+          <w:ilvl w:val="1"/>
+          <w:numId w:val="4"/>
+        </w:numPr>
+        <w:spacing w:before="0" w:beforeAutospacing="0" w:after="0" w:afterAutospacing="0"/>
+        <w:textAlignment w:val="baseline"/>
+        <w:rPr>
+          <w:rFonts w:ascii="Times" w:hAnsi="Times"/>
+          <w:color w:val="000000"/>
+        </w:rPr>
+      </w:pPr>
+      <w:r>
+        <w:rPr>
+          <w:rFonts w:ascii="Times" w:hAnsi="Times"/>
+          <w:color w:val="000000"/>
+        </w:rPr>
+        <w:t>Accessed 6 October 2017</w:t>
+      </w:r>
+    </w:p>
+    <w:p>
+      <w:pPr>
+        <w:pStyle w:val="NormalWeb"/>
+        <w:numPr>
+          <w:ilvl w:val="1"/>
+          <w:numId w:val="4"/>
+        </w:numPr>
+        <w:spacing w:before="0" w:beforeAutospacing="0" w:after="0" w:afterAutospacing="0"/>
+        <w:textAlignment w:val="baseline"/>
+        <w:rPr>
+          <w:rFonts w:ascii="Times" w:hAnsi="Times"/>
+          <w:color w:val="000000"/>
+        </w:rPr>
+      </w:pPr>
+      <w:r>
+        <w:rPr>
+          <w:rFonts w:ascii="Times" w:hAnsi="Times"/>
+          <w:color w:val="000000"/>
+        </w:rPr>
+        <w:t>Completeness Flag: Vast majority were either "C" or "S"</w:t>
+      </w:r>
+    </w:p>
+    <w:p>
+      <w:pPr>
+        <w:pStyle w:val="NormalWeb"/>
+        <w:numPr>
+          <w:ilvl w:val="1"/>
+          <w:numId w:val="4"/>
+        </w:numPr>
+        <w:spacing w:before="0" w:beforeAutospacing="0" w:after="0" w:afterAutospacing="0"/>
+        <w:textAlignment w:val="baseline"/>
+        <w:rPr>
+          <w:rFonts w:ascii="Times" w:hAnsi="Times"/>
+          <w:color w:val="000000"/>
+        </w:rPr>
+      </w:pPr>
+      <w:r>
+        <w:rPr>
+          <w:rFonts w:ascii="Times" w:hAnsi="Times"/>
+          <w:color w:val="000000"/>
+        </w:rPr>
+        <w:t>Data come in weird format where the mean wind information is presented for each hour of each day for one year (8687 data points) but the year is listed as 2010.  Ignore the year because it represents the mean wind data for any given hour on any given day based on data from 1981 - 2010.</w:t>
+      </w:r>
+    </w:p>
+    <w:p>
+      <w:pPr>
+        <w:pStyle w:val="NormalWeb"/>
+        <w:numPr>
+          <w:ilvl w:val="1"/>
+          <w:numId w:val="4"/>
+        </w:numPr>
+        <w:spacing w:before="0" w:beforeAutospacing="0" w:after="0" w:afterAutospacing="0"/>
+        <w:textAlignment w:val="baseline"/>
+        <w:rPr>
+          <w:rFonts w:ascii="Times" w:hAnsi="Times"/>
+          <w:color w:val="000000"/>
+        </w:rPr>
+      </w:pPr>
+      <w:r>
+        <w:rPr>
+          <w:rFonts w:ascii="Times" w:hAnsi="Times"/>
+          <w:color w:val="000000"/>
+        </w:rPr>
+        <w:t>Used data from the “Mean wind vector direction (HLY-WIND-VCTDIR)” column</w:t>
+      </w:r>
+    </w:p>
+    <w:p>
+      <w:pPr>
+        <w:pStyle w:val="NormalWeb"/>
+        <w:numPr>
+          <w:ilvl w:val="1"/>
+          <w:numId w:val="4"/>
+        </w:numPr>
+        <w:spacing w:before="0" w:beforeAutospacing="0" w:after="0" w:afterAutospacing="0"/>
+        <w:textAlignment w:val="baseline"/>
+        <w:rPr>
+          <w:rFonts w:ascii="Times" w:hAnsi="Times"/>
+          <w:color w:val="000000"/>
+        </w:rPr>
+      </w:pPr>
+      <w:r>
+        <w:rPr>
+          <w:rFonts w:ascii="Times" w:hAnsi="Times"/>
+          <w:color w:val="000000"/>
+        </w:rPr>
+        <w:t>Want to bin direction data in 10° increments in pivot table. Right click on pivot table and select "Group and Outline"</w:t>
+      </w:r>
+    </w:p>
+    <w:p>
+      <w:pPr>
+        <w:pStyle w:val="NormalWeb"/>
+        <w:numPr>
+          <w:ilvl w:val="2"/>
+          <w:numId w:val="5"/>
+        </w:numPr>
+        <w:spacing w:before="0" w:beforeAutospacing="0" w:after="0" w:afterAutospacing="0"/>
+        <w:textAlignment w:val="baseline"/>
+        <w:rPr>
+          <w:rFonts w:ascii="Times" w:hAnsi="Times"/>
+          <w:color w:val="000000"/>
+        </w:rPr>
+      </w:pPr>
+      <w:r>
+        <w:rPr>
+          <w:rFonts w:ascii="Times" w:hAnsi="Times"/>
+          <w:color w:val="000000"/>
+        </w:rPr>
+        <w:t>choose "Group..."</w:t>
+      </w:r>
+    </w:p>
+    <w:p>
+      <w:pPr>
+        <w:pStyle w:val="NormalWeb"/>
+        <w:numPr>
+          <w:ilvl w:val="2"/>
+          <w:numId w:val="5"/>
+        </w:numPr>
+        <w:spacing w:before="0" w:beforeAutospacing="0" w:after="0" w:afterAutospacing="0"/>
+        <w:textAlignment w:val="baseline"/>
+        <w:rPr>
+          <w:rFonts w:ascii="Times" w:hAnsi="Times"/>
+          <w:color w:val="000000"/>
+        </w:rPr>
+      </w:pPr>
+      <w:r>
+        <w:rPr>
+          <w:rFonts w:ascii="Times" w:hAnsi="Times"/>
+          <w:color w:val="000000"/>
+        </w:rPr>
+        <w:t>under “Grouping” menu</w:t>
+      </w:r>
+    </w:p>
+    <w:p>
+      <w:pPr>
+        <w:pStyle w:val="NormalWeb"/>
+        <w:numPr>
+          <w:ilvl w:val="3"/>
+          <w:numId w:val="5"/>
+        </w:numPr>
+        <w:spacing w:before="0" w:beforeAutospacing="0" w:after="0" w:afterAutospacing="0"/>
+        <w:textAlignment w:val="baseline"/>
+        <w:rPr>
+          <w:rFonts w:ascii="Times" w:hAnsi="Times"/>
+          <w:color w:val="000000"/>
+        </w:rPr>
+      </w:pPr>
+      <w:r>
+        <w:rPr>
+          <w:rFonts w:ascii="Times" w:hAnsi="Times"/>
+          <w:color w:val="000000"/>
+        </w:rPr>
+        <w:t>Starting at: 6</w:t>
+      </w:r>
+    </w:p>
+    <w:p>
+      <w:pPr>
+        <w:pStyle w:val="NormalWeb"/>
+        <w:numPr>
+          <w:ilvl w:val="3"/>
+          <w:numId w:val="5"/>
+        </w:numPr>
+        <w:spacing w:before="0" w:beforeAutospacing="0" w:after="0" w:afterAutospacing="0"/>
+        <w:textAlignment w:val="baseline"/>
+        <w:rPr>
+          <w:rFonts w:ascii="Times" w:hAnsi="Times"/>
+          <w:color w:val="000000"/>
+        </w:rPr>
+      </w:pPr>
+      <w:r>
+        <w:rPr>
+          <w:rFonts w:ascii="Times" w:hAnsi="Times"/>
+          <w:color w:val="000000"/>
+        </w:rPr>
+        <w:t>Ending at: 356</w:t>
+      </w:r>
+    </w:p>
+    <w:p>
+      <w:pPr>
+        <w:pStyle w:val="NormalWeb"/>
+        <w:numPr>
+          <w:ilvl w:val="3"/>
+          <w:numId w:val="5"/>
+        </w:numPr>
+        <w:spacing w:before="0" w:beforeAutospacing="0" w:after="0" w:afterAutospacing="0"/>
+        <w:textAlignment w:val="baseline"/>
+        <w:rPr>
+          <w:rFonts w:ascii="Times" w:hAnsi="Times"/>
+          <w:color w:val="000000"/>
+        </w:rPr>
+      </w:pPr>
+      <w:r>
+        <w:rPr>
+          <w:rFonts w:ascii="Times" w:hAnsi="Times"/>
+          <w:color w:val="000000"/>
+        </w:rPr>
+        <w:t>By: 10</w:t>
+      </w:r>
+    </w:p>
+    <w:p>
+      <w:pPr>
+        <w:pStyle w:val="NormalWeb"/>
+        <w:numPr>
+          <w:ilvl w:val="1"/>
+          <w:numId w:val="5"/>
+        </w:numPr>
+        <w:spacing w:before="0" w:beforeAutospacing="0" w:after="0" w:afterAutospacing="0"/>
+        <w:textAlignment w:val="baseline"/>
+        <w:rPr>
+          <w:rFonts w:ascii="Times" w:hAnsi="Times"/>
+          <w:color w:val="000000"/>
+        </w:rPr>
+      </w:pPr>
+      <w:r>
+        <w:rPr>
+          <w:rFonts w:ascii="Times" w:hAnsi="Times"/>
+          <w:color w:val="000000"/>
+        </w:rPr>
+        <w:lastRenderedPageBreak/>
+        <w:t>Copy count data for each of the bins</w:t>
+      </w:r>
+    </w:p>
+    <w:p>
+      <w:pPr>
+        <w:pStyle w:val="NormalWeb"/>
+        <w:numPr>
+          <w:ilvl w:val="1"/>
+          <w:numId w:val="5"/>
+        </w:numPr>
+        <w:spacing w:before="0" w:beforeAutospacing="0" w:after="0" w:afterAutospacing="0"/>
+        <w:textAlignment w:val="baseline"/>
+        <w:rPr>
+          <w:rFonts w:ascii="Times" w:hAnsi="Times"/>
+          <w:color w:val="000000"/>
+        </w:rPr>
+      </w:pPr>
+      <w:r>
+        <w:rPr>
+          <w:rFonts w:ascii="Times" w:hAnsi="Times"/>
+          <w:color w:val="000000"/>
+        </w:rPr>
+        <w:t xml:space="preserve">sum the “&lt;6 or (blank)” and </w:t>
+      </w:r>
+      <w:proofErr w:type="gramStart"/>
+      <w:r>
+        <w:rPr>
+          <w:rFonts w:ascii="Times" w:hAnsi="Times"/>
+          <w:color w:val="000000"/>
+        </w:rPr>
+        <w:t>“ &gt;</w:t>
+      </w:r>
+      <w:proofErr w:type="gramEnd"/>
+      <w:r>
+        <w:rPr>
+          <w:rFonts w:ascii="Times" w:hAnsi="Times"/>
+          <w:color w:val="000000"/>
+        </w:rPr>
+        <w:t>356” categories</w:t>
+      </w:r>
+    </w:p>
+    <w:p>
+      <w:pPr>
+        <w:pStyle w:val="NormalWeb"/>
+        <w:numPr>
+          <w:ilvl w:val="1"/>
+          <w:numId w:val="5"/>
+        </w:numPr>
+        <w:spacing w:before="0" w:beforeAutospacing="0" w:after="0" w:afterAutospacing="0"/>
+        <w:textAlignment w:val="baseline"/>
+        <w:rPr>
+          <w:rFonts w:ascii="Times" w:hAnsi="Times"/>
+          <w:color w:val="000000"/>
+        </w:rPr>
+      </w:pPr>
+      <w:r>
+        <w:rPr>
+          <w:rFonts w:ascii="Times" w:hAnsi="Times"/>
+          <w:color w:val="000000"/>
+        </w:rPr>
+        <w:t>label aforementioned summed bins “0”</w:t>
+      </w:r>
+    </w:p>
+    <w:p>
+      <w:pPr>
+        <w:pStyle w:val="NormalWeb"/>
+        <w:numPr>
+          <w:ilvl w:val="1"/>
+          <w:numId w:val="5"/>
+        </w:numPr>
+        <w:spacing w:before="0" w:beforeAutospacing="0" w:after="0" w:afterAutospacing="0"/>
+        <w:textAlignment w:val="baseline"/>
+        <w:rPr>
+          <w:rFonts w:ascii="Times" w:hAnsi="Times"/>
+          <w:color w:val="000000"/>
+        </w:rPr>
+      </w:pPr>
+      <w:r>
+        <w:rPr>
+          <w:rFonts w:ascii="Times" w:hAnsi="Times"/>
+          <w:color w:val="000000"/>
+        </w:rPr>
+        <w:t>label subsequent bins in 10° increments, i.e., 0, 10, 20, 30 … 350</w:t>
+      </w:r>
+    </w:p>
+    <w:p>
+      <w:pPr>
+        <w:pStyle w:val="NormalWeb"/>
+        <w:numPr>
+          <w:ilvl w:val="1"/>
+          <w:numId w:val="5"/>
+        </w:numPr>
+        <w:spacing w:before="0" w:beforeAutospacing="0" w:after="0" w:afterAutospacing="0"/>
+        <w:textAlignment w:val="baseline"/>
+        <w:rPr>
+          <w:rFonts w:ascii="Times" w:hAnsi="Times"/>
+          <w:color w:val="000000"/>
+        </w:rPr>
+      </w:pPr>
+      <w:r>
+        <w:rPr>
+          <w:rFonts w:ascii="Times" w:hAnsi="Times"/>
+          <w:color w:val="000000"/>
+        </w:rPr>
+        <w:t xml:space="preserve">calculate a probability (%) for each wind direction bin by taking the counts for each bin, divide by 8687 (total # of observations in 1 </w:t>
+      </w:r>
+      <w:proofErr w:type="spellStart"/>
+      <w:r>
+        <w:rPr>
+          <w:rFonts w:ascii="Times" w:hAnsi="Times"/>
+          <w:color w:val="000000"/>
+        </w:rPr>
+        <w:t>yr</w:t>
+      </w:r>
+      <w:proofErr w:type="spellEnd"/>
+      <w:r>
+        <w:rPr>
+          <w:rFonts w:ascii="Times" w:hAnsi="Times"/>
+          <w:color w:val="000000"/>
+        </w:rPr>
+        <w:t>) and multiply by 100</w:t>
+      </w:r>
+    </w:p>
+    <w:p>
+      <w:pPr>
+        <w:pStyle w:val="NormalWeb"/>
+        <w:numPr>
+          <w:ilvl w:val="0"/>
+          <w:numId w:val="5"/>
+        </w:numPr>
+        <w:spacing w:before="0" w:beforeAutospacing="0" w:after="0" w:afterAutospacing="0"/>
+        <w:textAlignment w:val="baseline"/>
+        <w:rPr>
+          <w:rFonts w:ascii="Times" w:hAnsi="Times"/>
+          <w:color w:val="000000"/>
+        </w:rPr>
+      </w:pPr>
+      <w:r>
+        <w:rPr>
+          <w:rFonts w:ascii="Times" w:hAnsi="Times"/>
+          <w:color w:val="000000"/>
+        </w:rPr>
+        <w:t>Select “Environments” at bottom and set Workspace -&gt; Current Workspace and Scratch Workspace to C:\aifiles\Ecosystem_Sci\Sea_otters\Wave_exposure\wave_runs</w:t>
+      </w:r>
+    </w:p>
+    <w:p>
+      <w:pPr>
+        <w:pStyle w:val="NormalWeb"/>
+        <w:numPr>
+          <w:ilvl w:val="0"/>
+          <w:numId w:val="5"/>
+        </w:numPr>
+        <w:spacing w:before="0" w:beforeAutospacing="0" w:after="0" w:afterAutospacing="0"/>
+        <w:textAlignment w:val="baseline"/>
+        <w:rPr>
+          <w:rFonts w:ascii="Times" w:hAnsi="Times"/>
+          <w:color w:val="000000"/>
+        </w:rPr>
+      </w:pPr>
+      <w:r>
+        <w:rPr>
+          <w:rFonts w:ascii="Times" w:hAnsi="Times"/>
+          <w:color w:val="000000"/>
+        </w:rPr>
+        <w:t>Took about 45 minutes/compass heading (in 10° increments) running on a 30 m grid and using wind direction weighting. Total time about 26 hours</w:t>
+      </w:r>
+    </w:p>
+    <w:p/>
+    <w:p>
+      <w:pPr>
+        <w:spacing w:after="0" w:line="480" w:lineRule="auto"/>
+        <w:ind w:firstLine="720"/>
+        <w:contextualSpacing/>
+        <w:rPr>
+          <w:rFonts w:ascii="Times" w:hAnsi="Times" w:cs="Times New Roman"/>
+          <w:color w:val="151518"/>
+          <w:sz w:val="24"/>
+          <w:szCs w:val="24"/>
+        </w:rPr>
+      </w:pPr>
+    </w:p>
+    <w:p>
+      <w:pPr>
+        <w:spacing w:after="0" w:line="240" w:lineRule="auto"/>
+        <w:rPr>
+          <w:rFonts w:ascii="Times" w:hAnsi="Times" w:cs="Times New Roman"/>
           <w:sz w:val="24"/>
           <w:szCs w:val="24"/>
         </w:rPr>
@@ -210,7 +1388,6 @@
           <w:szCs w:val="24"/>
         </w:rPr>
       </w:pPr>
-      <w:commentRangeStart w:id="3"/>
       <w:r>
         <w:rPr>
           <w:rFonts w:ascii="Times" w:hAnsi="Times" w:cs="Times New Roman"/>
@@ -235,68 +1412,21 @@
         </w:rPr>
         <w:t>1: A summary of benthic invertebrate survey</w:t>
       </w:r>
-      <w:ins w:id="4" w:author="Chris.Harvey" w:date="2018-07-23T15:43:00Z">
-        <w:r>
-          <w:rPr>
-            <w:rFonts w:ascii="Times" w:hAnsi="Times" w:cs="Times New Roman"/>
-            <w:sz w:val="24"/>
-            <w:szCs w:val="24"/>
-          </w:rPr>
-          <w:t xml:space="preserve"> method</w:t>
-        </w:r>
-      </w:ins>
-      <w:ins w:id="5" w:author="Chris.Harvey" w:date="2018-07-23T15:42:00Z">
-        <w:r>
-          <w:rPr>
-            <w:rFonts w:ascii="Times" w:hAnsi="Times" w:cs="Times New Roman"/>
-            <w:sz w:val="24"/>
-            <w:szCs w:val="24"/>
-          </w:rPr>
-          <w:t>s</w:t>
-        </w:r>
-      </w:ins>
-      <w:r>
-        <w:rPr>
-          <w:rFonts w:ascii="Times" w:hAnsi="Times" w:cs="Times New Roman"/>
-          <w:sz w:val="24"/>
-          <w:szCs w:val="24"/>
-        </w:rPr>
-        <w:t xml:space="preserve"> </w:t>
-      </w:r>
-      <w:del w:id="6" w:author="Chris.Harvey" w:date="2018-07-23T15:42:00Z">
-        <w:r>
-          <w:rPr>
-            <w:rFonts w:ascii="Times" w:hAnsi="Times" w:cs="Times New Roman"/>
-            <w:sz w:val="24"/>
-            <w:szCs w:val="24"/>
-          </w:rPr>
-          <w:delText xml:space="preserve">Survey </w:delText>
-        </w:r>
-      </w:del>
-      <w:del w:id="7" w:author="Chris.Harvey" w:date="2018-07-23T15:43:00Z">
-        <w:r>
-          <w:rPr>
-            <w:rFonts w:ascii="Times" w:hAnsi="Times" w:cs="Times New Roman"/>
-            <w:sz w:val="24"/>
-            <w:szCs w:val="24"/>
-          </w:rPr>
-          <w:delText xml:space="preserve">description </w:delText>
-        </w:r>
-      </w:del>
-      <w:r>
-        <w:rPr>
-          <w:rFonts w:ascii="Times" w:hAnsi="Times" w:cs="Times New Roman"/>
-          <w:sz w:val="24"/>
-          <w:szCs w:val="24"/>
-        </w:rPr>
-        <w:t>in table form.</w:t>
-      </w:r>
-      <w:commentRangeEnd w:id="3"/>
-      <w:r>
-        <w:rPr>
-          <w:rStyle w:val="CommentReference"/>
-        </w:rPr>
-        <w:commentReference w:id="3"/>
+      <w:r>
+        <w:rPr>
+          <w:rFonts w:ascii="Times" w:hAnsi="Times" w:cs="Times New Roman"/>
+          <w:sz w:val="24"/>
+          <w:szCs w:val="24"/>
+        </w:rPr>
+        <w:t xml:space="preserve"> methods</w:t>
+      </w:r>
+      <w:r>
+        <w:rPr>
+          <w:rFonts w:ascii="Times" w:hAnsi="Times" w:cs="Times New Roman"/>
+          <w:sz w:val="24"/>
+          <w:szCs w:val="24"/>
+        </w:rPr>
+        <w:t xml:space="preserve"> in table form.</w:t>
       </w:r>
     </w:p>
     <w:tbl>
@@ -304,37 +1434,17 @@
         <w:tblStyle w:val="TableGrid"/>
         <w:tblW w:w="9535" w:type="dxa"/>
         <w:tblLook w:val="04A0" w:firstRow="1" w:lastRow="0" w:firstColumn="1" w:lastColumn="0" w:noHBand="0" w:noVBand="1"/>
-        <w:tblPrChange w:id="8" w:author="Chris.Harvey" w:date="2018-07-23T15:42:00Z">
-          <w:tblPr>
-            <w:tblStyle w:val="TableGrid"/>
-            <w:tblW w:w="8431" w:type="dxa"/>
-            <w:tblLook w:val="04A0" w:firstRow="1" w:lastRow="0" w:firstColumn="1" w:lastColumn="0" w:noHBand="0" w:noVBand="1"/>
-          </w:tblPr>
-        </w:tblPrChange>
       </w:tblPr>
       <w:tblGrid>
         <w:gridCol w:w="1459"/>
         <w:gridCol w:w="4026"/>
         <w:gridCol w:w="1733"/>
         <w:gridCol w:w="2317"/>
-        <w:tblGridChange w:id="9">
-          <w:tblGrid>
-            <w:gridCol w:w="1459"/>
-            <w:gridCol w:w="4546"/>
-            <w:gridCol w:w="1213"/>
-            <w:gridCol w:w="1213"/>
-          </w:tblGrid>
-        </w:tblGridChange>
       </w:tblGrid>
       <w:tr>
         <w:tc>
           <w:tcPr>
             <w:tcW w:w="1459" w:type="dxa"/>
-            <w:tcPrChange w:id="10" w:author="Chris.Harvey" w:date="2018-07-23T15:42:00Z">
-              <w:tcPr>
-                <w:tcW w:w="1459" w:type="dxa"/>
-              </w:tcPr>
-            </w:tcPrChange>
           </w:tcPr>
           <w:p>
             <w:pPr>
@@ -349,11 +1459,6 @@
         <w:tc>
           <w:tcPr>
             <w:tcW w:w="4026" w:type="dxa"/>
-            <w:tcPrChange w:id="11" w:author="Chris.Harvey" w:date="2018-07-23T15:42:00Z">
-              <w:tcPr>
-                <w:tcW w:w="4546" w:type="dxa"/>
-              </w:tcPr>
-            </w:tcPrChange>
           </w:tcPr>
           <w:p>
             <w:pPr>
@@ -371,26 +1476,11 @@
               </w:rPr>
               <w:t>Survey methods</w:t>
             </w:r>
-            <w:del w:id="12" w:author="Chris.Harvey" w:date="2018-07-23T15:42:00Z">
-              <w:r>
-                <w:rPr>
-                  <w:rFonts w:ascii="Times" w:hAnsi="Times" w:cs="Times New Roman"/>
-                  <w:sz w:val="24"/>
-                  <w:szCs w:val="24"/>
-                </w:rPr>
-                <w:delText>.</w:delText>
-              </w:r>
-            </w:del>
           </w:p>
         </w:tc>
         <w:tc>
           <w:tcPr>
             <w:tcW w:w="1733" w:type="dxa"/>
-            <w:tcPrChange w:id="13" w:author="Chris.Harvey" w:date="2018-07-23T15:42:00Z">
-              <w:tcPr>
-                <w:tcW w:w="1213" w:type="dxa"/>
-              </w:tcPr>
-            </w:tcPrChange>
           </w:tcPr>
           <w:p>
             <w:pPr>
@@ -413,11 +1503,6 @@
         <w:tc>
           <w:tcPr>
             <w:tcW w:w="2317" w:type="dxa"/>
-            <w:tcPrChange w:id="14" w:author="Chris.Harvey" w:date="2018-07-23T15:42:00Z">
-              <w:tcPr>
-                <w:tcW w:w="1213" w:type="dxa"/>
-              </w:tcPr>
-            </w:tcPrChange>
           </w:tcPr>
           <w:p>
             <w:pPr>
@@ -459,11 +1544,6 @@
         <w:tc>
           <w:tcPr>
             <w:tcW w:w="1459" w:type="dxa"/>
-            <w:tcPrChange w:id="15" w:author="Chris.Harvey" w:date="2018-07-23T15:42:00Z">
-              <w:tcPr>
-                <w:tcW w:w="1459" w:type="dxa"/>
-              </w:tcPr>
-            </w:tcPrChange>
           </w:tcPr>
           <w:p>
             <w:pPr>
@@ -486,11 +1566,6 @@
         <w:tc>
           <w:tcPr>
             <w:tcW w:w="4026" w:type="dxa"/>
-            <w:tcPrChange w:id="16" w:author="Chris.Harvey" w:date="2018-07-23T15:42:00Z">
-              <w:tcPr>
-                <w:tcW w:w="4546" w:type="dxa"/>
-              </w:tcPr>
-            </w:tcPrChange>
           </w:tcPr>
           <w:p>
             <w:pPr>
@@ -539,11 +1614,6 @@
         <w:tc>
           <w:tcPr>
             <w:tcW w:w="1733" w:type="dxa"/>
-            <w:tcPrChange w:id="17" w:author="Chris.Harvey" w:date="2018-07-23T15:42:00Z">
-              <w:tcPr>
-                <w:tcW w:w="1213" w:type="dxa"/>
-              </w:tcPr>
-            </w:tcPrChange>
           </w:tcPr>
           <w:p>
             <w:pPr>
@@ -566,11 +1636,6 @@
         <w:tc>
           <w:tcPr>
             <w:tcW w:w="2317" w:type="dxa"/>
-            <w:tcPrChange w:id="18" w:author="Chris.Harvey" w:date="2018-07-23T15:42:00Z">
-              <w:tcPr>
-                <w:tcW w:w="1213" w:type="dxa"/>
-              </w:tcPr>
-            </w:tcPrChange>
           </w:tcPr>
           <w:p>
             <w:pPr>
@@ -596,12 +1661,6 @@
           <w:tcPr>
             <w:tcW w:w="1459" w:type="dxa"/>
             <w:vMerge w:val="restart"/>
-            <w:tcPrChange w:id="19" w:author="Chris.Harvey" w:date="2018-07-23T15:42:00Z">
-              <w:tcPr>
-                <w:tcW w:w="1459" w:type="dxa"/>
-                <w:vMerge w:val="restart"/>
-              </w:tcPr>
-            </w:tcPrChange>
           </w:tcPr>
           <w:p>
             <w:pPr>
@@ -624,11 +1683,6 @@
         <w:tc>
           <w:tcPr>
             <w:tcW w:w="4026" w:type="dxa"/>
-            <w:tcPrChange w:id="20" w:author="Chris.Harvey" w:date="2018-07-23T15:42:00Z">
-              <w:tcPr>
-                <w:tcW w:w="4546" w:type="dxa"/>
-              </w:tcPr>
-            </w:tcPrChange>
           </w:tcPr>
           <w:p>
             <w:pPr>
@@ -668,11 +1722,6 @@
         <w:tc>
           <w:tcPr>
             <w:tcW w:w="1733" w:type="dxa"/>
-            <w:tcPrChange w:id="21" w:author="Chris.Harvey" w:date="2018-07-23T15:42:00Z">
-              <w:tcPr>
-                <w:tcW w:w="1213" w:type="dxa"/>
-              </w:tcPr>
-            </w:tcPrChange>
           </w:tcPr>
           <w:p>
             <w:pPr>
@@ -695,11 +1744,6 @@
         <w:tc>
           <w:tcPr>
             <w:tcW w:w="2317" w:type="dxa"/>
-            <w:tcPrChange w:id="22" w:author="Chris.Harvey" w:date="2018-07-23T15:42:00Z">
-              <w:tcPr>
-                <w:tcW w:w="1213" w:type="dxa"/>
-              </w:tcPr>
-            </w:tcPrChange>
           </w:tcPr>
           <w:p>
             <w:pPr>
@@ -725,12 +1769,6 @@
           <w:tcPr>
             <w:tcW w:w="1459" w:type="dxa"/>
             <w:vMerge/>
-            <w:tcPrChange w:id="23" w:author="Chris.Harvey" w:date="2018-07-23T15:42:00Z">
-              <w:tcPr>
-                <w:tcW w:w="1459" w:type="dxa"/>
-                <w:vMerge/>
-              </w:tcPr>
-            </w:tcPrChange>
           </w:tcPr>
           <w:p>
             <w:pPr>
@@ -745,11 +1783,6 @@
         <w:tc>
           <w:tcPr>
             <w:tcW w:w="4026" w:type="dxa"/>
-            <w:tcPrChange w:id="24" w:author="Chris.Harvey" w:date="2018-07-23T15:42:00Z">
-              <w:tcPr>
-                <w:tcW w:w="4546" w:type="dxa"/>
-              </w:tcPr>
-            </w:tcPrChange>
           </w:tcPr>
           <w:p>
             <w:pPr>
@@ -772,11 +1805,6 @@
         <w:tc>
           <w:tcPr>
             <w:tcW w:w="1733" w:type="dxa"/>
-            <w:tcPrChange w:id="25" w:author="Chris.Harvey" w:date="2018-07-23T15:42:00Z">
-              <w:tcPr>
-                <w:tcW w:w="1213" w:type="dxa"/>
-              </w:tcPr>
-            </w:tcPrChange>
           </w:tcPr>
           <w:p>
             <w:pPr>
@@ -791,11 +1819,6 @@
         <w:tc>
           <w:tcPr>
             <w:tcW w:w="2317" w:type="dxa"/>
-            <w:tcPrChange w:id="26" w:author="Chris.Harvey" w:date="2018-07-23T15:42:00Z">
-              <w:tcPr>
-                <w:tcW w:w="1213" w:type="dxa"/>
-              </w:tcPr>
-            </w:tcPrChange>
           </w:tcPr>
           <w:p>
             <w:pPr>
@@ -813,12 +1836,6 @@
           <w:tcPr>
             <w:tcW w:w="1459" w:type="dxa"/>
             <w:vMerge w:val="restart"/>
-            <w:tcPrChange w:id="27" w:author="Chris.Harvey" w:date="2018-07-23T15:42:00Z">
-              <w:tcPr>
-                <w:tcW w:w="1459" w:type="dxa"/>
-                <w:vMerge w:val="restart"/>
-              </w:tcPr>
-            </w:tcPrChange>
           </w:tcPr>
           <w:p>
             <w:pPr>
@@ -841,11 +1858,6 @@
         <w:tc>
           <w:tcPr>
             <w:tcW w:w="4026" w:type="dxa"/>
-            <w:tcPrChange w:id="28" w:author="Chris.Harvey" w:date="2018-07-23T15:42:00Z">
-              <w:tcPr>
-                <w:tcW w:w="4546" w:type="dxa"/>
-              </w:tcPr>
-            </w:tcPrChange>
           </w:tcPr>
           <w:p>
             <w:pPr>
@@ -885,11 +1897,6 @@
         <w:tc>
           <w:tcPr>
             <w:tcW w:w="1733" w:type="dxa"/>
-            <w:tcPrChange w:id="29" w:author="Chris.Harvey" w:date="2018-07-23T15:42:00Z">
-              <w:tcPr>
-                <w:tcW w:w="1213" w:type="dxa"/>
-              </w:tcPr>
-            </w:tcPrChange>
           </w:tcPr>
           <w:p>
             <w:pPr>
@@ -912,11 +1919,6 @@
         <w:tc>
           <w:tcPr>
             <w:tcW w:w="2317" w:type="dxa"/>
-            <w:tcPrChange w:id="30" w:author="Chris.Harvey" w:date="2018-07-23T15:42:00Z">
-              <w:tcPr>
-                <w:tcW w:w="1213" w:type="dxa"/>
-              </w:tcPr>
-            </w:tcPrChange>
           </w:tcPr>
           <w:p>
             <w:pPr>
@@ -942,12 +1944,6 @@
           <w:tcPr>
             <w:tcW w:w="1459" w:type="dxa"/>
             <w:vMerge/>
-            <w:tcPrChange w:id="31" w:author="Chris.Harvey" w:date="2018-07-23T15:42:00Z">
-              <w:tcPr>
-                <w:tcW w:w="1459" w:type="dxa"/>
-                <w:vMerge/>
-              </w:tcPr>
-            </w:tcPrChange>
           </w:tcPr>
           <w:p>
             <w:pPr>
@@ -962,11 +1958,6 @@
         <w:tc>
           <w:tcPr>
             <w:tcW w:w="4026" w:type="dxa"/>
-            <w:tcPrChange w:id="32" w:author="Chris.Harvey" w:date="2018-07-23T15:42:00Z">
-              <w:tcPr>
-                <w:tcW w:w="4546" w:type="dxa"/>
-              </w:tcPr>
-            </w:tcPrChange>
           </w:tcPr>
           <w:p>
             <w:pPr>
@@ -989,11 +1980,6 @@
         <w:tc>
           <w:tcPr>
             <w:tcW w:w="1733" w:type="dxa"/>
-            <w:tcPrChange w:id="33" w:author="Chris.Harvey" w:date="2018-07-23T15:42:00Z">
-              <w:tcPr>
-                <w:tcW w:w="1213" w:type="dxa"/>
-              </w:tcPr>
-            </w:tcPrChange>
           </w:tcPr>
           <w:p>
             <w:pPr>
@@ -1016,11 +2002,6 @@
         <w:tc>
           <w:tcPr>
             <w:tcW w:w="2317" w:type="dxa"/>
-            <w:tcPrChange w:id="34" w:author="Chris.Harvey" w:date="2018-07-23T15:42:00Z">
-              <w:tcPr>
-                <w:tcW w:w="1213" w:type="dxa"/>
-              </w:tcPr>
-            </w:tcPrChange>
           </w:tcPr>
           <w:p>
             <w:pPr>
@@ -1045,11 +2026,6 @@
         <w:tc>
           <w:tcPr>
             <w:tcW w:w="1459" w:type="dxa"/>
-            <w:tcPrChange w:id="35" w:author="Chris.Harvey" w:date="2018-07-23T15:42:00Z">
-              <w:tcPr>
-                <w:tcW w:w="1459" w:type="dxa"/>
-              </w:tcPr>
-            </w:tcPrChange>
           </w:tcPr>
           <w:p>
             <w:pPr>
@@ -1072,11 +2048,6 @@
         <w:tc>
           <w:tcPr>
             <w:tcW w:w="4026" w:type="dxa"/>
-            <w:tcPrChange w:id="36" w:author="Chris.Harvey" w:date="2018-07-23T15:42:00Z">
-              <w:tcPr>
-                <w:tcW w:w="4546" w:type="dxa"/>
-              </w:tcPr>
-            </w:tcPrChange>
           </w:tcPr>
           <w:p>
             <w:pPr>
@@ -1099,11 +2070,6 @@
         <w:tc>
           <w:tcPr>
             <w:tcW w:w="1733" w:type="dxa"/>
-            <w:tcPrChange w:id="37" w:author="Chris.Harvey" w:date="2018-07-23T15:42:00Z">
-              <w:tcPr>
-                <w:tcW w:w="1213" w:type="dxa"/>
-              </w:tcPr>
-            </w:tcPrChange>
           </w:tcPr>
           <w:p>
             <w:pPr>
@@ -1126,11 +2092,6 @@
         <w:tc>
           <w:tcPr>
             <w:tcW w:w="2317" w:type="dxa"/>
-            <w:tcPrChange w:id="38" w:author="Chris.Harvey" w:date="2018-07-23T15:42:00Z">
-              <w:tcPr>
-                <w:tcW w:w="1213" w:type="dxa"/>
-              </w:tcPr>
-            </w:tcPrChange>
           </w:tcPr>
           <w:p>
             <w:pPr>
@@ -1235,7 +2196,6 @@
         </w:rPr>
         <w:t>2</w:t>
       </w:r>
-      <w:commentRangeStart w:id="39"/>
       <w:r>
         <w:rPr>
           <w:rFonts w:ascii="Times" w:hAnsi="Times" w:cs="Times New Roman"/>
@@ -1244,16 +2204,14 @@
         </w:rPr>
         <w:t>: S</w:t>
       </w:r>
-      <w:ins w:id="40" w:author="Chris.Harvey" w:date="2018-07-23T15:46:00Z">
-        <w:r>
-          <w:rPr>
-            <w:rFonts w:ascii="Times" w:hAnsi="Times" w:cs="Times New Roman"/>
-            <w:sz w:val="24"/>
-            <w:szCs w:val="24"/>
-          </w:rPr>
-          <w:t>tudy s</w:t>
-        </w:r>
-      </w:ins>
+      <w:r>
+        <w:rPr>
+          <w:rFonts w:ascii="Times" w:hAnsi="Times" w:cs="Times New Roman"/>
+          <w:sz w:val="24"/>
+          <w:szCs w:val="24"/>
+        </w:rPr>
+        <w:t>tudy s</w:t>
+      </w:r>
       <w:r>
         <w:rPr>
           <w:rFonts w:ascii="Times" w:hAnsi="Times" w:cs="Times New Roman"/>
@@ -1261,13 +2219,6 @@
           <w:szCs w:val="24"/>
         </w:rPr>
         <w:t>ites and the years they were sampled.</w:t>
-      </w:r>
-      <w:commentRangeEnd w:id="39"/>
-      <w:r>
-        <w:rPr>
-          <w:rStyle w:val="CommentReference"/>
-        </w:rPr>
-        <w:commentReference w:id="39"/>
       </w:r>
     </w:p>
     <w:tbl>
@@ -1276,14 +2227,6 @@
         <w:tblW w:w="0" w:type="auto"/>
         <w:tblLayout w:type="fixed"/>
         <w:tblLook w:val="04A0" w:firstRow="1" w:lastRow="0" w:firstColumn="1" w:lastColumn="0" w:noHBand="0" w:noVBand="1"/>
-        <w:tblPrChange w:id="41" w:author="Chris.Harvey" w:date="2018-07-23T15:46:00Z">
-          <w:tblPr>
-            <w:tblStyle w:val="TableGrid"/>
-            <w:tblW w:w="0" w:type="auto"/>
-            <w:tblLayout w:type="fixed"/>
-            <w:tblLook w:val="04A0" w:firstRow="1" w:lastRow="0" w:firstColumn="1" w:lastColumn="0" w:noHBand="0" w:noVBand="1"/>
-          </w:tblPr>
-        </w:tblPrChange>
       </w:tblPr>
       <w:tblGrid>
         <w:gridCol w:w="2155"/>
@@ -1292,26 +2235,11 @@
         <w:gridCol w:w="1170"/>
         <w:gridCol w:w="1193"/>
         <w:gridCol w:w="1184"/>
-        <w:tblGridChange w:id="42">
-          <w:tblGrid>
-            <w:gridCol w:w="2155"/>
-            <w:gridCol w:w="1350"/>
-            <w:gridCol w:w="1170"/>
-            <w:gridCol w:w="1170"/>
-            <w:gridCol w:w="1193"/>
-            <w:gridCol w:w="1184"/>
-          </w:tblGrid>
-        </w:tblGridChange>
       </w:tblGrid>
       <w:tr>
         <w:tc>
           <w:tcPr>
             <w:tcW w:w="2155" w:type="dxa"/>
-            <w:tcPrChange w:id="43" w:author="Chris.Harvey" w:date="2018-07-23T15:46:00Z">
-              <w:tcPr>
-                <w:tcW w:w="2155" w:type="dxa"/>
-              </w:tcPr>
-            </w:tcPrChange>
           </w:tcPr>
           <w:p>
             <w:pPr>
@@ -1327,11 +2255,6 @@
         <w:tc>
           <w:tcPr>
             <w:tcW w:w="1800" w:type="dxa"/>
-            <w:tcPrChange w:id="44" w:author="Chris.Harvey" w:date="2018-07-23T15:46:00Z">
-              <w:tcPr>
-                <w:tcW w:w="1350" w:type="dxa"/>
-              </w:tcPr>
-            </w:tcPrChange>
           </w:tcPr>
           <w:p>
             <w:pPr>
@@ -1355,11 +2278,6 @@
         <w:tc>
           <w:tcPr>
             <w:tcW w:w="1170" w:type="dxa"/>
-            <w:tcPrChange w:id="45" w:author="Chris.Harvey" w:date="2018-07-23T15:46:00Z">
-              <w:tcPr>
-                <w:tcW w:w="1170" w:type="dxa"/>
-              </w:tcPr>
-            </w:tcPrChange>
           </w:tcPr>
           <w:p>
             <w:pPr>
@@ -1384,12 +2302,6 @@
           <w:tcPr>
             <w:tcW w:w="2363" w:type="dxa"/>
             <w:gridSpan w:val="2"/>
-            <w:tcPrChange w:id="46" w:author="Chris.Harvey" w:date="2018-07-23T15:46:00Z">
-              <w:tcPr>
-                <w:tcW w:w="2363" w:type="dxa"/>
-                <w:gridSpan w:val="2"/>
-              </w:tcPr>
-            </w:tcPrChange>
           </w:tcPr>
           <w:p>
             <w:pPr>
@@ -1413,11 +2325,6 @@
         <w:tc>
           <w:tcPr>
             <w:tcW w:w="1184" w:type="dxa"/>
-            <w:tcPrChange w:id="47" w:author="Chris.Harvey" w:date="2018-07-23T15:46:00Z">
-              <w:tcPr>
-                <w:tcW w:w="1184" w:type="dxa"/>
-              </w:tcPr>
-            </w:tcPrChange>
           </w:tcPr>
           <w:p>
             <w:pPr>
@@ -1443,11 +2350,6 @@
         <w:tc>
           <w:tcPr>
             <w:tcW w:w="2155" w:type="dxa"/>
-            <w:tcPrChange w:id="48" w:author="Chris.Harvey" w:date="2018-07-23T15:46:00Z">
-              <w:tcPr>
-                <w:tcW w:w="2155" w:type="dxa"/>
-              </w:tcPr>
-            </w:tcPrChange>
           </w:tcPr>
           <w:p>
             <w:pPr>
@@ -1475,11 +2377,6 @@
         <w:tc>
           <w:tcPr>
             <w:tcW w:w="1800" w:type="dxa"/>
-            <w:tcPrChange w:id="49" w:author="Chris.Harvey" w:date="2018-07-23T15:46:00Z">
-              <w:tcPr>
-                <w:tcW w:w="1350" w:type="dxa"/>
-              </w:tcPr>
-            </w:tcPrChange>
           </w:tcPr>
           <w:p>
             <w:pPr>
@@ -1502,11 +2399,6 @@
         <w:tc>
           <w:tcPr>
             <w:tcW w:w="1170" w:type="dxa"/>
-            <w:tcPrChange w:id="50" w:author="Chris.Harvey" w:date="2018-07-23T15:46:00Z">
-              <w:tcPr>
-                <w:tcW w:w="1170" w:type="dxa"/>
-              </w:tcPr>
-            </w:tcPrChange>
           </w:tcPr>
           <w:p>
             <w:pPr>
@@ -1529,11 +2421,6 @@
         <w:tc>
           <w:tcPr>
             <w:tcW w:w="1170" w:type="dxa"/>
-            <w:tcPrChange w:id="51" w:author="Chris.Harvey" w:date="2018-07-23T15:46:00Z">
-              <w:tcPr>
-                <w:tcW w:w="1170" w:type="dxa"/>
-              </w:tcPr>
-            </w:tcPrChange>
           </w:tcPr>
           <w:p>
             <w:pPr>
@@ -1556,11 +2443,6 @@
         <w:tc>
           <w:tcPr>
             <w:tcW w:w="1193" w:type="dxa"/>
-            <w:tcPrChange w:id="52" w:author="Chris.Harvey" w:date="2018-07-23T15:46:00Z">
-              <w:tcPr>
-                <w:tcW w:w="1193" w:type="dxa"/>
-              </w:tcPr>
-            </w:tcPrChange>
           </w:tcPr>
           <w:p>
             <w:pPr>
@@ -1583,11 +2465,6 @@
         <w:tc>
           <w:tcPr>
             <w:tcW w:w="1184" w:type="dxa"/>
-            <w:tcPrChange w:id="53" w:author="Chris.Harvey" w:date="2018-07-23T15:46:00Z">
-              <w:tcPr>
-                <w:tcW w:w="1184" w:type="dxa"/>
-              </w:tcPr>
-            </w:tcPrChange>
           </w:tcPr>
           <w:p>
             <w:pPr>
@@ -1612,11 +2489,6 @@
         <w:tc>
           <w:tcPr>
             <w:tcW w:w="2155" w:type="dxa"/>
-            <w:tcPrChange w:id="54" w:author="Chris.Harvey" w:date="2018-07-23T15:46:00Z">
-              <w:tcPr>
-                <w:tcW w:w="2155" w:type="dxa"/>
-              </w:tcPr>
-            </w:tcPrChange>
           </w:tcPr>
           <w:p>
             <w:pPr>
@@ -1649,11 +2521,6 @@
         <w:tc>
           <w:tcPr>
             <w:tcW w:w="1800" w:type="dxa"/>
-            <w:tcPrChange w:id="55" w:author="Chris.Harvey" w:date="2018-07-23T15:46:00Z">
-              <w:tcPr>
-                <w:tcW w:w="1350" w:type="dxa"/>
-              </w:tcPr>
-            </w:tcPrChange>
           </w:tcPr>
           <w:p>
             <w:pPr>
@@ -1693,11 +2560,6 @@
         <w:tc>
           <w:tcPr>
             <w:tcW w:w="1170" w:type="dxa"/>
-            <w:tcPrChange w:id="56" w:author="Chris.Harvey" w:date="2018-07-23T15:46:00Z">
-              <w:tcPr>
-                <w:tcW w:w="1170" w:type="dxa"/>
-              </w:tcPr>
-            </w:tcPrChange>
           </w:tcPr>
           <w:p>
             <w:pPr>
@@ -1720,11 +2582,6 @@
         <w:tc>
           <w:tcPr>
             <w:tcW w:w="1170" w:type="dxa"/>
-            <w:tcPrChange w:id="57" w:author="Chris.Harvey" w:date="2018-07-23T15:46:00Z">
-              <w:tcPr>
-                <w:tcW w:w="1170" w:type="dxa"/>
-              </w:tcPr>
-            </w:tcPrChange>
           </w:tcPr>
           <w:p>
             <w:pPr>
@@ -1747,11 +2604,6 @@
         <w:tc>
           <w:tcPr>
             <w:tcW w:w="1193" w:type="dxa"/>
-            <w:tcPrChange w:id="58" w:author="Chris.Harvey" w:date="2018-07-23T15:46:00Z">
-              <w:tcPr>
-                <w:tcW w:w="1193" w:type="dxa"/>
-              </w:tcPr>
-            </w:tcPrChange>
           </w:tcPr>
           <w:p>
             <w:pPr>
@@ -1766,11 +2618,6 @@
         <w:tc>
           <w:tcPr>
             <w:tcW w:w="1184" w:type="dxa"/>
-            <w:tcPrChange w:id="59" w:author="Chris.Harvey" w:date="2018-07-23T15:46:00Z">
-              <w:tcPr>
-                <w:tcW w:w="1184" w:type="dxa"/>
-              </w:tcPr>
-            </w:tcPrChange>
           </w:tcPr>
           <w:p>
             <w:pPr>
@@ -1795,11 +2642,6 @@
         <w:tc>
           <w:tcPr>
             <w:tcW w:w="2155" w:type="dxa"/>
-            <w:tcPrChange w:id="60" w:author="Chris.Harvey" w:date="2018-07-23T15:46:00Z">
-              <w:tcPr>
-                <w:tcW w:w="2155" w:type="dxa"/>
-              </w:tcPr>
-            </w:tcPrChange>
           </w:tcPr>
           <w:p>
             <w:pPr>
@@ -1832,11 +2674,6 @@
         <w:tc>
           <w:tcPr>
             <w:tcW w:w="1800" w:type="dxa"/>
-            <w:tcPrChange w:id="61" w:author="Chris.Harvey" w:date="2018-07-23T15:46:00Z">
-              <w:tcPr>
-                <w:tcW w:w="1350" w:type="dxa"/>
-              </w:tcPr>
-            </w:tcPrChange>
           </w:tcPr>
           <w:p>
             <w:pPr>
@@ -1851,11 +2688,6 @@
         <w:tc>
           <w:tcPr>
             <w:tcW w:w="1170" w:type="dxa"/>
-            <w:tcPrChange w:id="62" w:author="Chris.Harvey" w:date="2018-07-23T15:46:00Z">
-              <w:tcPr>
-                <w:tcW w:w="1170" w:type="dxa"/>
-              </w:tcPr>
-            </w:tcPrChange>
           </w:tcPr>
           <w:p>
             <w:pPr>
@@ -1870,11 +2702,6 @@
         <w:tc>
           <w:tcPr>
             <w:tcW w:w="1170" w:type="dxa"/>
-            <w:tcPrChange w:id="63" w:author="Chris.Harvey" w:date="2018-07-23T15:46:00Z">
-              <w:tcPr>
-                <w:tcW w:w="1170" w:type="dxa"/>
-              </w:tcPr>
-            </w:tcPrChange>
           </w:tcPr>
           <w:p>
             <w:pPr>
@@ -1897,11 +2724,6 @@
         <w:tc>
           <w:tcPr>
             <w:tcW w:w="1193" w:type="dxa"/>
-            <w:tcPrChange w:id="64" w:author="Chris.Harvey" w:date="2018-07-23T15:46:00Z">
-              <w:tcPr>
-                <w:tcW w:w="1193" w:type="dxa"/>
-              </w:tcPr>
-            </w:tcPrChange>
           </w:tcPr>
           <w:p>
             <w:pPr>
@@ -1916,11 +2738,6 @@
         <w:tc>
           <w:tcPr>
             <w:tcW w:w="1184" w:type="dxa"/>
-            <w:tcPrChange w:id="65" w:author="Chris.Harvey" w:date="2018-07-23T15:46:00Z">
-              <w:tcPr>
-                <w:tcW w:w="1184" w:type="dxa"/>
-              </w:tcPr>
-            </w:tcPrChange>
           </w:tcPr>
           <w:p>
             <w:pPr>
@@ -1945,11 +2762,6 @@
         <w:tc>
           <w:tcPr>
             <w:tcW w:w="2155" w:type="dxa"/>
-            <w:tcPrChange w:id="66" w:author="Chris.Harvey" w:date="2018-07-23T15:46:00Z">
-              <w:tcPr>
-                <w:tcW w:w="2155" w:type="dxa"/>
-              </w:tcPr>
-            </w:tcPrChange>
           </w:tcPr>
           <w:p>
             <w:pPr>
@@ -1972,11 +2784,6 @@
         <w:tc>
           <w:tcPr>
             <w:tcW w:w="1800" w:type="dxa"/>
-            <w:tcPrChange w:id="67" w:author="Chris.Harvey" w:date="2018-07-23T15:46:00Z">
-              <w:tcPr>
-                <w:tcW w:w="1350" w:type="dxa"/>
-              </w:tcPr>
-            </w:tcPrChange>
           </w:tcPr>
           <w:p>
             <w:pPr>
@@ -1991,11 +2798,6 @@
         <w:tc>
           <w:tcPr>
             <w:tcW w:w="1170" w:type="dxa"/>
-            <w:tcPrChange w:id="68" w:author="Chris.Harvey" w:date="2018-07-23T15:46:00Z">
-              <w:tcPr>
-                <w:tcW w:w="1170" w:type="dxa"/>
-              </w:tcPr>
-            </w:tcPrChange>
           </w:tcPr>
           <w:p>
             <w:pPr>
@@ -2018,11 +2820,6 @@
         <w:tc>
           <w:tcPr>
             <w:tcW w:w="1170" w:type="dxa"/>
-            <w:tcPrChange w:id="69" w:author="Chris.Harvey" w:date="2018-07-23T15:46:00Z">
-              <w:tcPr>
-                <w:tcW w:w="1170" w:type="dxa"/>
-              </w:tcPr>
-            </w:tcPrChange>
           </w:tcPr>
           <w:p>
             <w:pPr>
@@ -2045,11 +2842,6 @@
         <w:tc>
           <w:tcPr>
             <w:tcW w:w="1193" w:type="dxa"/>
-            <w:tcPrChange w:id="70" w:author="Chris.Harvey" w:date="2018-07-23T15:46:00Z">
-              <w:tcPr>
-                <w:tcW w:w="1193" w:type="dxa"/>
-              </w:tcPr>
-            </w:tcPrChange>
           </w:tcPr>
           <w:p>
             <w:pPr>
@@ -2072,11 +2864,6 @@
         <w:tc>
           <w:tcPr>
             <w:tcW w:w="1184" w:type="dxa"/>
-            <w:tcPrChange w:id="71" w:author="Chris.Harvey" w:date="2018-07-23T15:46:00Z">
-              <w:tcPr>
-                <w:tcW w:w="1184" w:type="dxa"/>
-              </w:tcPr>
-            </w:tcPrChange>
           </w:tcPr>
           <w:p>
             <w:pPr>
@@ -2093,11 +2880,6 @@
         <w:tc>
           <w:tcPr>
             <w:tcW w:w="2155" w:type="dxa"/>
-            <w:tcPrChange w:id="72" w:author="Chris.Harvey" w:date="2018-07-23T15:46:00Z">
-              <w:tcPr>
-                <w:tcW w:w="2155" w:type="dxa"/>
-              </w:tcPr>
-            </w:tcPrChange>
           </w:tcPr>
           <w:p>
             <w:pPr>
@@ -2130,11 +2912,6 @@
         <w:tc>
           <w:tcPr>
             <w:tcW w:w="1800" w:type="dxa"/>
-            <w:tcPrChange w:id="73" w:author="Chris.Harvey" w:date="2018-07-23T15:46:00Z">
-              <w:tcPr>
-                <w:tcW w:w="1350" w:type="dxa"/>
-              </w:tcPr>
-            </w:tcPrChange>
           </w:tcPr>
           <w:p>
             <w:pPr>
@@ -2149,11 +2926,6 @@
         <w:tc>
           <w:tcPr>
             <w:tcW w:w="1170" w:type="dxa"/>
-            <w:tcPrChange w:id="74" w:author="Chris.Harvey" w:date="2018-07-23T15:46:00Z">
-              <w:tcPr>
-                <w:tcW w:w="1170" w:type="dxa"/>
-              </w:tcPr>
-            </w:tcPrChange>
           </w:tcPr>
           <w:p>
             <w:pPr>
@@ -2176,11 +2948,6 @@
         <w:tc>
           <w:tcPr>
             <w:tcW w:w="1170" w:type="dxa"/>
-            <w:tcPrChange w:id="75" w:author="Chris.Harvey" w:date="2018-07-23T15:46:00Z">
-              <w:tcPr>
-                <w:tcW w:w="1170" w:type="dxa"/>
-              </w:tcPr>
-            </w:tcPrChange>
           </w:tcPr>
           <w:p>
             <w:pPr>
@@ -2203,11 +2970,6 @@
         <w:tc>
           <w:tcPr>
             <w:tcW w:w="1193" w:type="dxa"/>
-            <w:tcPrChange w:id="76" w:author="Chris.Harvey" w:date="2018-07-23T15:46:00Z">
-              <w:tcPr>
-                <w:tcW w:w="1193" w:type="dxa"/>
-              </w:tcPr>
-            </w:tcPrChange>
           </w:tcPr>
           <w:p>
             <w:pPr>
@@ -2230,11 +2992,6 @@
         <w:tc>
           <w:tcPr>
             <w:tcW w:w="1184" w:type="dxa"/>
-            <w:tcPrChange w:id="77" w:author="Chris.Harvey" w:date="2018-07-23T15:46:00Z">
-              <w:tcPr>
-                <w:tcW w:w="1184" w:type="dxa"/>
-              </w:tcPr>
-            </w:tcPrChange>
           </w:tcPr>
           <w:p>
             <w:pPr>
@@ -2259,11 +3016,6 @@
         <w:tc>
           <w:tcPr>
             <w:tcW w:w="2155" w:type="dxa"/>
-            <w:tcPrChange w:id="78" w:author="Chris.Harvey" w:date="2018-07-23T15:46:00Z">
-              <w:tcPr>
-                <w:tcW w:w="2155" w:type="dxa"/>
-              </w:tcPr>
-            </w:tcPrChange>
           </w:tcPr>
           <w:p>
             <w:pPr>
@@ -2286,11 +3038,6 @@
         <w:tc>
           <w:tcPr>
             <w:tcW w:w="1800" w:type="dxa"/>
-            <w:tcPrChange w:id="79" w:author="Chris.Harvey" w:date="2018-07-23T15:46:00Z">
-              <w:tcPr>
-                <w:tcW w:w="1350" w:type="dxa"/>
-              </w:tcPr>
-            </w:tcPrChange>
           </w:tcPr>
           <w:p>
             <w:pPr>
@@ -2313,11 +3060,6 @@
         <w:tc>
           <w:tcPr>
             <w:tcW w:w="1170" w:type="dxa"/>
-            <w:tcPrChange w:id="80" w:author="Chris.Harvey" w:date="2018-07-23T15:46:00Z">
-              <w:tcPr>
-                <w:tcW w:w="1170" w:type="dxa"/>
-              </w:tcPr>
-            </w:tcPrChange>
           </w:tcPr>
           <w:p>
             <w:pPr>
@@ -2340,11 +3082,6 @@
         <w:tc>
           <w:tcPr>
             <w:tcW w:w="1170" w:type="dxa"/>
-            <w:tcPrChange w:id="81" w:author="Chris.Harvey" w:date="2018-07-23T15:46:00Z">
-              <w:tcPr>
-                <w:tcW w:w="1170" w:type="dxa"/>
-              </w:tcPr>
-            </w:tcPrChange>
           </w:tcPr>
           <w:p>
             <w:pPr>
@@ -2367,11 +3104,6 @@
         <w:tc>
           <w:tcPr>
             <w:tcW w:w="1193" w:type="dxa"/>
-            <w:tcPrChange w:id="82" w:author="Chris.Harvey" w:date="2018-07-23T15:46:00Z">
-              <w:tcPr>
-                <w:tcW w:w="1193" w:type="dxa"/>
-              </w:tcPr>
-            </w:tcPrChange>
           </w:tcPr>
           <w:p>
             <w:pPr>
@@ -2394,11 +3126,6 @@
         <w:tc>
           <w:tcPr>
             <w:tcW w:w="1184" w:type="dxa"/>
-            <w:tcPrChange w:id="83" w:author="Chris.Harvey" w:date="2018-07-23T15:46:00Z">
-              <w:tcPr>
-                <w:tcW w:w="1184" w:type="dxa"/>
-              </w:tcPr>
-            </w:tcPrChange>
           </w:tcPr>
           <w:p>
             <w:pPr>
@@ -2415,11 +3142,6 @@
         <w:tc>
           <w:tcPr>
             <w:tcW w:w="2155" w:type="dxa"/>
-            <w:tcPrChange w:id="84" w:author="Chris.Harvey" w:date="2018-07-23T15:46:00Z">
-              <w:tcPr>
-                <w:tcW w:w="2155" w:type="dxa"/>
-              </w:tcPr>
-            </w:tcPrChange>
           </w:tcPr>
           <w:p>
             <w:pPr>
@@ -2442,11 +3164,6 @@
         <w:tc>
           <w:tcPr>
             <w:tcW w:w="1800" w:type="dxa"/>
-            <w:tcPrChange w:id="85" w:author="Chris.Harvey" w:date="2018-07-23T15:46:00Z">
-              <w:tcPr>
-                <w:tcW w:w="1350" w:type="dxa"/>
-              </w:tcPr>
-            </w:tcPrChange>
           </w:tcPr>
           <w:p>
             <w:pPr>
@@ -2469,11 +3186,6 @@
         <w:tc>
           <w:tcPr>
             <w:tcW w:w="1170" w:type="dxa"/>
-            <w:tcPrChange w:id="86" w:author="Chris.Harvey" w:date="2018-07-23T15:46:00Z">
-              <w:tcPr>
-                <w:tcW w:w="1170" w:type="dxa"/>
-              </w:tcPr>
-            </w:tcPrChange>
           </w:tcPr>
           <w:p>
             <w:pPr>
@@ -2496,11 +3208,6 @@
         <w:tc>
           <w:tcPr>
             <w:tcW w:w="1170" w:type="dxa"/>
-            <w:tcPrChange w:id="87" w:author="Chris.Harvey" w:date="2018-07-23T15:46:00Z">
-              <w:tcPr>
-                <w:tcW w:w="1170" w:type="dxa"/>
-              </w:tcPr>
-            </w:tcPrChange>
           </w:tcPr>
           <w:p>
             <w:pPr>
@@ -2523,11 +3230,6 @@
         <w:tc>
           <w:tcPr>
             <w:tcW w:w="1193" w:type="dxa"/>
-            <w:tcPrChange w:id="88" w:author="Chris.Harvey" w:date="2018-07-23T15:46:00Z">
-              <w:tcPr>
-                <w:tcW w:w="1193" w:type="dxa"/>
-              </w:tcPr>
-            </w:tcPrChange>
           </w:tcPr>
           <w:p>
             <w:pPr>
@@ -2550,11 +3252,6 @@
         <w:tc>
           <w:tcPr>
             <w:tcW w:w="1184" w:type="dxa"/>
-            <w:tcPrChange w:id="89" w:author="Chris.Harvey" w:date="2018-07-23T15:46:00Z">
-              <w:tcPr>
-                <w:tcW w:w="1184" w:type="dxa"/>
-              </w:tcPr>
-            </w:tcPrChange>
           </w:tcPr>
           <w:p>
             <w:pPr>
@@ -2579,11 +3276,6 @@
         <w:tc>
           <w:tcPr>
             <w:tcW w:w="2155" w:type="dxa"/>
-            <w:tcPrChange w:id="90" w:author="Chris.Harvey" w:date="2018-07-23T15:46:00Z">
-              <w:tcPr>
-                <w:tcW w:w="2155" w:type="dxa"/>
-              </w:tcPr>
-            </w:tcPrChange>
           </w:tcPr>
           <w:p>
             <w:pPr>
@@ -2606,11 +3298,6 @@
         <w:tc>
           <w:tcPr>
             <w:tcW w:w="1800" w:type="dxa"/>
-            <w:tcPrChange w:id="91" w:author="Chris.Harvey" w:date="2018-07-23T15:46:00Z">
-              <w:tcPr>
-                <w:tcW w:w="1350" w:type="dxa"/>
-              </w:tcPr>
-            </w:tcPrChange>
           </w:tcPr>
           <w:p>
             <w:pPr>
@@ -2633,11 +3320,6 @@
         <w:tc>
           <w:tcPr>
             <w:tcW w:w="1170" w:type="dxa"/>
-            <w:tcPrChange w:id="92" w:author="Chris.Harvey" w:date="2018-07-23T15:46:00Z">
-              <w:tcPr>
-                <w:tcW w:w="1170" w:type="dxa"/>
-              </w:tcPr>
-            </w:tcPrChange>
           </w:tcPr>
           <w:p>
             <w:pPr>
@@ -2660,11 +3342,6 @@
         <w:tc>
           <w:tcPr>
             <w:tcW w:w="1170" w:type="dxa"/>
-            <w:tcPrChange w:id="93" w:author="Chris.Harvey" w:date="2018-07-23T15:46:00Z">
-              <w:tcPr>
-                <w:tcW w:w="1170" w:type="dxa"/>
-              </w:tcPr>
-            </w:tcPrChange>
           </w:tcPr>
           <w:p>
             <w:pPr>
@@ -2687,11 +3364,6 @@
         <w:tc>
           <w:tcPr>
             <w:tcW w:w="1193" w:type="dxa"/>
-            <w:tcPrChange w:id="94" w:author="Chris.Harvey" w:date="2018-07-23T15:46:00Z">
-              <w:tcPr>
-                <w:tcW w:w="1193" w:type="dxa"/>
-              </w:tcPr>
-            </w:tcPrChange>
           </w:tcPr>
           <w:p>
             <w:pPr>
@@ -2714,11 +3386,6 @@
         <w:tc>
           <w:tcPr>
             <w:tcW w:w="1184" w:type="dxa"/>
-            <w:tcPrChange w:id="95" w:author="Chris.Harvey" w:date="2018-07-23T15:46:00Z">
-              <w:tcPr>
-                <w:tcW w:w="1184" w:type="dxa"/>
-              </w:tcPr>
-            </w:tcPrChange>
           </w:tcPr>
           <w:p>
             <w:pPr>
@@ -2743,11 +3410,6 @@
         <w:tc>
           <w:tcPr>
             <w:tcW w:w="2155" w:type="dxa"/>
-            <w:tcPrChange w:id="96" w:author="Chris.Harvey" w:date="2018-07-23T15:46:00Z">
-              <w:tcPr>
-                <w:tcW w:w="2155" w:type="dxa"/>
-              </w:tcPr>
-            </w:tcPrChange>
           </w:tcPr>
           <w:p>
             <w:pPr>
@@ -2770,11 +3432,6 @@
         <w:tc>
           <w:tcPr>
             <w:tcW w:w="1800" w:type="dxa"/>
-            <w:tcPrChange w:id="97" w:author="Chris.Harvey" w:date="2018-07-23T15:46:00Z">
-              <w:tcPr>
-                <w:tcW w:w="1350" w:type="dxa"/>
-              </w:tcPr>
-            </w:tcPrChange>
           </w:tcPr>
           <w:p>
             <w:pPr>
@@ -2797,11 +3454,6 @@
         <w:tc>
           <w:tcPr>
             <w:tcW w:w="1170" w:type="dxa"/>
-            <w:tcPrChange w:id="98" w:author="Chris.Harvey" w:date="2018-07-23T15:46:00Z">
-              <w:tcPr>
-                <w:tcW w:w="1170" w:type="dxa"/>
-              </w:tcPr>
-            </w:tcPrChange>
           </w:tcPr>
           <w:p>
             <w:pPr>
@@ -2824,11 +3476,6 @@
         <w:tc>
           <w:tcPr>
             <w:tcW w:w="1170" w:type="dxa"/>
-            <w:tcPrChange w:id="99" w:author="Chris.Harvey" w:date="2018-07-23T15:46:00Z">
-              <w:tcPr>
-                <w:tcW w:w="1170" w:type="dxa"/>
-              </w:tcPr>
-            </w:tcPrChange>
           </w:tcPr>
           <w:p>
             <w:pPr>
@@ -2851,11 +3498,6 @@
         <w:tc>
           <w:tcPr>
             <w:tcW w:w="1193" w:type="dxa"/>
-            <w:tcPrChange w:id="100" w:author="Chris.Harvey" w:date="2018-07-23T15:46:00Z">
-              <w:tcPr>
-                <w:tcW w:w="1193" w:type="dxa"/>
-              </w:tcPr>
-            </w:tcPrChange>
           </w:tcPr>
           <w:p>
             <w:pPr>
@@ -2878,11 +3520,6 @@
         <w:tc>
           <w:tcPr>
             <w:tcW w:w="1184" w:type="dxa"/>
-            <w:tcPrChange w:id="101" w:author="Chris.Harvey" w:date="2018-07-23T15:46:00Z">
-              <w:tcPr>
-                <w:tcW w:w="1184" w:type="dxa"/>
-              </w:tcPr>
-            </w:tcPrChange>
           </w:tcPr>
           <w:p>
             <w:pPr>
@@ -2907,11 +3544,6 @@
         <w:tc>
           <w:tcPr>
             <w:tcW w:w="2155" w:type="dxa"/>
-            <w:tcPrChange w:id="102" w:author="Chris.Harvey" w:date="2018-07-23T15:46:00Z">
-              <w:tcPr>
-                <w:tcW w:w="2155" w:type="dxa"/>
-              </w:tcPr>
-            </w:tcPrChange>
           </w:tcPr>
           <w:p>
             <w:pPr>
@@ -2934,11 +3566,6 @@
         <w:tc>
           <w:tcPr>
             <w:tcW w:w="1800" w:type="dxa"/>
-            <w:tcPrChange w:id="103" w:author="Chris.Harvey" w:date="2018-07-23T15:46:00Z">
-              <w:tcPr>
-                <w:tcW w:w="1350" w:type="dxa"/>
-              </w:tcPr>
-            </w:tcPrChange>
           </w:tcPr>
           <w:p>
             <w:pPr>
@@ -2961,11 +3588,6 @@
         <w:tc>
           <w:tcPr>
             <w:tcW w:w="1170" w:type="dxa"/>
-            <w:tcPrChange w:id="104" w:author="Chris.Harvey" w:date="2018-07-23T15:46:00Z">
-              <w:tcPr>
-                <w:tcW w:w="1170" w:type="dxa"/>
-              </w:tcPr>
-            </w:tcPrChange>
           </w:tcPr>
           <w:p>
             <w:pPr>
@@ -2988,11 +3610,6 @@
         <w:tc>
           <w:tcPr>
             <w:tcW w:w="1170" w:type="dxa"/>
-            <w:tcPrChange w:id="105" w:author="Chris.Harvey" w:date="2018-07-23T15:46:00Z">
-              <w:tcPr>
-                <w:tcW w:w="1170" w:type="dxa"/>
-              </w:tcPr>
-            </w:tcPrChange>
           </w:tcPr>
           <w:p>
             <w:pPr>
@@ -3015,11 +3632,6 @@
         <w:tc>
           <w:tcPr>
             <w:tcW w:w="1193" w:type="dxa"/>
-            <w:tcPrChange w:id="106" w:author="Chris.Harvey" w:date="2018-07-23T15:46:00Z">
-              <w:tcPr>
-                <w:tcW w:w="1193" w:type="dxa"/>
-              </w:tcPr>
-            </w:tcPrChange>
           </w:tcPr>
           <w:p>
             <w:pPr>
@@ -3042,11 +3654,6 @@
         <w:tc>
           <w:tcPr>
             <w:tcW w:w="1184" w:type="dxa"/>
-            <w:tcPrChange w:id="107" w:author="Chris.Harvey" w:date="2018-07-23T15:46:00Z">
-              <w:tcPr>
-                <w:tcW w:w="1184" w:type="dxa"/>
-              </w:tcPr>
-            </w:tcPrChange>
           </w:tcPr>
           <w:p>
             <w:pPr>
@@ -3071,11 +3678,6 @@
         <w:tc>
           <w:tcPr>
             <w:tcW w:w="2155" w:type="dxa"/>
-            <w:tcPrChange w:id="108" w:author="Chris.Harvey" w:date="2018-07-23T15:46:00Z">
-              <w:tcPr>
-                <w:tcW w:w="2155" w:type="dxa"/>
-              </w:tcPr>
-            </w:tcPrChange>
           </w:tcPr>
           <w:p>
             <w:pPr>
@@ -3098,11 +3700,6 @@
         <w:tc>
           <w:tcPr>
             <w:tcW w:w="1800" w:type="dxa"/>
-            <w:tcPrChange w:id="109" w:author="Chris.Harvey" w:date="2018-07-23T15:46:00Z">
-              <w:tcPr>
-                <w:tcW w:w="1350" w:type="dxa"/>
-              </w:tcPr>
-            </w:tcPrChange>
           </w:tcPr>
           <w:p>
             <w:pPr>
@@ -3125,11 +3722,6 @@
         <w:tc>
           <w:tcPr>
             <w:tcW w:w="1170" w:type="dxa"/>
-            <w:tcPrChange w:id="110" w:author="Chris.Harvey" w:date="2018-07-23T15:46:00Z">
-              <w:tcPr>
-                <w:tcW w:w="1170" w:type="dxa"/>
-              </w:tcPr>
-            </w:tcPrChange>
           </w:tcPr>
           <w:p>
             <w:pPr>
@@ -3152,11 +3744,6 @@
         <w:tc>
           <w:tcPr>
             <w:tcW w:w="1170" w:type="dxa"/>
-            <w:tcPrChange w:id="111" w:author="Chris.Harvey" w:date="2018-07-23T15:46:00Z">
-              <w:tcPr>
-                <w:tcW w:w="1170" w:type="dxa"/>
-              </w:tcPr>
-            </w:tcPrChange>
           </w:tcPr>
           <w:p>
             <w:pPr>
@@ -3179,11 +3766,6 @@
         <w:tc>
           <w:tcPr>
             <w:tcW w:w="1193" w:type="dxa"/>
-            <w:tcPrChange w:id="112" w:author="Chris.Harvey" w:date="2018-07-23T15:46:00Z">
-              <w:tcPr>
-                <w:tcW w:w="1193" w:type="dxa"/>
-              </w:tcPr>
-            </w:tcPrChange>
           </w:tcPr>
           <w:p>
             <w:pPr>
@@ -3206,11 +3788,6 @@
         <w:tc>
           <w:tcPr>
             <w:tcW w:w="1184" w:type="dxa"/>
-            <w:tcPrChange w:id="113" w:author="Chris.Harvey" w:date="2018-07-23T15:46:00Z">
-              <w:tcPr>
-                <w:tcW w:w="1184" w:type="dxa"/>
-              </w:tcPr>
-            </w:tcPrChange>
           </w:tcPr>
           <w:p>
             <w:pPr>
@@ -3235,11 +3812,6 @@
         <w:tc>
           <w:tcPr>
             <w:tcW w:w="2155" w:type="dxa"/>
-            <w:tcPrChange w:id="114" w:author="Chris.Harvey" w:date="2018-07-23T15:46:00Z">
-              <w:tcPr>
-                <w:tcW w:w="2155" w:type="dxa"/>
-              </w:tcPr>
-            </w:tcPrChange>
           </w:tcPr>
           <w:p>
             <w:pPr>
@@ -3272,11 +3844,6 @@
         <w:tc>
           <w:tcPr>
             <w:tcW w:w="1800" w:type="dxa"/>
-            <w:tcPrChange w:id="115" w:author="Chris.Harvey" w:date="2018-07-23T15:46:00Z">
-              <w:tcPr>
-                <w:tcW w:w="1350" w:type="dxa"/>
-              </w:tcPr>
-            </w:tcPrChange>
           </w:tcPr>
           <w:p>
             <w:pPr>
@@ -3299,11 +3866,6 @@
         <w:tc>
           <w:tcPr>
             <w:tcW w:w="1170" w:type="dxa"/>
-            <w:tcPrChange w:id="116" w:author="Chris.Harvey" w:date="2018-07-23T15:46:00Z">
-              <w:tcPr>
-                <w:tcW w:w="1170" w:type="dxa"/>
-              </w:tcPr>
-            </w:tcPrChange>
           </w:tcPr>
           <w:p>
             <w:pPr>
@@ -3326,11 +3888,6 @@
         <w:tc>
           <w:tcPr>
             <w:tcW w:w="1170" w:type="dxa"/>
-            <w:tcPrChange w:id="117" w:author="Chris.Harvey" w:date="2018-07-23T15:46:00Z">
-              <w:tcPr>
-                <w:tcW w:w="1170" w:type="dxa"/>
-              </w:tcPr>
-            </w:tcPrChange>
           </w:tcPr>
           <w:p>
             <w:pPr>
@@ -3353,11 +3910,6 @@
         <w:tc>
           <w:tcPr>
             <w:tcW w:w="1193" w:type="dxa"/>
-            <w:tcPrChange w:id="118" w:author="Chris.Harvey" w:date="2018-07-23T15:46:00Z">
-              <w:tcPr>
-                <w:tcW w:w="1193" w:type="dxa"/>
-              </w:tcPr>
-            </w:tcPrChange>
           </w:tcPr>
           <w:p>
             <w:pPr>
@@ -3380,11 +3932,6 @@
         <w:tc>
           <w:tcPr>
             <w:tcW w:w="1184" w:type="dxa"/>
-            <w:tcPrChange w:id="119" w:author="Chris.Harvey" w:date="2018-07-23T15:46:00Z">
-              <w:tcPr>
-                <w:tcW w:w="1184" w:type="dxa"/>
-              </w:tcPr>
-            </w:tcPrChange>
           </w:tcPr>
           <w:p>
             <w:pPr>
@@ -3409,11 +3956,6 @@
         <w:tc>
           <w:tcPr>
             <w:tcW w:w="2155" w:type="dxa"/>
-            <w:tcPrChange w:id="120" w:author="Chris.Harvey" w:date="2018-07-23T15:46:00Z">
-              <w:tcPr>
-                <w:tcW w:w="2155" w:type="dxa"/>
-              </w:tcPr>
-            </w:tcPrChange>
           </w:tcPr>
           <w:p>
             <w:pPr>
@@ -3436,11 +3978,6 @@
         <w:tc>
           <w:tcPr>
             <w:tcW w:w="1800" w:type="dxa"/>
-            <w:tcPrChange w:id="121" w:author="Chris.Harvey" w:date="2018-07-23T15:46:00Z">
-              <w:tcPr>
-                <w:tcW w:w="1350" w:type="dxa"/>
-              </w:tcPr>
-            </w:tcPrChange>
           </w:tcPr>
           <w:p>
             <w:pPr>
@@ -3455,11 +3992,6 @@
         <w:tc>
           <w:tcPr>
             <w:tcW w:w="1170" w:type="dxa"/>
-            <w:tcPrChange w:id="122" w:author="Chris.Harvey" w:date="2018-07-23T15:46:00Z">
-              <w:tcPr>
-                <w:tcW w:w="1170" w:type="dxa"/>
-              </w:tcPr>
-            </w:tcPrChange>
           </w:tcPr>
           <w:p>
             <w:pPr>
@@ -3474,11 +4006,6 @@
         <w:tc>
           <w:tcPr>
             <w:tcW w:w="1170" w:type="dxa"/>
-            <w:tcPrChange w:id="123" w:author="Chris.Harvey" w:date="2018-07-23T15:46:00Z">
-              <w:tcPr>
-                <w:tcW w:w="1170" w:type="dxa"/>
-              </w:tcPr>
-            </w:tcPrChange>
           </w:tcPr>
           <w:p>
             <w:pPr>
@@ -3501,11 +4028,6 @@
         <w:tc>
           <w:tcPr>
             <w:tcW w:w="1193" w:type="dxa"/>
-            <w:tcPrChange w:id="124" w:author="Chris.Harvey" w:date="2018-07-23T15:46:00Z">
-              <w:tcPr>
-                <w:tcW w:w="1193" w:type="dxa"/>
-              </w:tcPr>
-            </w:tcPrChange>
           </w:tcPr>
           <w:p>
             <w:pPr>
@@ -3520,11 +4042,6 @@
         <w:tc>
           <w:tcPr>
             <w:tcW w:w="1184" w:type="dxa"/>
-            <w:tcPrChange w:id="125" w:author="Chris.Harvey" w:date="2018-07-23T15:46:00Z">
-              <w:tcPr>
-                <w:tcW w:w="1184" w:type="dxa"/>
-              </w:tcPr>
-            </w:tcPrChange>
           </w:tcPr>
           <w:p>
             <w:pPr>
@@ -3605,7 +4122,7 @@
                     <pic:cNvPicPr/>
                   </pic:nvPicPr>
                   <pic:blipFill>
-                    <a:blip r:embed="rId9" cstate="print">
+                    <a:blip r:embed="rId7" cstate="print">
                       <a:extLst>
                         <a:ext uri="{28A0092B-C50C-407E-A947-70E740481C1C}">
                           <a14:useLocalDpi xmlns:a14="http://schemas.microsoft.com/office/drawing/2010/main" val="0"/>
@@ -3675,36 +4192,16 @@
           <w:sz w:val="24"/>
           <w:szCs w:val="24"/>
         </w:rPr>
-        <w:t xml:space="preserve">Figure S1. Map of predicted </w:t>
-      </w:r>
-      <w:del w:id="126" w:author="Chris.Harvey" w:date="2018-07-23T15:47:00Z">
-        <w:r>
-          <w:rPr>
-            <w:rFonts w:ascii="Times" w:eastAsia="Times New Roman" w:hAnsi="Times" w:cs="Times New Roman"/>
-            <w:sz w:val="24"/>
-            <w:szCs w:val="24"/>
-          </w:rPr>
-          <w:delText xml:space="preserve">wind direction weighted </w:delText>
-        </w:r>
-      </w:del>
+        <w:t xml:space="preserve">Figure S1. Map of predicted wave exposure index </w:t>
+      </w:r>
       <w:r>
         <w:rPr>
           <w:rFonts w:ascii="Times" w:eastAsia="Times New Roman" w:hAnsi="Times" w:cs="Times New Roman"/>
           <w:sz w:val="24"/>
           <w:szCs w:val="24"/>
         </w:rPr>
-        <w:t xml:space="preserve">wave exposure index </w:t>
-      </w:r>
-      <w:ins w:id="127" w:author="Chris.Harvey" w:date="2018-07-23T15:47:00Z">
-        <w:r>
-          <w:rPr>
-            <w:rFonts w:ascii="Times" w:eastAsia="Times New Roman" w:hAnsi="Times" w:cs="Times New Roman"/>
-            <w:sz w:val="24"/>
-            <w:szCs w:val="24"/>
-          </w:rPr>
-          <w:t xml:space="preserve">(weighted by wind direction) </w:t>
-        </w:r>
-      </w:ins>
+        <w:t xml:space="preserve">(weighted by wind direction) </w:t>
+      </w:r>
       <w:r>
         <w:rPr>
           <w:rFonts w:ascii="Times" w:eastAsia="Times New Roman" w:hAnsi="Times" w:cs="Times New Roman"/>
@@ -3763,7 +4260,7 @@
                     <pic:cNvPicPr/>
                   </pic:nvPicPr>
                   <pic:blipFill>
-                    <a:blip r:embed="rId10">
+                    <a:blip r:embed="rId8">
                       <a:extLst>
                         <a:ext uri="{28A0092B-C50C-407E-A947-70E740481C1C}">
                           <a14:useLocalDpi xmlns:a14="http://schemas.microsoft.com/office/drawing/2010/main" val="0"/>
@@ -3856,7 +4353,7 @@
                     <pic:cNvPicPr/>
                   </pic:nvPicPr>
                   <pic:blipFill>
-                    <a:blip r:embed="rId11">
+                    <a:blip r:embed="rId9">
                       <a:extLst>
                         <a:ext uri="{28A0092B-C50C-407E-A947-70E740481C1C}">
                           <a14:useLocalDpi xmlns:a14="http://schemas.microsoft.com/office/drawing/2010/main" val="0"/>
@@ -4169,7 +4666,7 @@
                     <pic:cNvPicPr/>
                   </pic:nvPicPr>
                   <pic:blipFill>
-                    <a:blip r:embed="rId12">
+                    <a:blip r:embed="rId10">
                       <a:extLst>
                         <a:ext uri="{28A0092B-C50C-407E-A947-70E740481C1C}">
                           <a14:useLocalDpi xmlns:a14="http://schemas.microsoft.com/office/drawing/2010/main" val="0"/>
@@ -4366,7 +4863,7 @@
                     <pic:cNvPicPr/>
                   </pic:nvPicPr>
                   <pic:blipFill>
-                    <a:blip r:embed="rId13">
+                    <a:blip r:embed="rId11">
                       <a:extLst>
                         <a:ext uri="{28A0092B-C50C-407E-A947-70E740481C1C}">
                           <a14:useLocalDpi xmlns:a14="http://schemas.microsoft.com/office/drawing/2010/main" val="0"/>
@@ -4517,7 +5014,15 @@
           <w:sz w:val="24"/>
           <w:szCs w:val="24"/>
         </w:rPr>
-        <w:t>2002-2015).  Shapes correspond to the three regions and shading indicates the number of sea otters estimated to be at each site at the beginning of each time period.</w:t>
+        <w:t xml:space="preserve">2002-2015).  Shapes correspond to the three regions </w:t>
+      </w:r>
+      <w:r>
+        <w:rPr>
+          <w:rFonts w:ascii="Times" w:hAnsi="Times" w:cs="Times New Roman"/>
+          <w:sz w:val="24"/>
+          <w:szCs w:val="24"/>
+        </w:rPr>
+        <w:t>and shading indicates the number of sea otters estimated to be at each site at the beginning of each time period.</w:t>
       </w:r>
       <w:r>
         <w:rPr>
@@ -4623,1220 +5128,49 @@
     </w:p>
     <w:p>
       <w:pPr>
-        <w:spacing w:after="0" w:line="240" w:lineRule="auto"/>
-        <w:rPr>
-          <w:rFonts w:ascii="Times" w:hAnsi="Times" w:cs="Times New Roman"/>
-          <w:b/>
-          <w:sz w:val="24"/>
-          <w:szCs w:val="24"/>
-        </w:rPr>
-      </w:pPr>
-    </w:p>
-    <w:p>
-      <w:pPr>
-        <w:spacing w:after="0" w:line="240" w:lineRule="auto"/>
-        <w:rPr>
-          <w:rFonts w:ascii="Times" w:hAnsi="Times" w:cs="Times New Roman"/>
-          <w:b/>
-          <w:sz w:val="24"/>
-          <w:szCs w:val="24"/>
-        </w:rPr>
-      </w:pPr>
-    </w:p>
-    <w:p>
-      <w:pPr>
-        <w:rPr>
-          <w:rFonts w:ascii="Times" w:hAnsi="Times" w:cs="Times New Roman"/>
-          <w:b/>
-          <w:sz w:val="24"/>
-          <w:szCs w:val="24"/>
-        </w:rPr>
-      </w:pPr>
-      <w:commentRangeStart w:id="128"/>
-      <w:r>
-        <w:rPr>
-          <w:rFonts w:ascii="Times" w:hAnsi="Times" w:cs="Times New Roman"/>
-          <w:b/>
-          <w:sz w:val="24"/>
-          <w:szCs w:val="24"/>
-        </w:rPr>
-        <w:t>Listed</w:t>
-      </w:r>
-      <w:r>
-        <w:rPr>
-          <w:rFonts w:ascii="Times" w:hAnsi="Times" w:cs="Times New Roman"/>
-          <w:b/>
-          <w:sz w:val="24"/>
-          <w:szCs w:val="24"/>
-        </w:rPr>
-        <w:t xml:space="preserve"> of m</w:t>
-      </w:r>
-      <w:r>
-        <w:rPr>
-          <w:rFonts w:ascii="Times" w:hAnsi="Times" w:cs="Times New Roman"/>
-          <w:b/>
-          <w:sz w:val="24"/>
-          <w:szCs w:val="24"/>
-        </w:rPr>
-        <w:t>ethods for calculating wave exposure along OCNMS</w:t>
-      </w:r>
-      <w:commentRangeEnd w:id="128"/>
-      <w:r>
-        <w:rPr>
-          <w:rStyle w:val="CommentReference"/>
-        </w:rPr>
-        <w:commentReference w:id="128"/>
-      </w:r>
-    </w:p>
-    <w:p>
-      <w:pPr>
-        <w:rPr>
-          <w:rFonts w:ascii="Times" w:hAnsi="Times" w:cs="Times New Roman"/>
-          <w:b/>
-          <w:sz w:val="24"/>
-          <w:szCs w:val="24"/>
-        </w:rPr>
-      </w:pPr>
-    </w:p>
-    <w:p>
-      <w:pPr>
-        <w:pStyle w:val="NormalWeb"/>
-        <w:spacing w:before="0" w:beforeAutospacing="0" w:after="0" w:afterAutospacing="0"/>
-        <w:rPr>
-          <w:rFonts w:ascii="Times" w:hAnsi="Times"/>
-        </w:rPr>
-      </w:pPr>
-      <w:r>
-        <w:rPr>
-          <w:rFonts w:ascii="Times" w:hAnsi="Times"/>
-          <w:color w:val="000000"/>
-        </w:rPr>
-        <w:t>Used Waves (</w:t>
-      </w:r>
-      <w:proofErr w:type="spellStart"/>
-      <w:r>
-        <w:rPr>
-          <w:rFonts w:ascii="Times" w:hAnsi="Times"/>
-          <w:color w:val="000000"/>
-        </w:rPr>
-        <w:t>Rohweder</w:t>
-      </w:r>
-      <w:proofErr w:type="spellEnd"/>
-      <w:r>
-        <w:rPr>
-          <w:rFonts w:ascii="Times" w:hAnsi="Times"/>
-          <w:color w:val="000000"/>
-        </w:rPr>
-        <w:t xml:space="preserve"> et al. 2012) Tool in ArcCatalog</w:t>
-      </w:r>
-    </w:p>
-    <w:p>
-      <w:pPr>
-        <w:pStyle w:val="NormalWeb"/>
-        <w:spacing w:before="0" w:beforeAutospacing="0" w:after="0" w:afterAutospacing="0"/>
-        <w:rPr>
-          <w:rFonts w:ascii="Times" w:hAnsi="Times"/>
-        </w:rPr>
-      </w:pPr>
-      <w:r>
-        <w:rPr>
-          <w:rFonts w:ascii="Times" w:hAnsi="Times"/>
-          <w:color w:val="000000"/>
-        </w:rPr>
-        <w:t>Used “Fetch Model” tool to calculate fetch distances for each of the 30m grid cells.</w:t>
-      </w:r>
-    </w:p>
-    <w:p>
-      <w:pPr>
-        <w:pStyle w:val="NormalWeb"/>
-        <w:numPr>
-          <w:ilvl w:val="0"/>
-          <w:numId w:val="1"/>
-        </w:numPr>
-        <w:spacing w:before="0" w:beforeAutospacing="0" w:after="0" w:afterAutospacing="0"/>
-        <w:textAlignment w:val="baseline"/>
-        <w:rPr>
-          <w:rFonts w:ascii="Times" w:hAnsi="Times"/>
-          <w:color w:val="000000"/>
-        </w:rPr>
-      </w:pPr>
-      <w:proofErr w:type="spellStart"/>
-      <w:r>
-        <w:rPr>
-          <w:rFonts w:ascii="Times" w:hAnsi="Times"/>
-          <w:color w:val="000000"/>
-        </w:rPr>
-        <w:t>ArcToolbox</w:t>
-      </w:r>
-      <w:proofErr w:type="spellEnd"/>
-      <w:r>
-        <w:rPr>
-          <w:rFonts w:ascii="Times" w:hAnsi="Times"/>
-          <w:color w:val="000000"/>
-        </w:rPr>
-        <w:t xml:space="preserve"> -&gt; Waves (2012) -&gt; Fetch Model</w:t>
-      </w:r>
-    </w:p>
-    <w:p>
-      <w:pPr>
-        <w:pStyle w:val="NormalWeb"/>
-        <w:numPr>
-          <w:ilvl w:val="0"/>
-          <w:numId w:val="1"/>
-        </w:numPr>
-        <w:spacing w:before="0" w:beforeAutospacing="0" w:after="0" w:afterAutospacing="0"/>
-        <w:textAlignment w:val="baseline"/>
-        <w:rPr>
-          <w:rFonts w:ascii="Times" w:hAnsi="Times"/>
-          <w:color w:val="000000"/>
-        </w:rPr>
-      </w:pPr>
-      <w:r>
-        <w:rPr>
-          <w:rFonts w:ascii="Times" w:hAnsi="Times"/>
-          <w:color w:val="000000"/>
-        </w:rPr>
-        <w:t>Land/Water Interface Polygons</w:t>
-      </w:r>
-    </w:p>
-    <w:p>
-      <w:pPr>
-        <w:pStyle w:val="NormalWeb"/>
-        <w:numPr>
-          <w:ilvl w:val="1"/>
-          <w:numId w:val="2"/>
-        </w:numPr>
-        <w:spacing w:before="0" w:beforeAutospacing="0" w:after="0" w:afterAutospacing="0"/>
-        <w:textAlignment w:val="baseline"/>
-        <w:rPr>
-          <w:rFonts w:ascii="Times" w:hAnsi="Times"/>
-          <w:color w:val="000000"/>
-        </w:rPr>
-      </w:pPr>
-      <w:r>
-        <w:rPr>
-          <w:rFonts w:ascii="Times" w:hAnsi="Times"/>
-          <w:color w:val="000000"/>
-        </w:rPr>
-        <w:t>Created custom Lambert Azimuthal Equal Area projection to conserve area</w:t>
-      </w:r>
-    </w:p>
-    <w:p>
-      <w:pPr>
-        <w:pStyle w:val="NormalWeb"/>
-        <w:numPr>
-          <w:ilvl w:val="1"/>
-          <w:numId w:val="2"/>
-        </w:numPr>
-        <w:spacing w:before="0" w:beforeAutospacing="0" w:after="0" w:afterAutospacing="0"/>
-        <w:textAlignment w:val="baseline"/>
-        <w:rPr>
-          <w:rFonts w:ascii="Times" w:hAnsi="Times"/>
-          <w:color w:val="000000"/>
-        </w:rPr>
-      </w:pPr>
-      <w:r>
-        <w:rPr>
-          <w:rFonts w:ascii="Times" w:hAnsi="Times"/>
-          <w:color w:val="000000"/>
-        </w:rPr>
-        <w:t>Don’t need detailed coastline for areas outside study regions, just need general coast for calculating fetch</w:t>
-      </w:r>
-    </w:p>
-    <w:p>
-      <w:pPr>
-        <w:pStyle w:val="NormalWeb"/>
-        <w:numPr>
-          <w:ilvl w:val="1"/>
-          <w:numId w:val="2"/>
-        </w:numPr>
-        <w:spacing w:before="0" w:beforeAutospacing="0" w:after="0" w:afterAutospacing="0"/>
-        <w:textAlignment w:val="baseline"/>
-        <w:rPr>
-          <w:rFonts w:ascii="Times" w:hAnsi="Times"/>
-          <w:color w:val="000000"/>
-        </w:rPr>
-      </w:pPr>
-      <w:r>
-        <w:rPr>
-          <w:rFonts w:ascii="Times" w:hAnsi="Times"/>
-          <w:color w:val="000000"/>
-        </w:rPr>
-        <w:t xml:space="preserve">Used CUSP shoreline starting at  44.617822° N </w:t>
-      </w:r>
-      <w:proofErr w:type="spellStart"/>
-      <w:r>
-        <w:rPr>
-          <w:rFonts w:ascii="Times" w:hAnsi="Times"/>
-          <w:color w:val="000000"/>
-        </w:rPr>
-        <w:t>lat</w:t>
-      </w:r>
-      <w:proofErr w:type="spellEnd"/>
-      <w:r>
-        <w:rPr>
-          <w:rFonts w:ascii="Times" w:hAnsi="Times"/>
-          <w:color w:val="000000"/>
-        </w:rPr>
-        <w:t xml:space="preserve"> (Yaquina Bay), ending at -122.753876° W </w:t>
-      </w:r>
-      <w:proofErr w:type="spellStart"/>
-      <w:r>
-        <w:rPr>
-          <w:rFonts w:ascii="Times" w:hAnsi="Times"/>
-          <w:color w:val="000000"/>
-        </w:rPr>
-        <w:t>lon</w:t>
-      </w:r>
-      <w:proofErr w:type="spellEnd"/>
-      <w:r>
-        <w:rPr>
-          <w:rFonts w:ascii="Times" w:hAnsi="Times"/>
-          <w:color w:val="000000"/>
-        </w:rPr>
-        <w:t xml:space="preserve">/48.144213° N </w:t>
-      </w:r>
-      <w:proofErr w:type="spellStart"/>
-      <w:r>
-        <w:rPr>
-          <w:rFonts w:ascii="Times" w:hAnsi="Times"/>
-          <w:color w:val="000000"/>
-        </w:rPr>
-        <w:t>lat</w:t>
-      </w:r>
-      <w:proofErr w:type="spellEnd"/>
-      <w:r>
-        <w:rPr>
-          <w:rFonts w:ascii="Times" w:hAnsi="Times"/>
-          <w:color w:val="000000"/>
-        </w:rPr>
-        <w:t xml:space="preserve"> (Point Wilson)</w:t>
-      </w:r>
-    </w:p>
-    <w:p>
-      <w:pPr>
-        <w:pStyle w:val="NormalWeb"/>
-        <w:numPr>
-          <w:ilvl w:val="1"/>
-          <w:numId w:val="2"/>
-        </w:numPr>
-        <w:spacing w:before="0" w:beforeAutospacing="0" w:after="0" w:afterAutospacing="0"/>
-        <w:textAlignment w:val="baseline"/>
-        <w:rPr>
-          <w:rFonts w:ascii="Times" w:hAnsi="Times"/>
-          <w:color w:val="000000"/>
-        </w:rPr>
-      </w:pPr>
-      <w:r>
-        <w:rPr>
-          <w:rFonts w:ascii="Times" w:hAnsi="Times"/>
-          <w:color w:val="000000"/>
-        </w:rPr>
-        <w:t>Used heavily modified GSHHS_h_l1 polygons for Puget Sound, BC, Vancouver Island and SE AK</w:t>
-      </w:r>
-    </w:p>
-    <w:p>
-      <w:pPr>
-        <w:pStyle w:val="NormalWeb"/>
-        <w:numPr>
-          <w:ilvl w:val="1"/>
-          <w:numId w:val="2"/>
-        </w:numPr>
-        <w:spacing w:before="0" w:beforeAutospacing="0" w:after="0" w:afterAutospacing="0"/>
-        <w:textAlignment w:val="baseline"/>
-        <w:rPr>
-          <w:rFonts w:ascii="Times" w:hAnsi="Times"/>
-          <w:color w:val="000000"/>
-        </w:rPr>
-      </w:pPr>
-      <w:r>
-        <w:rPr>
-          <w:rFonts w:ascii="Times" w:hAnsi="Times"/>
-          <w:color w:val="000000"/>
-        </w:rPr>
-        <w:t>Used GSHHS_i_l1 for coast south of Yaquina</w:t>
-      </w:r>
-    </w:p>
-    <w:p>
-      <w:pPr>
-        <w:pStyle w:val="NormalWeb"/>
-        <w:numPr>
-          <w:ilvl w:val="1"/>
-          <w:numId w:val="2"/>
-        </w:numPr>
-        <w:spacing w:before="0" w:beforeAutospacing="0" w:after="0" w:afterAutospacing="0"/>
-        <w:textAlignment w:val="baseline"/>
-        <w:rPr>
-          <w:rFonts w:ascii="Times" w:hAnsi="Times"/>
-          <w:color w:val="000000"/>
-        </w:rPr>
-      </w:pPr>
-      <w:r>
-        <w:rPr>
-          <w:rFonts w:ascii="Times" w:hAnsi="Times"/>
-          <w:color w:val="000000"/>
-        </w:rPr>
-        <w:t>Created 1000 km geodesic buffer using vertices from C:\aifiles\Ecosystem_Sci\Sea_otters\Distance_Matrix\CUSP_shoreline_sp_m.shp</w:t>
-      </w:r>
-    </w:p>
-    <w:p>
-      <w:pPr>
-        <w:pStyle w:val="NormalWeb"/>
-        <w:numPr>
-          <w:ilvl w:val="1"/>
-          <w:numId w:val="2"/>
-        </w:numPr>
-        <w:spacing w:before="0" w:beforeAutospacing="0" w:after="0" w:afterAutospacing="0"/>
-        <w:textAlignment w:val="baseline"/>
-        <w:rPr>
-          <w:rFonts w:ascii="Times" w:hAnsi="Times"/>
-          <w:color w:val="000000"/>
-        </w:rPr>
-      </w:pPr>
-      <w:r>
-        <w:rPr>
-          <w:rFonts w:ascii="Times" w:hAnsi="Times"/>
-          <w:color w:val="000000"/>
-        </w:rPr>
-        <w:t>NOTE: Do NOT use wave exposure predictions for shoreline not included in this stretch, which starts at -124.236978°/47.283499° (~Point Grenville) and ends at -123.962343°/48.164818° (~just west of West Twin River mouth), as it will not extend fetch distances to a maximum of 1000 km.</w:t>
-      </w:r>
-    </w:p>
-    <w:p>
-      <w:pPr>
-        <w:pStyle w:val="NormalWeb"/>
-        <w:numPr>
-          <w:ilvl w:val="1"/>
-          <w:numId w:val="2"/>
-        </w:numPr>
-        <w:spacing w:before="0" w:beforeAutospacing="0" w:after="0" w:afterAutospacing="0"/>
-        <w:textAlignment w:val="baseline"/>
-        <w:rPr>
-          <w:rFonts w:ascii="Times" w:hAnsi="Times"/>
-          <w:color w:val="000000"/>
-        </w:rPr>
-      </w:pPr>
-      <w:r>
-        <w:rPr>
-          <w:rFonts w:ascii="Times" w:hAnsi="Times"/>
-          <w:color w:val="000000"/>
-        </w:rPr>
-        <w:t>Did a union on 1000 km buffer of shoreline polygon with the composite land polygon shapefile and did extensive editing of features to create modeling surface for waves tool</w:t>
-      </w:r>
-    </w:p>
-    <w:p>
-      <w:pPr>
-        <w:pStyle w:val="NormalWeb"/>
-        <w:numPr>
-          <w:ilvl w:val="1"/>
-          <w:numId w:val="2"/>
-        </w:numPr>
-        <w:spacing w:before="0" w:beforeAutospacing="0" w:after="0" w:afterAutospacing="0"/>
-        <w:textAlignment w:val="baseline"/>
-        <w:rPr>
-          <w:rFonts w:ascii="Times" w:hAnsi="Times"/>
-          <w:color w:val="000000"/>
-        </w:rPr>
-      </w:pPr>
-      <w:r>
-        <w:rPr>
-          <w:rFonts w:ascii="Times" w:hAnsi="Times"/>
-          <w:color w:val="000000"/>
-        </w:rPr>
-        <w:t>Merged all island polygons ≤2 m2 with water polygon</w:t>
-      </w:r>
-    </w:p>
-    <w:p>
-      <w:pPr>
-        <w:pStyle w:val="NormalWeb"/>
-        <w:numPr>
-          <w:ilvl w:val="1"/>
-          <w:numId w:val="2"/>
-        </w:numPr>
-        <w:spacing w:before="0" w:beforeAutospacing="0" w:after="0" w:afterAutospacing="0"/>
-        <w:textAlignment w:val="baseline"/>
-        <w:rPr>
-          <w:rFonts w:ascii="Times" w:hAnsi="Times"/>
-          <w:color w:val="000000"/>
-        </w:rPr>
-      </w:pPr>
-      <w:r>
-        <w:rPr>
-          <w:rFonts w:ascii="Times" w:hAnsi="Times"/>
-          <w:color w:val="000000"/>
-        </w:rPr>
-        <w:t>Exported to ARC/INFO coverage to repair topological errors and created regular rectangle around area</w:t>
-      </w:r>
-    </w:p>
-    <w:p>
-      <w:pPr>
-        <w:pStyle w:val="NormalWeb"/>
-        <w:numPr>
-          <w:ilvl w:val="0"/>
-          <w:numId w:val="2"/>
-        </w:numPr>
-        <w:spacing w:before="0" w:beforeAutospacing="0" w:after="0" w:afterAutospacing="0"/>
-        <w:textAlignment w:val="baseline"/>
-        <w:rPr>
-          <w:rFonts w:ascii="Times" w:hAnsi="Times"/>
-          <w:color w:val="000000"/>
-        </w:rPr>
-      </w:pPr>
-      <w:r>
-        <w:rPr>
-          <w:rFonts w:ascii="Times" w:hAnsi="Times"/>
-          <w:color w:val="000000"/>
-        </w:rPr>
-        <w:t>Land/Water Raster = C:\aifiles\Ecosystem_Sci\Waves\hybrid_land (USGS DLG shoreline in USA and NASA shoreline for Canada)</w:t>
-      </w:r>
-    </w:p>
-    <w:p>
-      <w:pPr>
-        <w:pStyle w:val="NormalWeb"/>
-        <w:numPr>
-          <w:ilvl w:val="1"/>
-          <w:numId w:val="3"/>
-        </w:numPr>
-        <w:spacing w:before="0" w:beforeAutospacing="0" w:after="0" w:afterAutospacing="0"/>
-        <w:textAlignment w:val="baseline"/>
-        <w:rPr>
-          <w:rFonts w:ascii="Times" w:hAnsi="Times"/>
-          <w:color w:val="000000"/>
-        </w:rPr>
-      </w:pPr>
-      <w:r>
-        <w:rPr>
-          <w:rFonts w:ascii="Times" w:hAnsi="Times"/>
-          <w:color w:val="000000"/>
-        </w:rPr>
-        <w:t>Land = 10</w:t>
-      </w:r>
-    </w:p>
-    <w:p>
-      <w:pPr>
-        <w:pStyle w:val="NormalWeb"/>
-        <w:numPr>
-          <w:ilvl w:val="1"/>
-          <w:numId w:val="3"/>
-        </w:numPr>
-        <w:spacing w:before="0" w:beforeAutospacing="0" w:after="0" w:afterAutospacing="0"/>
-        <w:textAlignment w:val="baseline"/>
-        <w:rPr>
-          <w:rFonts w:ascii="Times" w:hAnsi="Times"/>
-          <w:color w:val="000000"/>
-        </w:rPr>
-      </w:pPr>
-      <w:r>
-        <w:rPr>
-          <w:rFonts w:ascii="Times" w:hAnsi="Times"/>
-          <w:color w:val="000000"/>
-        </w:rPr>
-        <w:t>Water = 0</w:t>
-      </w:r>
-    </w:p>
-    <w:p>
-      <w:pPr>
-        <w:pStyle w:val="NormalWeb"/>
-        <w:numPr>
-          <w:ilvl w:val="1"/>
-          <w:numId w:val="3"/>
-        </w:numPr>
-        <w:spacing w:before="0" w:beforeAutospacing="0" w:after="0" w:afterAutospacing="0"/>
-        <w:textAlignment w:val="baseline"/>
-        <w:rPr>
-          <w:rFonts w:ascii="Times" w:hAnsi="Times"/>
-          <w:color w:val="000000"/>
-        </w:rPr>
-      </w:pPr>
-      <w:r>
-        <w:rPr>
-          <w:rFonts w:ascii="Times" w:hAnsi="Times"/>
-          <w:color w:val="000000"/>
-        </w:rPr>
-        <w:t>Make sure water grid cells are always completely contained by land, i.e., when you get to the boundary of the grid, there have to be land grid cells there.</w:t>
-      </w:r>
-    </w:p>
-    <w:p>
-      <w:pPr>
-        <w:pStyle w:val="NormalWeb"/>
-        <w:numPr>
-          <w:ilvl w:val="0"/>
-          <w:numId w:val="3"/>
-        </w:numPr>
-        <w:spacing w:before="0" w:beforeAutospacing="0" w:after="0" w:afterAutospacing="0"/>
-        <w:textAlignment w:val="baseline"/>
-        <w:rPr>
-          <w:rFonts w:ascii="Times" w:hAnsi="Times"/>
-          <w:color w:val="000000"/>
-        </w:rPr>
-      </w:pPr>
-      <w:r>
-        <w:rPr>
-          <w:rFonts w:ascii="Times" w:hAnsi="Times"/>
-          <w:color w:val="000000"/>
-        </w:rPr>
-        <w:t>Calculation Method = SPM-Restricted</w:t>
-      </w:r>
-    </w:p>
-    <w:p>
-      <w:pPr>
-        <w:pStyle w:val="NormalWeb"/>
-        <w:numPr>
-          <w:ilvl w:val="0"/>
-          <w:numId w:val="3"/>
-        </w:numPr>
-        <w:spacing w:before="0" w:beforeAutospacing="0" w:after="0" w:afterAutospacing="0"/>
-        <w:textAlignment w:val="baseline"/>
-        <w:rPr>
-          <w:rFonts w:ascii="Times" w:hAnsi="Times"/>
-          <w:color w:val="000000"/>
-        </w:rPr>
-      </w:pPr>
-      <w:r>
-        <w:rPr>
-          <w:rFonts w:ascii="Times" w:hAnsi="Times"/>
-          <w:color w:val="000000"/>
-        </w:rPr>
-        <w:t>Output Workspace = C:\aifiles\Ecosystem_Sci\Waves\wave_runs_new</w:t>
-      </w:r>
-    </w:p>
-    <w:p>
-      <w:pPr>
-        <w:pStyle w:val="NormalWeb"/>
-        <w:numPr>
-          <w:ilvl w:val="0"/>
-          <w:numId w:val="3"/>
-        </w:numPr>
-        <w:spacing w:before="0" w:beforeAutospacing="0" w:after="0" w:afterAutospacing="0"/>
-        <w:textAlignment w:val="baseline"/>
-        <w:rPr>
-          <w:rFonts w:ascii="Times" w:hAnsi="Times"/>
-          <w:color w:val="000000"/>
-        </w:rPr>
-      </w:pPr>
-      <w:r>
-        <w:rPr>
-          <w:rFonts w:ascii="Times" w:hAnsi="Times"/>
-          <w:color w:val="000000"/>
-        </w:rPr>
-        <w:t>Calculate Weighted Fetch = Checked (yes). Used Quillayute_Wind_dir_probabilities.csv, which is based on “normal” hourly wind direction and velocity data for Quillayute State Airport, based on data from 1981-2010.</w:t>
-      </w:r>
-    </w:p>
-    <w:p>
-      <w:pPr>
-        <w:pStyle w:val="NormalWeb"/>
-        <w:numPr>
-          <w:ilvl w:val="1"/>
-          <w:numId w:val="4"/>
-        </w:numPr>
-        <w:spacing w:before="0" w:beforeAutospacing="0" w:after="0" w:afterAutospacing="0"/>
-        <w:textAlignment w:val="baseline"/>
-        <w:rPr>
-          <w:rFonts w:ascii="Times" w:hAnsi="Times"/>
-          <w:color w:val="000000"/>
-        </w:rPr>
-      </w:pPr>
-      <w:proofErr w:type="spellStart"/>
-      <w:r>
-        <w:rPr>
-          <w:rFonts w:ascii="Times" w:hAnsi="Times"/>
-          <w:color w:val="000000"/>
-        </w:rPr>
-        <w:t>Arguez</w:t>
-      </w:r>
-      <w:proofErr w:type="spellEnd"/>
-      <w:r>
-        <w:rPr>
-          <w:rFonts w:ascii="Times" w:hAnsi="Times"/>
-          <w:color w:val="000000"/>
-        </w:rPr>
-        <w:t xml:space="preserve">, A., I. </w:t>
-      </w:r>
-      <w:proofErr w:type="spellStart"/>
-      <w:r>
-        <w:rPr>
-          <w:rFonts w:ascii="Times" w:hAnsi="Times"/>
-          <w:color w:val="000000"/>
-        </w:rPr>
-        <w:t>Durre</w:t>
-      </w:r>
-      <w:proofErr w:type="spellEnd"/>
-      <w:r>
-        <w:rPr>
-          <w:rFonts w:ascii="Times" w:hAnsi="Times"/>
-          <w:color w:val="000000"/>
-        </w:rPr>
-        <w:t xml:space="preserve">, S. </w:t>
-      </w:r>
-      <w:proofErr w:type="spellStart"/>
-      <w:r>
-        <w:rPr>
-          <w:rFonts w:ascii="Times" w:hAnsi="Times"/>
-          <w:color w:val="000000"/>
-        </w:rPr>
-        <w:t>Applequist</w:t>
-      </w:r>
-      <w:proofErr w:type="spellEnd"/>
-      <w:r>
-        <w:rPr>
-          <w:rFonts w:ascii="Times" w:hAnsi="Times"/>
-          <w:color w:val="000000"/>
-        </w:rPr>
-        <w:t xml:space="preserve">, M. Squires, R. </w:t>
-      </w:r>
-      <w:proofErr w:type="spellStart"/>
-      <w:r>
-        <w:rPr>
-          <w:rFonts w:ascii="Times" w:hAnsi="Times"/>
-          <w:color w:val="000000"/>
-        </w:rPr>
-        <w:t>Vose</w:t>
-      </w:r>
-      <w:proofErr w:type="spellEnd"/>
-      <w:r>
-        <w:rPr>
-          <w:rFonts w:ascii="Times" w:hAnsi="Times"/>
-          <w:color w:val="000000"/>
-        </w:rPr>
-        <w:t xml:space="preserve">, X. Yin, and R. </w:t>
-      </w:r>
-      <w:proofErr w:type="spellStart"/>
-      <w:r>
-        <w:rPr>
-          <w:rFonts w:ascii="Times" w:hAnsi="Times"/>
-          <w:color w:val="000000"/>
-        </w:rPr>
-        <w:t>Bilotta</w:t>
-      </w:r>
-      <w:proofErr w:type="spellEnd"/>
-      <w:r>
-        <w:rPr>
-          <w:rFonts w:ascii="Times" w:hAnsi="Times"/>
-          <w:color w:val="000000"/>
-        </w:rPr>
-        <w:t xml:space="preserve">. 2010. NOAA's U.S. Hourly Climate </w:t>
-      </w:r>
-      <w:proofErr w:type="spellStart"/>
-      <w:r>
-        <w:rPr>
-          <w:rFonts w:ascii="Times" w:hAnsi="Times"/>
-          <w:color w:val="000000"/>
-        </w:rPr>
-        <w:t>Normals</w:t>
-      </w:r>
-      <w:proofErr w:type="spellEnd"/>
-      <w:r>
-        <w:rPr>
-          <w:rFonts w:ascii="Times" w:hAnsi="Times"/>
-          <w:color w:val="000000"/>
-        </w:rPr>
-        <w:t xml:space="preserve"> (1981-2010): Wind Speed and Direction. NOAA National Climatic Data Center.</w:t>
-      </w:r>
-    </w:p>
-    <w:p>
-      <w:pPr>
-        <w:pStyle w:val="NormalWeb"/>
-        <w:numPr>
-          <w:ilvl w:val="1"/>
-          <w:numId w:val="4"/>
-        </w:numPr>
-        <w:spacing w:before="0" w:beforeAutospacing="0" w:after="0" w:afterAutospacing="0"/>
-        <w:textAlignment w:val="baseline"/>
-        <w:rPr>
-          <w:rFonts w:ascii="Times" w:hAnsi="Times"/>
-          <w:color w:val="000000"/>
-        </w:rPr>
-      </w:pPr>
-      <w:r>
-        <w:rPr>
-          <w:rFonts w:ascii="Times" w:hAnsi="Times"/>
-        </w:rPr>
-        <w:t>https://www.ncdc.noaa.gov/cdo-web/datasets/NORMAL_HLY/stations/GHCND:USW00094240/detail</w:t>
-      </w:r>
-    </w:p>
-    <w:p>
-      <w:pPr>
-        <w:pStyle w:val="NormalWeb"/>
-        <w:numPr>
-          <w:ilvl w:val="1"/>
-          <w:numId w:val="4"/>
-        </w:numPr>
-        <w:spacing w:before="0" w:beforeAutospacing="0" w:after="0" w:afterAutospacing="0"/>
-        <w:textAlignment w:val="baseline"/>
-        <w:rPr>
-          <w:rFonts w:ascii="Times" w:hAnsi="Times"/>
-          <w:color w:val="000000"/>
-        </w:rPr>
-      </w:pPr>
-      <w:r>
-        <w:rPr>
-          <w:rFonts w:ascii="Times" w:hAnsi="Times"/>
-        </w:rPr>
-        <w:t>http://gis.ncdc.noaa.gov/map/viewer/</w:t>
-      </w:r>
-    </w:p>
-    <w:p>
-      <w:pPr>
-        <w:pStyle w:val="NormalWeb"/>
-        <w:numPr>
-          <w:ilvl w:val="1"/>
-          <w:numId w:val="4"/>
-        </w:numPr>
-        <w:spacing w:before="0" w:beforeAutospacing="0" w:after="0" w:afterAutospacing="0"/>
-        <w:textAlignment w:val="baseline"/>
-        <w:rPr>
-          <w:rFonts w:ascii="Times" w:hAnsi="Times"/>
-          <w:color w:val="000000"/>
-        </w:rPr>
-      </w:pPr>
-      <w:r>
-        <w:rPr>
-          <w:rFonts w:ascii="Times" w:hAnsi="Times"/>
-          <w:color w:val="000000"/>
-        </w:rPr>
-        <w:lastRenderedPageBreak/>
-        <w:t>STATION = USW00094240 (QUILLAYUTE STATE AIRPORT)</w:t>
-      </w:r>
-    </w:p>
-    <w:p>
-      <w:pPr>
-        <w:pStyle w:val="NormalWeb"/>
-        <w:numPr>
-          <w:ilvl w:val="1"/>
-          <w:numId w:val="4"/>
-        </w:numPr>
-        <w:spacing w:before="0" w:beforeAutospacing="0" w:after="0" w:afterAutospacing="0"/>
-        <w:textAlignment w:val="baseline"/>
-        <w:rPr>
-          <w:rFonts w:ascii="Times" w:hAnsi="Times"/>
-          <w:color w:val="000000"/>
-        </w:rPr>
-      </w:pPr>
-      <w:r>
-        <w:rPr>
-          <w:rFonts w:ascii="Times" w:hAnsi="Times"/>
-          <w:color w:val="000000"/>
-        </w:rPr>
-        <w:t>Accessed 6 October 2017</w:t>
-      </w:r>
-    </w:p>
-    <w:p>
-      <w:pPr>
-        <w:pStyle w:val="NormalWeb"/>
-        <w:numPr>
-          <w:ilvl w:val="1"/>
-          <w:numId w:val="4"/>
-        </w:numPr>
-        <w:spacing w:before="0" w:beforeAutospacing="0" w:after="0" w:afterAutospacing="0"/>
-        <w:textAlignment w:val="baseline"/>
-        <w:rPr>
-          <w:rFonts w:ascii="Times" w:hAnsi="Times"/>
-          <w:color w:val="000000"/>
-        </w:rPr>
-      </w:pPr>
-      <w:r>
-        <w:rPr>
-          <w:rFonts w:ascii="Times" w:hAnsi="Times"/>
-          <w:color w:val="000000"/>
-        </w:rPr>
-        <w:t>Completeness Flag: Vast majority were either "C" or "S"</w:t>
-      </w:r>
-    </w:p>
-    <w:p>
-      <w:pPr>
-        <w:pStyle w:val="NormalWeb"/>
-        <w:numPr>
-          <w:ilvl w:val="1"/>
-          <w:numId w:val="4"/>
-        </w:numPr>
-        <w:spacing w:before="0" w:beforeAutospacing="0" w:after="0" w:afterAutospacing="0"/>
-        <w:textAlignment w:val="baseline"/>
-        <w:rPr>
-          <w:rFonts w:ascii="Times" w:hAnsi="Times"/>
-          <w:color w:val="000000"/>
-        </w:rPr>
-      </w:pPr>
-      <w:r>
-        <w:rPr>
-          <w:rFonts w:ascii="Times" w:hAnsi="Times"/>
-          <w:color w:val="000000"/>
-        </w:rPr>
-        <w:t>Data come in weird format where the mean wind information is presented for each hour of each day for one year (8687 data points) but the year is listed as 2010.  Ignore the year because it represents the mean wind data for any given hour on any given day based on data from 1981 - 2010.</w:t>
-      </w:r>
-    </w:p>
-    <w:p>
-      <w:pPr>
-        <w:pStyle w:val="NormalWeb"/>
-        <w:numPr>
-          <w:ilvl w:val="1"/>
-          <w:numId w:val="4"/>
-        </w:numPr>
-        <w:spacing w:before="0" w:beforeAutospacing="0" w:after="0" w:afterAutospacing="0"/>
-        <w:textAlignment w:val="baseline"/>
-        <w:rPr>
-          <w:rFonts w:ascii="Times" w:hAnsi="Times"/>
-          <w:color w:val="000000"/>
-        </w:rPr>
-      </w:pPr>
-      <w:r>
-        <w:rPr>
-          <w:rFonts w:ascii="Times" w:hAnsi="Times"/>
-          <w:color w:val="000000"/>
-        </w:rPr>
-        <w:t>Used data from the “Mean wind vector direction (HLY-WIND-VCTDIR)” column</w:t>
-      </w:r>
-    </w:p>
-    <w:p>
-      <w:pPr>
-        <w:pStyle w:val="NormalWeb"/>
-        <w:numPr>
-          <w:ilvl w:val="1"/>
-          <w:numId w:val="4"/>
-        </w:numPr>
-        <w:spacing w:before="0" w:beforeAutospacing="0" w:after="0" w:afterAutospacing="0"/>
-        <w:textAlignment w:val="baseline"/>
-        <w:rPr>
-          <w:rFonts w:ascii="Times" w:hAnsi="Times"/>
-          <w:color w:val="000000"/>
-        </w:rPr>
-      </w:pPr>
-      <w:r>
-        <w:rPr>
-          <w:rFonts w:ascii="Times" w:hAnsi="Times"/>
-          <w:color w:val="000000"/>
-        </w:rPr>
-        <w:t>Want to bin direction data in 10° increments in pivot table. Right click on pivot table and select "Group and Outline"</w:t>
-      </w:r>
-    </w:p>
-    <w:p>
-      <w:pPr>
-        <w:pStyle w:val="NormalWeb"/>
-        <w:numPr>
-          <w:ilvl w:val="2"/>
-          <w:numId w:val="5"/>
-        </w:numPr>
-        <w:spacing w:before="0" w:beforeAutospacing="0" w:after="0" w:afterAutospacing="0"/>
-        <w:textAlignment w:val="baseline"/>
-        <w:rPr>
-          <w:rFonts w:ascii="Times" w:hAnsi="Times"/>
-          <w:color w:val="000000"/>
-        </w:rPr>
-      </w:pPr>
-      <w:r>
-        <w:rPr>
-          <w:rFonts w:ascii="Times" w:hAnsi="Times"/>
-          <w:color w:val="000000"/>
-        </w:rPr>
-        <w:t>choose "Group..."</w:t>
-      </w:r>
-    </w:p>
-    <w:p>
-      <w:pPr>
-        <w:pStyle w:val="NormalWeb"/>
-        <w:numPr>
-          <w:ilvl w:val="2"/>
-          <w:numId w:val="5"/>
-        </w:numPr>
-        <w:spacing w:before="0" w:beforeAutospacing="0" w:after="0" w:afterAutospacing="0"/>
-        <w:textAlignment w:val="baseline"/>
-        <w:rPr>
-          <w:rFonts w:ascii="Times" w:hAnsi="Times"/>
-          <w:color w:val="000000"/>
-        </w:rPr>
-      </w:pPr>
-      <w:r>
-        <w:rPr>
-          <w:rFonts w:ascii="Times" w:hAnsi="Times"/>
-          <w:color w:val="000000"/>
-        </w:rPr>
-        <w:t>under “Grouping” menu</w:t>
-      </w:r>
-    </w:p>
-    <w:p>
-      <w:pPr>
-        <w:pStyle w:val="NormalWeb"/>
-        <w:numPr>
-          <w:ilvl w:val="3"/>
-          <w:numId w:val="5"/>
-        </w:numPr>
-        <w:spacing w:before="0" w:beforeAutospacing="0" w:after="0" w:afterAutospacing="0"/>
-        <w:textAlignment w:val="baseline"/>
-        <w:rPr>
-          <w:rFonts w:ascii="Times" w:hAnsi="Times"/>
-          <w:color w:val="000000"/>
-        </w:rPr>
-      </w:pPr>
-      <w:r>
-        <w:rPr>
-          <w:rFonts w:ascii="Times" w:hAnsi="Times"/>
-          <w:color w:val="000000"/>
-        </w:rPr>
-        <w:t>Starting at: 6</w:t>
-      </w:r>
-    </w:p>
-    <w:p>
-      <w:pPr>
-        <w:pStyle w:val="NormalWeb"/>
-        <w:numPr>
-          <w:ilvl w:val="3"/>
-          <w:numId w:val="5"/>
-        </w:numPr>
-        <w:spacing w:before="0" w:beforeAutospacing="0" w:after="0" w:afterAutospacing="0"/>
-        <w:textAlignment w:val="baseline"/>
-        <w:rPr>
-          <w:rFonts w:ascii="Times" w:hAnsi="Times"/>
-          <w:color w:val="000000"/>
-        </w:rPr>
-      </w:pPr>
-      <w:r>
-        <w:rPr>
-          <w:rFonts w:ascii="Times" w:hAnsi="Times"/>
-          <w:color w:val="000000"/>
-        </w:rPr>
-        <w:t>Ending at: 356</w:t>
-      </w:r>
-    </w:p>
-    <w:p>
-      <w:pPr>
-        <w:pStyle w:val="NormalWeb"/>
-        <w:numPr>
-          <w:ilvl w:val="3"/>
-          <w:numId w:val="5"/>
-        </w:numPr>
-        <w:spacing w:before="0" w:beforeAutospacing="0" w:after="0" w:afterAutospacing="0"/>
-        <w:textAlignment w:val="baseline"/>
-        <w:rPr>
-          <w:rFonts w:ascii="Times" w:hAnsi="Times"/>
-          <w:color w:val="000000"/>
-        </w:rPr>
-      </w:pPr>
-      <w:r>
-        <w:rPr>
-          <w:rFonts w:ascii="Times" w:hAnsi="Times"/>
-          <w:color w:val="000000"/>
-        </w:rPr>
-        <w:t>By: 10</w:t>
-      </w:r>
-    </w:p>
-    <w:p>
-      <w:pPr>
-        <w:pStyle w:val="NormalWeb"/>
-        <w:numPr>
-          <w:ilvl w:val="1"/>
-          <w:numId w:val="5"/>
-        </w:numPr>
-        <w:spacing w:before="0" w:beforeAutospacing="0" w:after="0" w:afterAutospacing="0"/>
-        <w:textAlignment w:val="baseline"/>
-        <w:rPr>
-          <w:rFonts w:ascii="Times" w:hAnsi="Times"/>
-          <w:color w:val="000000"/>
-        </w:rPr>
-      </w:pPr>
-      <w:r>
-        <w:rPr>
-          <w:rFonts w:ascii="Times" w:hAnsi="Times"/>
-          <w:color w:val="000000"/>
-        </w:rPr>
-        <w:t>Copy count data for each of the bins</w:t>
-      </w:r>
-    </w:p>
-    <w:p>
-      <w:pPr>
-        <w:pStyle w:val="NormalWeb"/>
-        <w:numPr>
-          <w:ilvl w:val="1"/>
-          <w:numId w:val="5"/>
-        </w:numPr>
-        <w:spacing w:before="0" w:beforeAutospacing="0" w:after="0" w:afterAutospacing="0"/>
-        <w:textAlignment w:val="baseline"/>
-        <w:rPr>
-          <w:rFonts w:ascii="Times" w:hAnsi="Times"/>
-          <w:color w:val="000000"/>
-        </w:rPr>
-      </w:pPr>
-      <w:r>
-        <w:rPr>
-          <w:rFonts w:ascii="Times" w:hAnsi="Times"/>
-          <w:color w:val="000000"/>
-        </w:rPr>
-        <w:t>sum the “&lt;6 or (blank)” and “ &gt;356” categories</w:t>
-      </w:r>
-    </w:p>
-    <w:p>
-      <w:pPr>
-        <w:pStyle w:val="NormalWeb"/>
-        <w:numPr>
-          <w:ilvl w:val="1"/>
-          <w:numId w:val="5"/>
-        </w:numPr>
-        <w:spacing w:before="0" w:beforeAutospacing="0" w:after="0" w:afterAutospacing="0"/>
-        <w:textAlignment w:val="baseline"/>
-        <w:rPr>
-          <w:rFonts w:ascii="Times" w:hAnsi="Times"/>
-          <w:color w:val="000000"/>
-        </w:rPr>
-      </w:pPr>
-      <w:r>
-        <w:rPr>
-          <w:rFonts w:ascii="Times" w:hAnsi="Times"/>
-          <w:color w:val="000000"/>
-        </w:rPr>
-        <w:t>label aforementioned summed bins “0”</w:t>
-      </w:r>
-    </w:p>
-    <w:p>
-      <w:pPr>
-        <w:pStyle w:val="NormalWeb"/>
-        <w:numPr>
-          <w:ilvl w:val="1"/>
-          <w:numId w:val="5"/>
-        </w:numPr>
-        <w:spacing w:before="0" w:beforeAutospacing="0" w:after="0" w:afterAutospacing="0"/>
-        <w:textAlignment w:val="baseline"/>
-        <w:rPr>
-          <w:rFonts w:ascii="Times" w:hAnsi="Times"/>
-          <w:color w:val="000000"/>
-        </w:rPr>
-      </w:pPr>
-      <w:r>
-        <w:rPr>
-          <w:rFonts w:ascii="Times" w:hAnsi="Times"/>
-          <w:color w:val="000000"/>
-        </w:rPr>
-        <w:t>label subsequent bins in 10° increments, i.e., 0, 10, 20, 30 … 350</w:t>
-      </w:r>
-    </w:p>
-    <w:p>
-      <w:pPr>
-        <w:pStyle w:val="NormalWeb"/>
-        <w:numPr>
-          <w:ilvl w:val="1"/>
-          <w:numId w:val="5"/>
-        </w:numPr>
-        <w:spacing w:before="0" w:beforeAutospacing="0" w:after="0" w:afterAutospacing="0"/>
-        <w:textAlignment w:val="baseline"/>
-        <w:rPr>
-          <w:rFonts w:ascii="Times" w:hAnsi="Times"/>
-          <w:color w:val="000000"/>
-        </w:rPr>
-      </w:pPr>
-      <w:r>
-        <w:rPr>
-          <w:rFonts w:ascii="Times" w:hAnsi="Times"/>
-          <w:color w:val="000000"/>
-        </w:rPr>
-        <w:t xml:space="preserve">calculate a probability (%) for each wind direction bin by taking the counts for each bin, divide by 8687 (total # of observations in 1 </w:t>
-      </w:r>
-      <w:proofErr w:type="spellStart"/>
-      <w:r>
-        <w:rPr>
-          <w:rFonts w:ascii="Times" w:hAnsi="Times"/>
-          <w:color w:val="000000"/>
-        </w:rPr>
-        <w:t>yr</w:t>
-      </w:r>
-      <w:proofErr w:type="spellEnd"/>
-      <w:r>
-        <w:rPr>
-          <w:rFonts w:ascii="Times" w:hAnsi="Times"/>
-          <w:color w:val="000000"/>
-        </w:rPr>
-        <w:t>) and multiply by 100</w:t>
-      </w:r>
-    </w:p>
-    <w:p>
-      <w:pPr>
-        <w:pStyle w:val="NormalWeb"/>
-        <w:numPr>
-          <w:ilvl w:val="0"/>
-          <w:numId w:val="5"/>
-        </w:numPr>
-        <w:spacing w:before="0" w:beforeAutospacing="0" w:after="0" w:afterAutospacing="0"/>
-        <w:textAlignment w:val="baseline"/>
-        <w:rPr>
-          <w:rFonts w:ascii="Times" w:hAnsi="Times"/>
-          <w:color w:val="000000"/>
-        </w:rPr>
-      </w:pPr>
-      <w:r>
-        <w:rPr>
-          <w:rFonts w:ascii="Times" w:hAnsi="Times"/>
-          <w:color w:val="000000"/>
-        </w:rPr>
-        <w:t>Select “Environments” at bottom and set Workspace -&gt; Current Workspace and Scratch Workspace to C:\aifiles\Ecosystem_Sci\Sea_otters\Wave_exposure\wave_runs</w:t>
-      </w:r>
-    </w:p>
-    <w:p>
-      <w:pPr>
-        <w:pStyle w:val="NormalWeb"/>
-        <w:numPr>
-          <w:ilvl w:val="0"/>
-          <w:numId w:val="5"/>
-        </w:numPr>
-        <w:spacing w:before="0" w:beforeAutospacing="0" w:after="0" w:afterAutospacing="0"/>
-        <w:textAlignment w:val="baseline"/>
-        <w:rPr>
-          <w:rFonts w:ascii="Times" w:hAnsi="Times"/>
-          <w:color w:val="000000"/>
-        </w:rPr>
-      </w:pPr>
-      <w:r>
-        <w:rPr>
-          <w:rFonts w:ascii="Times" w:hAnsi="Times"/>
-          <w:color w:val="000000"/>
-        </w:rPr>
-        <w:t>Took about 45 minutes/compass heading (in 10° increments) running on a 30 m grid and using wind direction weighting. Total time about 26 hours</w:t>
-      </w:r>
-    </w:p>
-    <w:p/>
-    <w:p/>
-    <w:p/>
-    <w:p>
-      <w:pPr>
-        <w:rPr>
-          <w:del w:id="129" w:author="Chris.Harvey" w:date="2018-07-23T15:50:00Z"/>
-        </w:rPr>
-      </w:pPr>
-    </w:p>
-    <w:p>
-      <w:pPr>
-        <w:rPr>
-          <w:del w:id="130" w:author="Chris.Harvey" w:date="2018-07-23T15:50:00Z"/>
-        </w:rPr>
-      </w:pPr>
-    </w:p>
-    <w:p>
-      <w:pPr>
-        <w:rPr>
-          <w:del w:id="131" w:author="Chris.Harvey" w:date="2018-07-23T15:50:00Z"/>
-        </w:rPr>
-      </w:pPr>
-    </w:p>
-    <w:p>
-      <w:pPr>
-        <w:rPr>
-          <w:del w:id="132" w:author="Chris.Harvey" w:date="2018-07-23T15:50:00Z"/>
-        </w:rPr>
-      </w:pPr>
-    </w:p>
-    <w:p>
-      <w:pPr>
-        <w:rPr>
-          <w:del w:id="133" w:author="Chris.Harvey" w:date="2018-07-23T15:50:00Z"/>
-        </w:rPr>
-      </w:pPr>
-    </w:p>
-    <w:p>
-      <w:pPr>
-        <w:rPr>
-          <w:del w:id="134" w:author="Chris.Harvey" w:date="2018-07-23T15:50:00Z"/>
-        </w:rPr>
-      </w:pPr>
-    </w:p>
-    <w:p>
-      <w:bookmarkStart w:id="135" w:name="_GoBack"/>
-      <w:bookmarkEnd w:id="135"/>
-    </w:p>
-    <w:p/>
+        <w:rPr>
+          <w:sz w:val="24"/>
+          <w:szCs w:val="24"/>
+        </w:rPr>
+      </w:pPr>
+      <w:bookmarkStart w:id="0" w:name="_GoBack"/>
+    </w:p>
+    <w:p>
+      <w:pPr>
+        <w:rPr>
+          <w:rFonts w:ascii="Times" w:hAnsi="Times"/>
+          <w:sz w:val="24"/>
+          <w:szCs w:val="24"/>
+        </w:rPr>
+      </w:pPr>
+    </w:p>
+    <w:p>
+      <w:pPr>
+        <w:rPr>
+          <w:rFonts w:ascii="Times" w:hAnsi="Times"/>
+          <w:sz w:val="24"/>
+          <w:szCs w:val="24"/>
+        </w:rPr>
+      </w:pPr>
+      <w:r>
+        <w:rPr>
+          <w:rFonts w:ascii="Times" w:hAnsi="Times"/>
+          <w:sz w:val="24"/>
+          <w:szCs w:val="24"/>
+        </w:rPr>
+        <w:t>References</w:t>
+      </w:r>
+    </w:p>
+    <w:p>
+      <w:pPr>
+        <w:rPr>
+          <w:rFonts w:ascii="Times" w:hAnsi="Times"/>
+          <w:sz w:val="24"/>
+          <w:szCs w:val="24"/>
+        </w:rPr>
+      </w:pPr>
+    </w:p>
+    <w:bookmarkEnd w:id="0"/>
     <w:p>
       <w:pPr>
         <w:pStyle w:val="p1"/>
@@ -5972,12 +5306,20 @@
           <w:sz w:val="24"/>
           <w:szCs w:val="24"/>
         </w:rPr>
-        <w:t>NOAA National Climatic Data Center. URL http://www.ncdc.noaa.gov/cdo-web/datasets/NORMAL_HLY/stations/GHCND:USW00024233/detail Accessed: 6 October 2017. DOI: 10.7289/V5PN93JP.</w:t>
+        <w:t>NOAA Nati</w:t>
+      </w:r>
+      <w:r>
+        <w:rPr>
+          <w:rFonts w:ascii="Times" w:hAnsi="Times" w:cs="Times New Roman"/>
+          <w:sz w:val="24"/>
+          <w:szCs w:val="24"/>
+        </w:rPr>
+        <w:t>onal Climatic Data Center. URL http://www.ncdc.noaa.gov/cdo-web/datasets/NORMAL_HLY/stations/GHCND:USW00024233/detail Accessed: 6 October 2017. DOI: 10.7289/V5PN93JP.</w:t>
       </w:r>
     </w:p>
     <w:p/>
     <w:sectPr>
-      <w:footerReference w:type="default" r:id="rId14"/>
+      <w:footerReference w:type="default" r:id="rId12"/>
       <w:pgSz w:w="12240" w:h="15840"/>
       <w:pgMar w:top="1440" w:right="1440" w:bottom="1440" w:left="1440" w:header="720" w:footer="720" w:gutter="0"/>
       <w:cols w:space="720"/>
@@ -5987,69 +5329,8 @@
 </w:document>
 </file>
 
-<file path=word/comments.xml><?xml version="1.0" encoding="utf-8"?>
-<w:comments xmlns:wpc="http://schemas.microsoft.com/office/word/2010/wordprocessingCanvas" xmlns:cx="http://schemas.microsoft.com/office/drawing/2014/chartex" xmlns:cx1="http://schemas.microsoft.com/office/drawing/2015/9/8/chartex" xmlns:mc="http://schemas.openxmlformats.org/markup-compatibility/2006" xmlns:o="urn:schemas-microsoft-com:office:office" xmlns:r="http://schemas.openxmlformats.org/officeDocument/2006/relationships" xmlns:m="http://schemas.openxmlformats.org/officeDocument/2006/math" xmlns:v="urn:schemas-microsoft-com:vml" xmlns:wp14="http://schemas.microsoft.com/office/word/2010/wordprocessingDrawing" xmlns:wp="http://schemas.openxmlformats.org/drawingml/2006/wordprocessingDrawing" xmlns:w10="urn:schemas-microsoft-com:office:word" xmlns:w="http://schemas.openxmlformats.org/wordprocessingml/2006/main" xmlns:w14="http://schemas.microsoft.com/office/word/2010/wordml" xmlns:w15="http://schemas.microsoft.com/office/word/2012/wordml" xmlns:w16se="http://schemas.microsoft.com/office/word/2015/wordml/symex" xmlns:wpg="http://schemas.microsoft.com/office/word/2010/wordprocessingGroup" xmlns:wpi="http://schemas.microsoft.com/office/word/2010/wordprocessingInk" xmlns:wne="http://schemas.microsoft.com/office/word/2006/wordml" xmlns:wps="http://schemas.microsoft.com/office/word/2010/wordprocessingShape" mc:Ignorable="w14 w15 w16se wp14">
-  <w:comment w:id="3" w:author="Chris.Harvey" w:date="2018-07-23T15:45:00Z" w:initials="C">
-    <w:p>
-      <w:pPr>
-        <w:pStyle w:val="CommentText"/>
-      </w:pPr>
-      <w:r>
-        <w:rPr>
-          <w:rStyle w:val="CommentReference"/>
-        </w:rPr>
-        <w:annotationRef/>
-      </w:r>
-      <w:r>
-        <w:t>So, this table makes it seem like we violate the P.P.S. of Reviewer #2, at the very end of R#2’s review</w:t>
-      </w:r>
-    </w:p>
-  </w:comment>
-  <w:comment w:id="39" w:author="Chris.Harvey" w:date="2018-07-23T15:46:00Z" w:initials="C">
-    <w:p>
-      <w:pPr>
-        <w:pStyle w:val="CommentText"/>
-      </w:pPr>
-      <w:r>
-        <w:rPr>
-          <w:rStyle w:val="CommentReference"/>
-        </w:rPr>
-        <w:annotationRef/>
-      </w:r>
-      <w:r>
-        <w:t>Same comment as before; this clearly is at odds with the P.P.S. of R#2’s review</w:t>
-      </w:r>
-    </w:p>
-  </w:comment>
-  <w:comment w:id="128" w:author="Chris.Harvey" w:date="2018-07-23T15:49:00Z" w:initials="C">
-    <w:p>
-      <w:pPr>
-        <w:pStyle w:val="CommentText"/>
-      </w:pPr>
-      <w:r>
-        <w:rPr>
-          <w:rStyle w:val="CommentReference"/>
-        </w:rPr>
-        <w:annotationRef/>
-      </w:r>
-      <w:r>
-        <w:t>Should this be moved up so that it’s right after the first page of the Supplement, with the description of wave energy estimation methods?</w:t>
-      </w:r>
-    </w:p>
-  </w:comment>
-</w:comments>
-</file>
-
-<file path=word/commentsExtended.xml><?xml version="1.0" encoding="utf-8"?>
-<w15:commentsEx xmlns:wpc="http://schemas.microsoft.com/office/word/2010/wordprocessingCanvas" xmlns:cx="http://schemas.microsoft.com/office/drawing/2014/chartex" xmlns:cx1="http://schemas.microsoft.com/office/drawing/2015/9/8/chartex" xmlns:mc="http://schemas.openxmlformats.org/markup-compatibility/2006" xmlns:o="urn:schemas-microsoft-com:office:office" xmlns:r="http://schemas.openxmlformats.org/officeDocument/2006/relationships" xmlns:m="http://schemas.openxmlformats.org/officeDocument/2006/math" xmlns:v="urn:schemas-microsoft-com:vml" xmlns:wp14="http://schemas.microsoft.com/office/word/2010/wordprocessingDrawing" xmlns:wp="http://schemas.openxmlformats.org/drawingml/2006/wordprocessingDrawing" xmlns:w10="urn:schemas-microsoft-com:office:word" xmlns:w="http://schemas.openxmlformats.org/wordprocessingml/2006/main" xmlns:w14="http://schemas.microsoft.com/office/word/2010/wordml" xmlns:w15="http://schemas.microsoft.com/office/word/2012/wordml" xmlns:w16se="http://schemas.microsoft.com/office/word/2015/wordml/symex" xmlns:wpg="http://schemas.microsoft.com/office/word/2010/wordprocessingGroup" xmlns:wpi="http://schemas.microsoft.com/office/word/2010/wordprocessingInk" xmlns:wne="http://schemas.microsoft.com/office/word/2006/wordml" xmlns:wps="http://schemas.microsoft.com/office/word/2010/wordprocessingShape" mc:Ignorable="w14 w15 w16se wp14">
-  <w15:commentEx w15:paraId="70780D23" w15:done="0"/>
-  <w15:commentEx w15:paraId="1155149F" w15:done="0"/>
-  <w15:commentEx w15:paraId="07BBD1FB" w15:done="0"/>
-</w15:commentsEx>
-</file>
-
 <file path=word/endnotes.xml><?xml version="1.0" encoding="utf-8"?>
-<w:endnotes xmlns:wpc="http://schemas.microsoft.com/office/word/2010/wordprocessingCanvas" xmlns:cx="http://schemas.microsoft.com/office/drawing/2014/chartex" xmlns:cx1="http://schemas.microsoft.com/office/drawing/2015/9/8/chartex" xmlns:mc="http://schemas.openxmlformats.org/markup-compatibility/2006" xmlns:o="urn:schemas-microsoft-com:office:office" xmlns:r="http://schemas.openxmlformats.org/officeDocument/2006/relationships" xmlns:m="http://schemas.openxmlformats.org/officeDocument/2006/math" xmlns:v="urn:schemas-microsoft-com:vml" xmlns:wp14="http://schemas.microsoft.com/office/word/2010/wordprocessingDrawing" xmlns:wp="http://schemas.openxmlformats.org/drawingml/2006/wordprocessingDrawing" xmlns:w10="urn:schemas-microsoft-com:office:word" xmlns:w="http://schemas.openxmlformats.org/wordprocessingml/2006/main" xmlns:w14="http://schemas.microsoft.com/office/word/2010/wordml" xmlns:w15="http://schemas.microsoft.com/office/word/2012/wordml" xmlns:w16se="http://schemas.microsoft.com/office/word/2015/wordml/symex" xmlns:wpg="http://schemas.microsoft.com/office/word/2010/wordprocessingGroup" xmlns:wpi="http://schemas.microsoft.com/office/word/2010/wordprocessingInk" xmlns:wne="http://schemas.microsoft.com/office/word/2006/wordml" xmlns:wps="http://schemas.microsoft.com/office/word/2010/wordprocessingShape" mc:Ignorable="w14 w15 w16se wp14">
+<w:endnotes xmlns:wpc="http://schemas.microsoft.com/office/word/2010/wordprocessingCanvas" xmlns:cx="http://schemas.microsoft.com/office/drawing/2014/chartex" xmlns:cx1="http://schemas.microsoft.com/office/drawing/2015/9/8/chartex" xmlns:cx2="http://schemas.microsoft.com/office/drawing/2015/10/21/chartex" xmlns:cx3="http://schemas.microsoft.com/office/drawing/2016/5/9/chartex" xmlns:cx4="http://schemas.microsoft.com/office/drawing/2016/5/10/chartex" xmlns:cx5="http://schemas.microsoft.com/office/drawing/2016/5/11/chartex" xmlns:cx6="http://schemas.microsoft.com/office/drawing/2016/5/12/chartex" xmlns:cx7="http://schemas.microsoft.com/office/drawing/2016/5/13/chartex" xmlns:cx8="http://schemas.microsoft.com/office/drawing/2016/5/14/chartex" xmlns:mc="http://schemas.openxmlformats.org/markup-compatibility/2006" xmlns:aink="http://schemas.microsoft.com/office/drawing/2016/ink" xmlns:am3d="http://schemas.microsoft.com/office/drawing/2017/model3d" xmlns:o="urn:schemas-microsoft-com:office:office" xmlns:r="http://schemas.openxmlformats.org/officeDocument/2006/relationships" xmlns:m="http://schemas.openxmlformats.org/officeDocument/2006/math" xmlns:v="urn:schemas-microsoft-com:vml" xmlns:wp14="http://schemas.microsoft.com/office/word/2010/wordprocessingDrawing" xmlns:wp="http://schemas.openxmlformats.org/drawingml/2006/wordprocessingDrawing" xmlns:w10="urn:schemas-microsoft-com:office:word" xmlns:w="http://schemas.openxmlformats.org/wordprocessingml/2006/main" xmlns:w14="http://schemas.microsoft.com/office/word/2010/wordml" xmlns:w15="http://schemas.microsoft.com/office/word/2012/wordml" xmlns:w16cid="http://schemas.microsoft.com/office/word/2016/wordml/cid" xmlns:w16se="http://schemas.microsoft.com/office/word/2015/wordml/symex" xmlns:wpg="http://schemas.microsoft.com/office/word/2010/wordprocessingGroup" xmlns:wpi="http://schemas.microsoft.com/office/word/2010/wordprocessingInk" xmlns:wne="http://schemas.microsoft.com/office/word/2006/wordml" xmlns:wps="http://schemas.microsoft.com/office/word/2010/wordprocessingShape" mc:Ignorable="w14 w15 w16se w16cid wp14">
   <w:endnote w:type="separator" w:id="-1">
     <w:p>
       <w:pPr>
@@ -6074,7 +5355,7 @@
 </file>
 
 <file path=word/footer1.xml><?xml version="1.0" encoding="utf-8"?>
-<w:ftr xmlns:wpc="http://schemas.microsoft.com/office/word/2010/wordprocessingCanvas" xmlns:cx="http://schemas.microsoft.com/office/drawing/2014/chartex" xmlns:cx1="http://schemas.microsoft.com/office/drawing/2015/9/8/chartex" xmlns:mc="http://schemas.openxmlformats.org/markup-compatibility/2006" xmlns:o="urn:schemas-microsoft-com:office:office" xmlns:r="http://schemas.openxmlformats.org/officeDocument/2006/relationships" xmlns:m="http://schemas.openxmlformats.org/officeDocument/2006/math" xmlns:v="urn:schemas-microsoft-com:vml" xmlns:wp14="http://schemas.microsoft.com/office/word/2010/wordprocessingDrawing" xmlns:wp="http://schemas.openxmlformats.org/drawingml/2006/wordprocessingDrawing" xmlns:w10="urn:schemas-microsoft-com:office:word" xmlns:w="http://schemas.openxmlformats.org/wordprocessingml/2006/main" xmlns:w14="http://schemas.microsoft.com/office/word/2010/wordml" xmlns:w15="http://schemas.microsoft.com/office/word/2012/wordml" xmlns:w16se="http://schemas.microsoft.com/office/word/2015/wordml/symex" xmlns:wpg="http://schemas.microsoft.com/office/word/2010/wordprocessingGroup" xmlns:wpi="http://schemas.microsoft.com/office/word/2010/wordprocessingInk" xmlns:wne="http://schemas.microsoft.com/office/word/2006/wordml" xmlns:wps="http://schemas.microsoft.com/office/word/2010/wordprocessingShape" mc:Ignorable="w14 w15 w16se wp14">
+<w:ftr xmlns:wpc="http://schemas.microsoft.com/office/word/2010/wordprocessingCanvas" xmlns:cx="http://schemas.microsoft.com/office/drawing/2014/chartex" xmlns:cx1="http://schemas.microsoft.com/office/drawing/2015/9/8/chartex" xmlns:cx2="http://schemas.microsoft.com/office/drawing/2015/10/21/chartex" xmlns:cx3="http://schemas.microsoft.com/office/drawing/2016/5/9/chartex" xmlns:cx4="http://schemas.microsoft.com/office/drawing/2016/5/10/chartex" xmlns:cx5="http://schemas.microsoft.com/office/drawing/2016/5/11/chartex" xmlns:cx6="http://schemas.microsoft.com/office/drawing/2016/5/12/chartex" xmlns:cx7="http://schemas.microsoft.com/office/drawing/2016/5/13/chartex" xmlns:cx8="http://schemas.microsoft.com/office/drawing/2016/5/14/chartex" xmlns:mc="http://schemas.openxmlformats.org/markup-compatibility/2006" xmlns:aink="http://schemas.microsoft.com/office/drawing/2016/ink" xmlns:am3d="http://schemas.microsoft.com/office/drawing/2017/model3d" xmlns:o="urn:schemas-microsoft-com:office:office" xmlns:r="http://schemas.openxmlformats.org/officeDocument/2006/relationships" xmlns:m="http://schemas.openxmlformats.org/officeDocument/2006/math" xmlns:v="urn:schemas-microsoft-com:vml" xmlns:wp14="http://schemas.microsoft.com/office/word/2010/wordprocessingDrawing" xmlns:wp="http://schemas.openxmlformats.org/drawingml/2006/wordprocessingDrawing" xmlns:w10="urn:schemas-microsoft-com:office:word" xmlns:w="http://schemas.openxmlformats.org/wordprocessingml/2006/main" xmlns:w14="http://schemas.microsoft.com/office/word/2010/wordml" xmlns:w15="http://schemas.microsoft.com/office/word/2012/wordml" xmlns:w16cid="http://schemas.microsoft.com/office/word/2016/wordml/cid" xmlns:w16se="http://schemas.microsoft.com/office/word/2015/wordml/symex" xmlns:wpg="http://schemas.microsoft.com/office/word/2010/wordprocessingGroup" xmlns:wpi="http://schemas.microsoft.com/office/word/2010/wordprocessingInk" xmlns:wne="http://schemas.microsoft.com/office/word/2006/wordml" xmlns:wps="http://schemas.microsoft.com/office/word/2010/wordprocessingShape" mc:Ignorable="w14 w15 w16se w16cid wp14">
   <w:sdt>
     <w:sdtPr>
       <w:id w:val="-278733338"/>
@@ -6127,7 +5408,7 @@
 </file>
 
 <file path=word/footnotes.xml><?xml version="1.0" encoding="utf-8"?>
-<w:footnotes xmlns:wpc="http://schemas.microsoft.com/office/word/2010/wordprocessingCanvas" xmlns:cx="http://schemas.microsoft.com/office/drawing/2014/chartex" xmlns:cx1="http://schemas.microsoft.com/office/drawing/2015/9/8/chartex" xmlns:mc="http://schemas.openxmlformats.org/markup-compatibility/2006" xmlns:o="urn:schemas-microsoft-com:office:office" xmlns:r="http://schemas.openxmlformats.org/officeDocument/2006/relationships" xmlns:m="http://schemas.openxmlformats.org/officeDocument/2006/math" xmlns:v="urn:schemas-microsoft-com:vml" xmlns:wp14="http://schemas.microsoft.com/office/word/2010/wordprocessingDrawing" xmlns:wp="http://schemas.openxmlformats.org/drawingml/2006/wordprocessingDrawing" xmlns:w10="urn:schemas-microsoft-com:office:word" xmlns:w="http://schemas.openxmlformats.org/wordprocessingml/2006/main" xmlns:w14="http://schemas.microsoft.com/office/word/2010/wordml" xmlns:w15="http://schemas.microsoft.com/office/word/2012/wordml" xmlns:w16se="http://schemas.microsoft.com/office/word/2015/wordml/symex" xmlns:wpg="http://schemas.microsoft.com/office/word/2010/wordprocessingGroup" xmlns:wpi="http://schemas.microsoft.com/office/word/2010/wordprocessingInk" xmlns:wne="http://schemas.microsoft.com/office/word/2006/wordml" xmlns:wps="http://schemas.microsoft.com/office/word/2010/wordprocessingShape" mc:Ignorable="w14 w15 w16se wp14">
+<w:footnotes xmlns:wpc="http://schemas.microsoft.com/office/word/2010/wordprocessingCanvas" xmlns:cx="http://schemas.microsoft.com/office/drawing/2014/chartex" xmlns:cx1="http://schemas.microsoft.com/office/drawing/2015/9/8/chartex" xmlns:cx2="http://schemas.microsoft.com/office/drawing/2015/10/21/chartex" xmlns:cx3="http://schemas.microsoft.com/office/drawing/2016/5/9/chartex" xmlns:cx4="http://schemas.microsoft.com/office/drawing/2016/5/10/chartex" xmlns:cx5="http://schemas.microsoft.com/office/drawing/2016/5/11/chartex" xmlns:cx6="http://schemas.microsoft.com/office/drawing/2016/5/12/chartex" xmlns:cx7="http://schemas.microsoft.com/office/drawing/2016/5/13/chartex" xmlns:cx8="http://schemas.microsoft.com/office/drawing/2016/5/14/chartex" xmlns:mc="http://schemas.openxmlformats.org/markup-compatibility/2006" xmlns:aink="http://schemas.microsoft.com/office/drawing/2016/ink" xmlns:am3d="http://schemas.microsoft.com/office/drawing/2017/model3d" xmlns:o="urn:schemas-microsoft-com:office:office" xmlns:r="http://schemas.openxmlformats.org/officeDocument/2006/relationships" xmlns:m="http://schemas.openxmlformats.org/officeDocument/2006/math" xmlns:v="urn:schemas-microsoft-com:vml" xmlns:wp14="http://schemas.microsoft.com/office/word/2010/wordprocessingDrawing" xmlns:wp="http://schemas.openxmlformats.org/drawingml/2006/wordprocessingDrawing" xmlns:w10="urn:schemas-microsoft-com:office:word" xmlns:w="http://schemas.openxmlformats.org/wordprocessingml/2006/main" xmlns:w14="http://schemas.microsoft.com/office/word/2010/wordml" xmlns:w15="http://schemas.microsoft.com/office/word/2012/wordml" xmlns:w16cid="http://schemas.microsoft.com/office/word/2016/wordml/cid" xmlns:w16se="http://schemas.microsoft.com/office/word/2015/wordml/symex" xmlns:wpg="http://schemas.microsoft.com/office/word/2010/wordprocessingGroup" xmlns:wpi="http://schemas.microsoft.com/office/word/2010/wordprocessingInk" xmlns:wne="http://schemas.microsoft.com/office/word/2006/wordml" xmlns:wps="http://schemas.microsoft.com/office/word/2010/wordprocessingShape" mc:Ignorable="w14 w15 w16se w16cid wp14">
   <w:footnote w:type="separator" w:id="-1">
     <w:p>
       <w:pPr>
@@ -6152,7 +5433,7 @@
 </file>
 
 <file path=word/numbering.xml><?xml version="1.0" encoding="utf-8"?>
-<w:numbering xmlns:wpc="http://schemas.microsoft.com/office/word/2010/wordprocessingCanvas" xmlns:cx="http://schemas.microsoft.com/office/drawing/2014/chartex" xmlns:cx1="http://schemas.microsoft.com/office/drawing/2015/9/8/chartex" xmlns:mc="http://schemas.openxmlformats.org/markup-compatibility/2006" xmlns:o="urn:schemas-microsoft-com:office:office" xmlns:r="http://schemas.openxmlformats.org/officeDocument/2006/relationships" xmlns:m="http://schemas.openxmlformats.org/officeDocument/2006/math" xmlns:v="urn:schemas-microsoft-com:vml" xmlns:wp14="http://schemas.microsoft.com/office/word/2010/wordprocessingDrawing" xmlns:wp="http://schemas.openxmlformats.org/drawingml/2006/wordprocessingDrawing" xmlns:w10="urn:schemas-microsoft-com:office:word" xmlns:w="http://schemas.openxmlformats.org/wordprocessingml/2006/main" xmlns:w14="http://schemas.microsoft.com/office/word/2010/wordml" xmlns:w15="http://schemas.microsoft.com/office/word/2012/wordml" xmlns:w16se="http://schemas.microsoft.com/office/word/2015/wordml/symex" xmlns:wpg="http://schemas.microsoft.com/office/word/2010/wordprocessingGroup" xmlns:wpi="http://schemas.microsoft.com/office/word/2010/wordprocessingInk" xmlns:wne="http://schemas.microsoft.com/office/word/2006/wordml" xmlns:wps="http://schemas.microsoft.com/office/word/2010/wordprocessingShape" mc:Ignorable="w14 w15 w16se wp14">
+<w:numbering xmlns:wpc="http://schemas.microsoft.com/office/word/2010/wordprocessingCanvas" xmlns:cx="http://schemas.microsoft.com/office/drawing/2014/chartex" xmlns:cx1="http://schemas.microsoft.com/office/drawing/2015/9/8/chartex" xmlns:cx2="http://schemas.microsoft.com/office/drawing/2015/10/21/chartex" xmlns:cx3="http://schemas.microsoft.com/office/drawing/2016/5/9/chartex" xmlns:cx4="http://schemas.microsoft.com/office/drawing/2016/5/10/chartex" xmlns:cx5="http://schemas.microsoft.com/office/drawing/2016/5/11/chartex" xmlns:cx6="http://schemas.microsoft.com/office/drawing/2016/5/12/chartex" xmlns:cx7="http://schemas.microsoft.com/office/drawing/2016/5/13/chartex" xmlns:cx8="http://schemas.microsoft.com/office/drawing/2016/5/14/chartex" xmlns:mc="http://schemas.openxmlformats.org/markup-compatibility/2006" xmlns:aink="http://schemas.microsoft.com/office/drawing/2016/ink" xmlns:am3d="http://schemas.microsoft.com/office/drawing/2017/model3d" xmlns:o="urn:schemas-microsoft-com:office:office" xmlns:r="http://schemas.openxmlformats.org/officeDocument/2006/relationships" xmlns:m="http://schemas.openxmlformats.org/officeDocument/2006/math" xmlns:v="urn:schemas-microsoft-com:vml" xmlns:wp14="http://schemas.microsoft.com/office/word/2010/wordprocessingDrawing" xmlns:wp="http://schemas.openxmlformats.org/drawingml/2006/wordprocessingDrawing" xmlns:w10="urn:schemas-microsoft-com:office:word" xmlns:w="http://schemas.openxmlformats.org/wordprocessingml/2006/main" xmlns:w14="http://schemas.microsoft.com/office/word/2010/wordml" xmlns:w15="http://schemas.microsoft.com/office/word/2012/wordml" xmlns:w16cid="http://schemas.microsoft.com/office/word/2016/wordml/cid" xmlns:w16se="http://schemas.microsoft.com/office/word/2015/wordml/symex" xmlns:wpg="http://schemas.microsoft.com/office/word/2010/wordprocessingGroup" xmlns:wpi="http://schemas.microsoft.com/office/word/2010/wordprocessingInk" xmlns:wne="http://schemas.microsoft.com/office/word/2006/wordml" xmlns:wps="http://schemas.microsoft.com/office/word/2010/wordprocessingShape" mc:Ignorable="w14 w15 w16se w16cid wp14">
   <w:abstractNum w:abstractNumId="0" w15:restartNumberingAfterBreak="0">
     <w:nsid w:val="3ABF62B0"/>
     <w:multiLevelType w:val="multilevel"/>
@@ -6319,16 +5600,8 @@
 </w:numbering>
 </file>
 
-<file path=word/people.xml><?xml version="1.0" encoding="utf-8"?>
-<w15:people xmlns:wpc="http://schemas.microsoft.com/office/word/2010/wordprocessingCanvas" xmlns:cx="http://schemas.microsoft.com/office/drawing/2014/chartex" xmlns:cx1="http://schemas.microsoft.com/office/drawing/2015/9/8/chartex" xmlns:mc="http://schemas.openxmlformats.org/markup-compatibility/2006" xmlns:o="urn:schemas-microsoft-com:office:office" xmlns:r="http://schemas.openxmlformats.org/officeDocument/2006/relationships" xmlns:m="http://schemas.openxmlformats.org/officeDocument/2006/math" xmlns:v="urn:schemas-microsoft-com:vml" xmlns:wp14="http://schemas.microsoft.com/office/word/2010/wordprocessingDrawing" xmlns:wp="http://schemas.openxmlformats.org/drawingml/2006/wordprocessingDrawing" xmlns:w10="urn:schemas-microsoft-com:office:word" xmlns:w="http://schemas.openxmlformats.org/wordprocessingml/2006/main" xmlns:w14="http://schemas.microsoft.com/office/word/2010/wordml" xmlns:w15="http://schemas.microsoft.com/office/word/2012/wordml" xmlns:w16se="http://schemas.microsoft.com/office/word/2015/wordml/symex" xmlns:wpg="http://schemas.microsoft.com/office/word/2010/wordprocessingGroup" xmlns:wpi="http://schemas.microsoft.com/office/word/2010/wordprocessingInk" xmlns:wne="http://schemas.microsoft.com/office/word/2006/wordml" xmlns:wps="http://schemas.microsoft.com/office/word/2010/wordprocessingShape" mc:Ignorable="w14 w15 w16se wp14">
-  <w15:person w15:author="Chris.Harvey">
-    <w15:presenceInfo w15:providerId="None" w15:userId="Chris.Harvey"/>
-  </w15:person>
-</w15:people>
-</file>
-
 <file path=word/styles.xml><?xml version="1.0" encoding="utf-8"?>
-<w:styles xmlns:mc="http://schemas.openxmlformats.org/markup-compatibility/2006" xmlns:r="http://schemas.openxmlformats.org/officeDocument/2006/relationships" xmlns:w="http://schemas.openxmlformats.org/wordprocessingml/2006/main" xmlns:w14="http://schemas.microsoft.com/office/word/2010/wordml" xmlns:w15="http://schemas.microsoft.com/office/word/2012/wordml" xmlns:w16se="http://schemas.microsoft.com/office/word/2015/wordml/symex" mc:Ignorable="w14 w15 w16se">
+<w:styles xmlns:mc="http://schemas.openxmlformats.org/markup-compatibility/2006" xmlns:r="http://schemas.openxmlformats.org/officeDocument/2006/relationships" xmlns:w="http://schemas.openxmlformats.org/wordprocessingml/2006/main" xmlns:w14="http://schemas.microsoft.com/office/word/2010/wordml" xmlns:w15="http://schemas.microsoft.com/office/word/2012/wordml" xmlns:w16cid="http://schemas.microsoft.com/office/word/2016/wordml/cid" xmlns:w16se="http://schemas.microsoft.com/office/word/2015/wordml/symex" mc:Ignorable="w14 w15 w16se w16cid">
   <w:docDefaults>
     <w:rPrDefault>
       <w:rPr>
@@ -6340,7 +5613,7 @@
     </w:rPrDefault>
     <w:pPrDefault/>
   </w:docDefaults>
-  <w:latentStyles w:defLockedState="0" w:defUIPriority="99" w:defSemiHidden="0" w:defUnhideWhenUsed="0" w:defQFormat="0" w:count="371">
+  <w:latentStyles w:defLockedState="0" w:defUIPriority="99" w:defSemiHidden="0" w:defUnhideWhenUsed="0" w:defQFormat="0" w:count="375">
     <w:lsdException w:name="Normal" w:uiPriority="0" w:qFormat="1"/>
     <w:lsdException w:name="heading 1" w:uiPriority="9" w:qFormat="1"/>
     <w:lsdException w:name="heading 2" w:semiHidden="1" w:uiPriority="9" w:unhideWhenUsed="1" w:qFormat="1"/>
@@ -6446,7 +5719,6 @@
     <w:lsdException w:name="HTML Sample" w:semiHidden="1" w:unhideWhenUsed="1"/>
     <w:lsdException w:name="HTML Typewriter" w:semiHidden="1" w:unhideWhenUsed="1"/>
     <w:lsdException w:name="HTML Variable" w:semiHidden="1" w:unhideWhenUsed="1"/>
-    <w:lsdException w:name="Normal Table" w:semiHidden="1" w:unhideWhenUsed="1"/>
     <w:lsdException w:name="annotation subject" w:semiHidden="1" w:unhideWhenUsed="1"/>
     <w:lsdException w:name="No List" w:semiHidden="1" w:unhideWhenUsed="1"/>
     <w:lsdException w:name="Outline List 1" w:semiHidden="1" w:unhideWhenUsed="1"/>
@@ -6490,10 +5762,8 @@
     <w:lsdException w:name="Table Elegant" w:semiHidden="1" w:unhideWhenUsed="1"/>
     <w:lsdException w:name="Table Professional" w:semiHidden="1" w:unhideWhenUsed="1"/>
     <w:lsdException w:name="Table Subtle 1" w:semiHidden="1" w:unhideWhenUsed="1"/>
-    <w:lsdException w:name="Table Subtle 2" w:semiHidden="1" w:unhideWhenUsed="1"/>
     <w:lsdException w:name="Table Web 1" w:semiHidden="1" w:unhideWhenUsed="1"/>
     <w:lsdException w:name="Table Web 2" w:semiHidden="1" w:unhideWhenUsed="1"/>
-    <w:lsdException w:name="Table Web 3" w:semiHidden="1" w:unhideWhenUsed="1"/>
     <w:lsdException w:name="Balloon Text" w:semiHidden="1" w:unhideWhenUsed="1"/>
     <w:lsdException w:name="Table Grid" w:uiPriority="59"/>
     <w:lsdException w:name="Table Theme" w:semiHidden="1" w:unhideWhenUsed="1"/>
@@ -6712,6 +5982,10 @@
     <w:lsdException w:name="List Table 5 Dark Accent 6" w:uiPriority="50"/>
     <w:lsdException w:name="List Table 6 Colorful Accent 6" w:uiPriority="51"/>
     <w:lsdException w:name="List Table 7 Colorful Accent 6" w:uiPriority="52"/>
+    <w:lsdException w:name="Mention" w:semiHidden="1" w:unhideWhenUsed="1"/>
+    <w:lsdException w:name="Smart Hyperlink" w:semiHidden="1" w:unhideWhenUsed="1"/>
+    <w:lsdException w:name="Hashtag" w:semiHidden="1" w:unhideWhenUsed="1"/>
+    <w:lsdException w:name="Unresolved Mention" w:semiHidden="1" w:unhideWhenUsed="1"/>
   </w:latentStyles>
   <w:style w:type="paragraph" w:default="1" w:styleId="Normal">
     <w:name w:val="Normal"/>
@@ -6936,6 +6210,17 @@
       <w:bCs/>
       <w:sz w:val="20"/>
       <w:szCs w:val="20"/>
+    </w:rPr>
+  </w:style>
+  <w:style w:type="paragraph" w:styleId="Revision">
+    <w:name w:val="Revision"/>
+    <w:hidden/>
+    <w:uiPriority w:val="99"/>
+    <w:semiHidden/>
+    <w:rsid w:val="001808B7"/>
+    <w:rPr>
+      <w:sz w:val="22"/>
+      <w:szCs w:val="22"/>
     </w:rPr>
   </w:style>
 </w:styles>

</xml_diff>